<commit_message>
Iniciando segundo curso de Data Science da Formação Data Science
Curso II - Introdução A Análise De Series Temporais
</commit_message>
<xml_diff>
--- a/Data Science/Formação Data Science/Data Science/Anotações/Data Science - Anotações.docx
+++ b/Data Science/Formação Data Science/Data Science/Anotações/Data Science - Anotações.docx
@@ -12364,29 +12364,7 @@
           <w:szCs w:val="21"/>
           <w:lang w:eastAsia="pt-BR"/>
         </w:rPr>
-        <w:t> </w:t>
-      </w:r>
-      <w:proofErr w:type="spellStart"/>
-      <w:r>
-        <w:rPr>
-          <w:rFonts w:ascii="Courier New" w:eastAsia="Times New Roman" w:hAnsi="Courier New" w:cs="Courier New"/>
-          <w:color w:val="D4D4D4"/>
-          <w:sz w:val="21"/>
-          <w:szCs w:val="21"/>
-          <w:lang w:eastAsia="pt-BR"/>
-        </w:rPr>
-        <w:t>palette</w:t>
-      </w:r>
-      <w:proofErr w:type="spellEnd"/>
-      <w:r>
-        <w:rPr>
-          <w:rFonts w:ascii="Courier New" w:eastAsia="Times New Roman" w:hAnsi="Courier New" w:cs="Courier New"/>
-          <w:color w:val="D4D4D4"/>
-          <w:sz w:val="21"/>
-          <w:szCs w:val="21"/>
-          <w:lang w:eastAsia="pt-BR"/>
-        </w:rPr>
-        <w:t>=</w:t>
+        <w:t> palette=</w:t>
       </w:r>
       <w:r>
         <w:rPr>
@@ -12398,7 +12376,6 @@
         </w:rPr>
         <w:t>'</w:t>
       </w:r>
-      <w:proofErr w:type="spellStart"/>
       <w:r>
         <w:rPr>
           <w:rFonts w:ascii="Courier New" w:eastAsia="Times New Roman" w:hAnsi="Courier New" w:cs="Courier New"/>
@@ -12409,7 +12386,6 @@
         </w:rPr>
         <w:t>mako</w:t>
       </w:r>
-      <w:proofErr w:type="spellEnd"/>
       <w:r>
         <w:rPr>
           <w:rFonts w:ascii="Courier New" w:eastAsia="Times New Roman" w:hAnsi="Courier New" w:cs="Courier New"/>
@@ -12438,29 +12414,7 @@
           <w:szCs w:val="21"/>
           <w:lang w:eastAsia="pt-BR"/>
         </w:rPr>
-        <w:t> </w:t>
-      </w:r>
-      <w:proofErr w:type="spellStart"/>
-      <w:r>
-        <w:rPr>
-          <w:rFonts w:ascii="Courier New" w:eastAsia="Times New Roman" w:hAnsi="Courier New" w:cs="Courier New"/>
-          <w:color w:val="D4D4D4"/>
-          <w:sz w:val="21"/>
-          <w:szCs w:val="21"/>
-          <w:lang w:eastAsia="pt-BR"/>
-        </w:rPr>
-        <w:t>order</w:t>
-      </w:r>
-      <w:proofErr w:type="spellEnd"/>
-      <w:r>
-        <w:rPr>
-          <w:rFonts w:ascii="Courier New" w:eastAsia="Times New Roman" w:hAnsi="Courier New" w:cs="Courier New"/>
-          <w:color w:val="D4D4D4"/>
-          <w:sz w:val="21"/>
-          <w:szCs w:val="21"/>
-          <w:lang w:eastAsia="pt-BR"/>
-        </w:rPr>
-        <w:t>=total_por_lingua_de_outros_filmes.index</w:t>
+        <w:t> order=total_por_lingua_de_outros_filmes.index</w:t>
       </w:r>
       <w:r>
         <w:rPr>
@@ -14519,15 +14473,7 @@
           <w:sz w:val="24"/>
           <w:szCs w:val="24"/>
         </w:rPr>
-        <w:t>mediana</w:t>
-      </w:r>
-      <w:r>
-        <w:rPr>
-          <w:rFonts w:ascii="Times New Roman" w:hAnsi="Times New Roman" w:cs="Times New Roman"/>
-          <w:sz w:val="24"/>
-          <w:szCs w:val="24"/>
-        </w:rPr>
-        <w:t xml:space="preserve"> 3, o 2 tem 10 notas 1 e 10 notas 5, também tendo média/mediana 3, ou seja, o mesmo resultado final para distribuições totalmente diferentes.</w:t>
+        <w:t>mediana 3, o 2 tem 10 notas 1 e 10 notas 5, também tendo média/mediana 3, ou seja, o mesmo resultado final para distribuições totalmente diferentes.</w:t>
       </w:r>
     </w:p>
     <w:p>
@@ -15341,6 +15287,7 @@
       <w:r>
         <w:rPr>
           <w:rFonts w:ascii="Times New Roman" w:hAnsi="Times New Roman" w:cs="Times New Roman"/>
+          <w:noProof/>
           <w:sz w:val="24"/>
           <w:szCs w:val="24"/>
           <w:lang w:val="en-US"/>
@@ -17118,6 +17065,7 @@
       <w:r>
         <w:rPr>
           <w:rFonts w:ascii="Times New Roman" w:hAnsi="Times New Roman" w:cs="Times New Roman"/>
+          <w:noProof/>
           <w:sz w:val="24"/>
           <w:szCs w:val="24"/>
           <w:lang w:val="en-US"/>
@@ -17551,6 +17499,75 @@
           <w:szCs w:val="24"/>
         </w:rPr>
         <w:t>.</w:t>
+      </w:r>
+    </w:p>
+    <w:p>
+      <w:pPr>
+        <w:spacing w:before="240" w:line="360" w:lineRule="auto"/>
+        <w:jc w:val="right"/>
+        <w:rPr>
+          <w:rFonts w:ascii="Times New Roman" w:hAnsi="Times New Roman" w:cs="Times New Roman"/>
+          <w:sz w:val="24"/>
+          <w:szCs w:val="24"/>
+        </w:rPr>
+      </w:pPr>
+    </w:p>
+    <w:p>
+      <w:pPr>
+        <w:spacing w:before="240" w:line="360" w:lineRule="auto"/>
+        <w:jc w:val="right"/>
+        <w:rPr>
+          <w:rFonts w:ascii="Times New Roman" w:hAnsi="Times New Roman" w:cs="Times New Roman"/>
+          <w:b/>
+          <w:bCs/>
+          <w:sz w:val="24"/>
+          <w:szCs w:val="24"/>
+          <w:u w:val="single"/>
+        </w:rPr>
+      </w:pPr>
+      <w:r>
+        <w:rPr>
+          <w:rFonts w:ascii="Times New Roman" w:hAnsi="Times New Roman" w:cs="Times New Roman"/>
+          <w:b/>
+          <w:bCs/>
+          <w:sz w:val="24"/>
+          <w:szCs w:val="24"/>
+          <w:u w:val="single"/>
+        </w:rPr>
+        <w:t xml:space="preserve">Curso II - </w:t>
+      </w:r>
+      <w:r>
+        <w:rPr>
+          <w:rFonts w:ascii="Times New Roman" w:hAnsi="Times New Roman" w:cs="Times New Roman"/>
+          <w:b/>
+          <w:bCs/>
+          <w:sz w:val="24"/>
+          <w:szCs w:val="24"/>
+          <w:u w:val="single"/>
+        </w:rPr>
+        <w:t xml:space="preserve">Introdução </w:t>
+      </w:r>
+      <w:r>
+        <w:rPr>
+          <w:rFonts w:ascii="Times New Roman" w:hAnsi="Times New Roman" w:cs="Times New Roman"/>
+          <w:b/>
+          <w:bCs/>
+          <w:sz w:val="24"/>
+          <w:szCs w:val="24"/>
+          <w:u w:val="single"/>
+        </w:rPr>
+        <w:t>A Análise De Series Temporais</w:t>
+      </w:r>
+      <w:r>
+        <w:rPr>
+          <w:rFonts w:ascii="Times New Roman" w:hAnsi="Times New Roman" w:cs="Times New Roman"/>
+          <w:b/>
+          <w:bCs/>
+          <w:sz w:val="24"/>
+          <w:szCs w:val="24"/>
+          <w:u w:val="single"/>
+        </w:rPr>
+        <w:t>:</w:t>
       </w:r>
     </w:p>
     <w:sectPr>

</xml_diff>

<commit_message>
Finalizei a aula 5 e a última do curso
de Introdução A Análise De Series Temporais.
Amanhã inicio com machine learning na formação de data science 😁😁😁
</commit_message>
<xml_diff>
--- a/Data Science/Formação Data Science/Data Science/Anotações/Data Science - Anotações.docx
+++ b/Data Science/Formação Data Science/Data Science/Anotações/Data Science - Anotações.docx
@@ -317,6 +317,7 @@
         </w:rPr>
       </w:pPr>
       <w:proofErr w:type="spellStart"/>
+      <w:proofErr w:type="gramStart"/>
       <w:r>
         <w:rPr>
           <w:rFonts w:ascii="Courier New" w:eastAsia="Times New Roman" w:hAnsi="Courier New" w:cs="Courier New"/>
@@ -328,6 +329,7 @@
         <w:t>notas.columns</w:t>
       </w:r>
       <w:proofErr w:type="spellEnd"/>
+      <w:proofErr w:type="gramEnd"/>
       <w:r>
         <w:rPr>
           <w:rFonts w:ascii="Courier New" w:eastAsia="Times New Roman" w:hAnsi="Courier New" w:cs="Courier New"/>
@@ -535,6 +537,7 @@
         <w:t xml:space="preserve">O pandas possui visualização e construção de dados a partir do método </w:t>
       </w:r>
       <w:proofErr w:type="spellStart"/>
+      <w:proofErr w:type="gramStart"/>
       <w:r>
         <w:rPr>
           <w:rFonts w:ascii="Times New Roman" w:hAnsi="Times New Roman" w:cs="Times New Roman"/>
@@ -550,7 +553,16 @@
           <w:sz w:val="24"/>
           <w:szCs w:val="24"/>
         </w:rPr>
-        <w:t>().</w:t>
+        <w:t>(</w:t>
+      </w:r>
+      <w:proofErr w:type="gramEnd"/>
+      <w:r>
+        <w:rPr>
+          <w:rFonts w:ascii="Times New Roman" w:hAnsi="Times New Roman" w:cs="Times New Roman"/>
+          <w:sz w:val="24"/>
+          <w:szCs w:val="24"/>
+        </w:rPr>
+        <w:t>).</w:t>
       </w:r>
     </w:p>
     <w:p>
@@ -639,6 +651,7 @@
         <w:t xml:space="preserve">. Se colocar somente </w:t>
       </w:r>
       <w:proofErr w:type="spellStart"/>
+      <w:proofErr w:type="gramStart"/>
       <w:r>
         <w:rPr>
           <w:rFonts w:ascii="Times New Roman" w:hAnsi="Times New Roman" w:cs="Times New Roman"/>
@@ -654,7 +667,16 @@
           <w:sz w:val="24"/>
           <w:szCs w:val="24"/>
         </w:rPr>
-        <w:t xml:space="preserve">() ele cria um </w:t>
+        <w:t>(</w:t>
+      </w:r>
+      <w:proofErr w:type="gramEnd"/>
+      <w:r>
+        <w:rPr>
+          <w:rFonts w:ascii="Times New Roman" w:hAnsi="Times New Roman" w:cs="Times New Roman"/>
+          <w:sz w:val="24"/>
+          <w:szCs w:val="24"/>
+        </w:rPr>
+        <w:t xml:space="preserve">) ele cria um </w:t>
       </w:r>
       <w:proofErr w:type="spellStart"/>
       <w:r>
@@ -696,6 +718,7 @@
         </w:rPr>
       </w:pPr>
       <w:proofErr w:type="spellStart"/>
+      <w:proofErr w:type="gramStart"/>
       <w:r>
         <w:rPr>
           <w:rFonts w:ascii="Courier New" w:eastAsia="Times New Roman" w:hAnsi="Courier New" w:cs="Courier New"/>
@@ -704,7 +727,18 @@
           <w:szCs w:val="21"/>
           <w:lang w:val="en-US" w:eastAsia="pt-BR"/>
         </w:rPr>
-        <w:t>notas.nota.plot</w:t>
+        <w:t>notas.nota</w:t>
+      </w:r>
+      <w:proofErr w:type="gramEnd"/>
+      <w:r>
+        <w:rPr>
+          <w:rFonts w:ascii="Courier New" w:eastAsia="Times New Roman" w:hAnsi="Courier New" w:cs="Courier New"/>
+          <w:color w:val="D4D4D4"/>
+          <w:sz w:val="21"/>
+          <w:szCs w:val="21"/>
+          <w:lang w:val="en-US" w:eastAsia="pt-BR"/>
+        </w:rPr>
+        <w:t>.plot</w:t>
       </w:r>
       <w:proofErr w:type="spellEnd"/>
       <w:r>
@@ -827,15 +861,27 @@
         </w:rPr>
       </w:pPr>
       <w:proofErr w:type="spellStart"/>
-      <w:r>
-        <w:rPr>
-          <w:rFonts w:ascii="Courier New" w:eastAsia="Times New Roman" w:hAnsi="Courier New" w:cs="Courier New"/>
-          <w:color w:val="D4D4D4"/>
-          <w:sz w:val="21"/>
-          <w:szCs w:val="21"/>
-          <w:lang w:eastAsia="pt-BR"/>
-        </w:rPr>
-        <w:t>notas.nota.plot</w:t>
+      <w:proofErr w:type="gramStart"/>
+      <w:r>
+        <w:rPr>
+          <w:rFonts w:ascii="Courier New" w:eastAsia="Times New Roman" w:hAnsi="Courier New" w:cs="Courier New"/>
+          <w:color w:val="D4D4D4"/>
+          <w:sz w:val="21"/>
+          <w:szCs w:val="21"/>
+          <w:lang w:eastAsia="pt-BR"/>
+        </w:rPr>
+        <w:t>notas.nota</w:t>
+      </w:r>
+      <w:proofErr w:type="gramEnd"/>
+      <w:r>
+        <w:rPr>
+          <w:rFonts w:ascii="Courier New" w:eastAsia="Times New Roman" w:hAnsi="Courier New" w:cs="Courier New"/>
+          <w:color w:val="D4D4D4"/>
+          <w:sz w:val="21"/>
+          <w:szCs w:val="21"/>
+          <w:lang w:eastAsia="pt-BR"/>
+        </w:rPr>
+        <w:t>.plot</w:t>
       </w:r>
       <w:proofErr w:type="spellEnd"/>
       <w:r>
@@ -1000,6 +1046,7 @@
         </w:rPr>
       </w:pPr>
       <w:proofErr w:type="spellStart"/>
+      <w:proofErr w:type="gramStart"/>
       <w:r>
         <w:rPr>
           <w:rFonts w:ascii="Times New Roman" w:hAnsi="Times New Roman" w:cs="Times New Roman"/>
@@ -1009,6 +1056,7 @@
         <w:t>S.median</w:t>
       </w:r>
       <w:proofErr w:type="spellEnd"/>
+      <w:proofErr w:type="gramEnd"/>
       <w:r>
         <w:rPr>
           <w:rFonts w:ascii="Times New Roman" w:hAnsi="Times New Roman" w:cs="Times New Roman"/>
@@ -1031,15 +1079,27 @@
         </w:rPr>
       </w:pPr>
       <w:proofErr w:type="spellStart"/>
-      <w:r>
-        <w:rPr>
-          <w:rFonts w:ascii="Courier New" w:eastAsia="Times New Roman" w:hAnsi="Courier New" w:cs="Courier New"/>
-          <w:color w:val="D4D4D4"/>
-          <w:sz w:val="21"/>
-          <w:szCs w:val="21"/>
-          <w:lang w:eastAsia="pt-BR"/>
-        </w:rPr>
-        <w:t>notas.nota.median</w:t>
+      <w:proofErr w:type="gramStart"/>
+      <w:r>
+        <w:rPr>
+          <w:rFonts w:ascii="Courier New" w:eastAsia="Times New Roman" w:hAnsi="Courier New" w:cs="Courier New"/>
+          <w:color w:val="D4D4D4"/>
+          <w:sz w:val="21"/>
+          <w:szCs w:val="21"/>
+          <w:lang w:eastAsia="pt-BR"/>
+        </w:rPr>
+        <w:t>notas.nota</w:t>
+      </w:r>
+      <w:proofErr w:type="gramEnd"/>
+      <w:r>
+        <w:rPr>
+          <w:rFonts w:ascii="Courier New" w:eastAsia="Times New Roman" w:hAnsi="Courier New" w:cs="Courier New"/>
+          <w:color w:val="D4D4D4"/>
+          <w:sz w:val="21"/>
+          <w:szCs w:val="21"/>
+          <w:lang w:eastAsia="pt-BR"/>
+        </w:rPr>
+        <w:t>.median</w:t>
       </w:r>
       <w:proofErr w:type="spellEnd"/>
       <w:r>
@@ -1245,6 +1305,7 @@
         </w:rPr>
       </w:pPr>
       <w:proofErr w:type="spellStart"/>
+      <w:proofErr w:type="gramStart"/>
       <w:r>
         <w:rPr>
           <w:rFonts w:ascii="Courier New" w:eastAsia="Times New Roman" w:hAnsi="Courier New" w:cs="Courier New"/>
@@ -1256,6 +1317,7 @@
         <w:t>sns.boxplot</w:t>
       </w:r>
       <w:proofErr w:type="spellEnd"/>
+      <w:proofErr w:type="gramEnd"/>
       <w:r>
         <w:rPr>
           <w:rFonts w:ascii="Courier New" w:eastAsia="Times New Roman" w:hAnsi="Courier New" w:cs="Courier New"/>
@@ -1741,6 +1803,7 @@
         </w:rPr>
       </w:pPr>
       <w:proofErr w:type="spellStart"/>
+      <w:proofErr w:type="gramStart"/>
       <w:r>
         <w:rPr>
           <w:rFonts w:ascii="Courier New" w:eastAsia="Times New Roman" w:hAnsi="Courier New" w:cs="Courier New"/>
@@ -1752,6 +1815,7 @@
         <w:t>notas.query</w:t>
       </w:r>
       <w:proofErr w:type="spellEnd"/>
+      <w:proofErr w:type="gramEnd"/>
       <w:r>
         <w:rPr>
           <w:rFonts w:ascii="Courier New" w:eastAsia="Times New Roman" w:hAnsi="Courier New" w:cs="Courier New"/>
@@ -1983,6 +2047,7 @@
         <w:t xml:space="preserve">Se quisermos tirar a média de todas as notas para cada id de filme teria que fazer isso infinitamente, mas, graças ao pandas, podemos agrupar todos os filmes pelo seu id com o </w:t>
       </w:r>
       <w:proofErr w:type="spellStart"/>
+      <w:proofErr w:type="gramStart"/>
       <w:r>
         <w:rPr>
           <w:rFonts w:ascii="Times New Roman" w:hAnsi="Times New Roman" w:cs="Times New Roman"/>
@@ -1992,6 +2057,7 @@
         <w:t>df.groupby</w:t>
       </w:r>
       <w:proofErr w:type="spellEnd"/>
+      <w:proofErr w:type="gramEnd"/>
       <w:r>
         <w:rPr>
           <w:rFonts w:ascii="Times New Roman" w:hAnsi="Times New Roman" w:cs="Times New Roman"/>
@@ -2014,6 +2080,7 @@
         </w:rPr>
       </w:pPr>
       <w:proofErr w:type="spellStart"/>
+      <w:proofErr w:type="gramStart"/>
       <w:r>
         <w:rPr>
           <w:rFonts w:ascii="Courier New" w:eastAsia="Times New Roman" w:hAnsi="Courier New" w:cs="Courier New"/>
@@ -2025,6 +2092,7 @@
         <w:t>notas.groupby</w:t>
       </w:r>
       <w:proofErr w:type="spellEnd"/>
+      <w:proofErr w:type="gramEnd"/>
       <w:r>
         <w:rPr>
           <w:rFonts w:ascii="Courier New" w:eastAsia="Times New Roman" w:hAnsi="Courier New" w:cs="Courier New"/>
@@ -2212,16 +2280,34 @@
           <w:sz w:val="24"/>
           <w:szCs w:val="24"/>
         </w:rPr>
-        <w:t>to_frame</w:t>
-      </w:r>
-      <w:proofErr w:type="spellEnd"/>
-      <w:r>
-        <w:rPr>
-          <w:rFonts w:ascii="Times New Roman" w:hAnsi="Times New Roman" w:cs="Times New Roman"/>
-          <w:sz w:val="24"/>
-          <w:szCs w:val="24"/>
-        </w:rPr>
-        <w:t>(). Como já vimos em outros cursos, podemos colocar tudo numa mesma linha para facilitar, ficando assim:</w:t>
+        <w:t>to_</w:t>
+      </w:r>
+      <w:proofErr w:type="gramStart"/>
+      <w:r>
+        <w:rPr>
+          <w:rFonts w:ascii="Times New Roman" w:hAnsi="Times New Roman" w:cs="Times New Roman"/>
+          <w:sz w:val="24"/>
+          <w:szCs w:val="24"/>
+        </w:rPr>
+        <w:t>frame</w:t>
+      </w:r>
+      <w:proofErr w:type="spellEnd"/>
+      <w:r>
+        <w:rPr>
+          <w:rFonts w:ascii="Times New Roman" w:hAnsi="Times New Roman" w:cs="Times New Roman"/>
+          <w:sz w:val="24"/>
+          <w:szCs w:val="24"/>
+        </w:rPr>
+        <w:t>(</w:t>
+      </w:r>
+      <w:proofErr w:type="gramEnd"/>
+      <w:r>
+        <w:rPr>
+          <w:rFonts w:ascii="Times New Roman" w:hAnsi="Times New Roman" w:cs="Times New Roman"/>
+          <w:sz w:val="24"/>
+          <w:szCs w:val="24"/>
+        </w:rPr>
+        <w:t>). Como já vimos em outros cursos, podemos colocar tudo numa mesma linha para facilitar, ficando assim:</w:t>
       </w:r>
     </w:p>
     <w:p>
@@ -2237,6 +2323,7 @@
         </w:rPr>
       </w:pPr>
       <w:proofErr w:type="spellStart"/>
+      <w:proofErr w:type="gramStart"/>
       <w:r>
         <w:rPr>
           <w:rFonts w:ascii="Courier New" w:eastAsia="Times New Roman" w:hAnsi="Courier New" w:cs="Courier New"/>
@@ -2249,6 +2336,7 @@
         <w:t>notas.groupby</w:t>
       </w:r>
       <w:proofErr w:type="spellEnd"/>
+      <w:proofErr w:type="gramEnd"/>
       <w:r>
         <w:rPr>
           <w:rFonts w:ascii="Courier New" w:eastAsia="Times New Roman" w:hAnsi="Courier New" w:cs="Courier New"/>
@@ -2474,8 +2562,20 @@
           <w:szCs w:val="21"/>
           <w:lang w:eastAsia="pt-BR"/>
         </w:rPr>
-        <w:t>medias_por_filme = notas.groupby</w:t>
-      </w:r>
+        <w:t>medias_por_filme = </w:t>
+      </w:r>
+      <w:proofErr w:type="gramStart"/>
+      <w:r>
+        <w:rPr>
+          <w:rFonts w:ascii="Courier New" w:eastAsia="Times New Roman" w:hAnsi="Courier New" w:cs="Courier New"/>
+          <w:color w:val="D4D4D4"/>
+          <w:sz w:val="21"/>
+          <w:szCs w:val="21"/>
+          <w:lang w:eastAsia="pt-BR"/>
+        </w:rPr>
+        <w:t>notas.groupby</w:t>
+      </w:r>
+      <w:proofErr w:type="gramEnd"/>
       <w:r>
         <w:rPr>
           <w:rFonts w:ascii="Courier New" w:eastAsia="Times New Roman" w:hAnsi="Courier New" w:cs="Courier New"/>
@@ -2568,9 +2668,21 @@
           <w:szCs w:val="21"/>
           <w:lang w:eastAsia="pt-BR"/>
         </w:rPr>
-        <w:t>medias_por_filme.plot</w:t>
-      </w:r>
-      <w:proofErr w:type="spellEnd"/>
+        <w:t>medias_por_</w:t>
+      </w:r>
+      <w:proofErr w:type="gramStart"/>
+      <w:r>
+        <w:rPr>
+          <w:rFonts w:ascii="Courier New" w:eastAsia="Times New Roman" w:hAnsi="Courier New" w:cs="Courier New"/>
+          <w:color w:val="D4D4D4"/>
+          <w:sz w:val="21"/>
+          <w:szCs w:val="21"/>
+          <w:lang w:eastAsia="pt-BR"/>
+        </w:rPr>
+        <w:t>filme.plot</w:t>
+      </w:r>
+      <w:proofErr w:type="spellEnd"/>
+      <w:proofErr w:type="gramEnd"/>
       <w:r>
         <w:rPr>
           <w:rFonts w:ascii="Courier New" w:eastAsia="Times New Roman" w:hAnsi="Courier New" w:cs="Courier New"/>
@@ -2734,6 +2846,7 @@
         <w:t xml:space="preserve">Ou então pedir um </w:t>
       </w:r>
       <w:proofErr w:type="spellStart"/>
+      <w:proofErr w:type="gramStart"/>
       <w:r>
         <w:rPr>
           <w:rFonts w:ascii="Times New Roman" w:hAnsi="Times New Roman" w:cs="Times New Roman"/>
@@ -2743,6 +2856,7 @@
         <w:t>sns.boxplot</w:t>
       </w:r>
       <w:proofErr w:type="spellEnd"/>
+      <w:proofErr w:type="gramEnd"/>
       <w:r>
         <w:rPr>
           <w:rFonts w:ascii="Times New Roman" w:hAnsi="Times New Roman" w:cs="Times New Roman"/>
@@ -2823,6 +2937,7 @@
         <w:t> = </w:t>
       </w:r>
       <w:proofErr w:type="spellStart"/>
+      <w:proofErr w:type="gramStart"/>
       <w:r>
         <w:rPr>
           <w:rFonts w:ascii="Courier New" w:eastAsia="Times New Roman" w:hAnsi="Courier New" w:cs="Courier New"/>
@@ -2834,6 +2949,7 @@
         <w:t>notas.groupby</w:t>
       </w:r>
       <w:proofErr w:type="spellEnd"/>
+      <w:proofErr w:type="gramEnd"/>
       <w:r>
         <w:rPr>
           <w:rFonts w:ascii="Courier New" w:eastAsia="Times New Roman" w:hAnsi="Courier New" w:cs="Courier New"/>
@@ -2932,6 +3048,7 @@
         </w:rPr>
       </w:pPr>
       <w:proofErr w:type="spellStart"/>
+      <w:proofErr w:type="gramStart"/>
       <w:r>
         <w:rPr>
           <w:rFonts w:ascii="Courier New" w:eastAsia="Times New Roman" w:hAnsi="Courier New" w:cs="Courier New"/>
@@ -2943,6 +3060,7 @@
         <w:t>sns.boxplot</w:t>
       </w:r>
       <w:proofErr w:type="spellEnd"/>
+      <w:proofErr w:type="gramEnd"/>
       <w:r>
         <w:rPr>
           <w:rFonts w:ascii="Courier New" w:eastAsia="Times New Roman" w:hAnsi="Courier New" w:cs="Courier New"/>
@@ -3080,7 +3198,25 @@
           <w:sz w:val="24"/>
           <w:szCs w:val="24"/>
         </w:rPr>
-        <w:t xml:space="preserve"> são exibidos na vertical e não horizontal. Para alterar isso basta passar nosso s como y:</w:t>
+        <w:t xml:space="preserve"> são exibidos na vertical e não horizontal. Para alterar isso basta passar </w:t>
+      </w:r>
+      <w:proofErr w:type="gramStart"/>
+      <w:r>
+        <w:rPr>
+          <w:rFonts w:ascii="Times New Roman" w:hAnsi="Times New Roman" w:cs="Times New Roman"/>
+          <w:sz w:val="24"/>
+          <w:szCs w:val="24"/>
+        </w:rPr>
+        <w:t>nosso s</w:t>
+      </w:r>
+      <w:proofErr w:type="gramEnd"/>
+      <w:r>
+        <w:rPr>
+          <w:rFonts w:ascii="Times New Roman" w:hAnsi="Times New Roman" w:cs="Times New Roman"/>
+          <w:sz w:val="24"/>
+          <w:szCs w:val="24"/>
+        </w:rPr>
+        <w:t xml:space="preserve"> como y:</w:t>
       </w:r>
     </w:p>
     <w:p>
@@ -3096,6 +3232,7 @@
         </w:rPr>
       </w:pPr>
       <w:proofErr w:type="spellStart"/>
+      <w:proofErr w:type="gramStart"/>
       <w:r>
         <w:rPr>
           <w:rFonts w:ascii="Courier New" w:eastAsia="Times New Roman" w:hAnsi="Courier New" w:cs="Courier New"/>
@@ -3107,6 +3244,7 @@
         <w:t>sns.boxplot</w:t>
       </w:r>
       <w:proofErr w:type="spellEnd"/>
+      <w:proofErr w:type="gramEnd"/>
       <w:r>
         <w:rPr>
           <w:rFonts w:ascii="Courier New" w:eastAsia="Times New Roman" w:hAnsi="Courier New" w:cs="Courier New"/>
@@ -3256,6 +3394,7 @@
         <w:t xml:space="preserve"> a nomenclatura muda, se tornando </w:t>
       </w:r>
       <w:proofErr w:type="spellStart"/>
+      <w:proofErr w:type="gramStart"/>
       <w:r>
         <w:rPr>
           <w:rFonts w:ascii="Times New Roman" w:hAnsi="Times New Roman" w:cs="Times New Roman"/>
@@ -3265,6 +3404,7 @@
         <w:t>sns.distplot</w:t>
       </w:r>
       <w:proofErr w:type="spellEnd"/>
+      <w:proofErr w:type="gramEnd"/>
       <w:r>
         <w:rPr>
           <w:rFonts w:ascii="Times New Roman" w:hAnsi="Times New Roman" w:cs="Times New Roman"/>
@@ -3287,6 +3427,7 @@
         </w:rPr>
       </w:pPr>
       <w:proofErr w:type="spellStart"/>
+      <w:proofErr w:type="gramStart"/>
       <w:r>
         <w:rPr>
           <w:rFonts w:ascii="Courier New" w:eastAsia="Times New Roman" w:hAnsi="Courier New" w:cs="Courier New"/>
@@ -3298,6 +3439,7 @@
         <w:t>sns.distplot</w:t>
       </w:r>
       <w:proofErr w:type="spellEnd"/>
+      <w:proofErr w:type="gramEnd"/>
       <w:r>
         <w:rPr>
           <w:rFonts w:ascii="Courier New" w:eastAsia="Times New Roman" w:hAnsi="Courier New" w:cs="Courier New"/>
@@ -3416,7 +3558,25 @@
           <w:sz w:val="24"/>
           <w:szCs w:val="24"/>
         </w:rPr>
-        <w:t xml:space="preserve"> Podemos notar que esse histograma é diferente do que o pandas fez, mas isso ocorre de acordo com a distribuição de barras que cada um determina fazer.</w:t>
+        <w:t xml:space="preserve"> Podemos notar que esse histograma é diferente do que </w:t>
+      </w:r>
+      <w:proofErr w:type="gramStart"/>
+      <w:r>
+        <w:rPr>
+          <w:rFonts w:ascii="Times New Roman" w:hAnsi="Times New Roman" w:cs="Times New Roman"/>
+          <w:sz w:val="24"/>
+          <w:szCs w:val="24"/>
+        </w:rPr>
+        <w:t>o pandas</w:t>
+      </w:r>
+      <w:proofErr w:type="gramEnd"/>
+      <w:r>
+        <w:rPr>
+          <w:rFonts w:ascii="Times New Roman" w:hAnsi="Times New Roman" w:cs="Times New Roman"/>
+          <w:sz w:val="24"/>
+          <w:szCs w:val="24"/>
+        </w:rPr>
+        <w:t xml:space="preserve"> fez, mas isso ocorre de acordo com a distribuição de barras que cada um determina fazer.</w:t>
       </w:r>
     </w:p>
     <w:p>
@@ -3440,7 +3600,25 @@
           <w:sz w:val="24"/>
           <w:szCs w:val="24"/>
         </w:rPr>
-        <w:t xml:space="preserve"> O pandas fez 10 separações/caixinhas/barras para distribuir as notas, já o </w:t>
+        <w:t xml:space="preserve"> </w:t>
+      </w:r>
+      <w:proofErr w:type="gramStart"/>
+      <w:r>
+        <w:rPr>
+          <w:rFonts w:ascii="Times New Roman" w:hAnsi="Times New Roman" w:cs="Times New Roman"/>
+          <w:sz w:val="24"/>
+          <w:szCs w:val="24"/>
+        </w:rPr>
+        <w:t>O pandas</w:t>
+      </w:r>
+      <w:proofErr w:type="gramEnd"/>
+      <w:r>
+        <w:rPr>
+          <w:rFonts w:ascii="Times New Roman" w:hAnsi="Times New Roman" w:cs="Times New Roman"/>
+          <w:sz w:val="24"/>
+          <w:szCs w:val="24"/>
+        </w:rPr>
+        <w:t xml:space="preserve"> fez 10 separações/caixinhas/barras para distribuir as notas, já o </w:t>
       </w:r>
       <w:proofErr w:type="spellStart"/>
       <w:r>
@@ -3577,6 +3755,7 @@
         </w:rPr>
       </w:pPr>
       <w:proofErr w:type="spellStart"/>
+      <w:proofErr w:type="gramStart"/>
       <w:r>
         <w:rPr>
           <w:rFonts w:ascii="Courier New" w:eastAsia="Times New Roman" w:hAnsi="Courier New" w:cs="Courier New"/>
@@ -3588,6 +3767,7 @@
         <w:t>sns.distplot</w:t>
       </w:r>
       <w:proofErr w:type="spellEnd"/>
+      <w:proofErr w:type="gramEnd"/>
       <w:r>
         <w:rPr>
           <w:rFonts w:ascii="Courier New" w:eastAsia="Times New Roman" w:hAnsi="Courier New" w:cs="Courier New"/>
@@ -3758,7 +3938,25 @@
           <w:sz w:val="24"/>
           <w:szCs w:val="24"/>
         </w:rPr>
-        <w:t xml:space="preserve"> Note que ao colocar 10 a distribuição fica exatamente igual ao do pandas.</w:t>
+        <w:t xml:space="preserve"> Note que ao colocar 10 a distribuição fica exatamente igual ao </w:t>
+      </w:r>
+      <w:proofErr w:type="gramStart"/>
+      <w:r>
+        <w:rPr>
+          <w:rFonts w:ascii="Times New Roman" w:hAnsi="Times New Roman" w:cs="Times New Roman"/>
+          <w:sz w:val="24"/>
+          <w:szCs w:val="24"/>
+        </w:rPr>
+        <w:t>do pandas</w:t>
+      </w:r>
+      <w:proofErr w:type="gramEnd"/>
+      <w:r>
+        <w:rPr>
+          <w:rFonts w:ascii="Times New Roman" w:hAnsi="Times New Roman" w:cs="Times New Roman"/>
+          <w:sz w:val="24"/>
+          <w:szCs w:val="24"/>
+        </w:rPr>
+        <w:t>.</w:t>
       </w:r>
     </w:p>
     <w:p>
@@ -3906,7 +4104,25 @@
           <w:sz w:val="24"/>
           <w:szCs w:val="24"/>
         </w:rPr>
-        <w:t xml:space="preserve">Tanto o pandas quanto o </w:t>
+        <w:t xml:space="preserve">Tanto </w:t>
+      </w:r>
+      <w:proofErr w:type="gramStart"/>
+      <w:r>
+        <w:rPr>
+          <w:rFonts w:ascii="Times New Roman" w:hAnsi="Times New Roman" w:cs="Times New Roman"/>
+          <w:sz w:val="24"/>
+          <w:szCs w:val="24"/>
+        </w:rPr>
+        <w:t>o pandas</w:t>
+      </w:r>
+      <w:proofErr w:type="gramEnd"/>
+      <w:r>
+        <w:rPr>
+          <w:rFonts w:ascii="Times New Roman" w:hAnsi="Times New Roman" w:cs="Times New Roman"/>
+          <w:sz w:val="24"/>
+          <w:szCs w:val="24"/>
+        </w:rPr>
+        <w:t xml:space="preserve"> quanto o </w:t>
       </w:r>
       <w:proofErr w:type="spellStart"/>
       <w:r>
@@ -3927,6 +4143,7 @@
         <w:t xml:space="preserve"> utilizam uma biblioteca bem baixo nível para produzir esses gráficos. A biblioteca que ambos usam é a </w:t>
       </w:r>
       <w:proofErr w:type="spellStart"/>
+      <w:proofErr w:type="gramStart"/>
       <w:r>
         <w:rPr>
           <w:rFonts w:ascii="Times New Roman" w:hAnsi="Times New Roman" w:cs="Times New Roman"/>
@@ -3944,6 +4161,7 @@
         <w:t>pyplot</w:t>
       </w:r>
       <w:proofErr w:type="spellEnd"/>
+      <w:proofErr w:type="gramEnd"/>
       <w:r>
         <w:rPr>
           <w:rFonts w:ascii="Times New Roman" w:hAnsi="Times New Roman" w:cs="Times New Roman"/>
@@ -4012,6 +4230,7 @@
         <w:t> </w:t>
       </w:r>
       <w:proofErr w:type="spellStart"/>
+      <w:proofErr w:type="gramStart"/>
       <w:r>
         <w:rPr>
           <w:rFonts w:ascii="Courier New" w:eastAsia="Times New Roman" w:hAnsi="Courier New" w:cs="Courier New"/>
@@ -4023,6 +4242,7 @@
         <w:t>matplotlib.pyplot</w:t>
       </w:r>
       <w:proofErr w:type="spellEnd"/>
+      <w:proofErr w:type="gramEnd"/>
       <w:r>
         <w:rPr>
           <w:rFonts w:ascii="Courier New" w:eastAsia="Times New Roman" w:hAnsi="Courier New" w:cs="Courier New"/>
@@ -4079,6 +4299,7 @@
         </w:rPr>
       </w:pPr>
       <w:proofErr w:type="spellStart"/>
+      <w:proofErr w:type="gramStart"/>
       <w:r>
         <w:rPr>
           <w:rFonts w:ascii="Courier New" w:eastAsia="Times New Roman" w:hAnsi="Courier New" w:cs="Courier New"/>
@@ -4090,6 +4311,7 @@
         <w:t>plt.hist</w:t>
       </w:r>
       <w:proofErr w:type="spellEnd"/>
+      <w:proofErr w:type="gramEnd"/>
       <w:r>
         <w:rPr>
           <w:rFonts w:ascii="Courier New" w:eastAsia="Times New Roman" w:hAnsi="Courier New" w:cs="Courier New"/>
@@ -4344,6 +4566,7 @@
         <w:t xml:space="preserve"> que estamos utilizando. Para configurar o tamanho da imagem do gráfico utilizamos o </w:t>
       </w:r>
       <w:proofErr w:type="spellStart"/>
+      <w:proofErr w:type="gramStart"/>
       <w:r>
         <w:rPr>
           <w:rFonts w:ascii="Times New Roman" w:hAnsi="Times New Roman" w:cs="Times New Roman"/>
@@ -4353,6 +4576,7 @@
         <w:t>plt.figure</w:t>
       </w:r>
       <w:proofErr w:type="spellEnd"/>
+      <w:proofErr w:type="gramEnd"/>
       <w:r>
         <w:rPr>
           <w:rFonts w:ascii="Times New Roman" w:hAnsi="Times New Roman" w:cs="Times New Roman"/>
@@ -4411,6 +4635,7 @@
         </w:rPr>
       </w:pPr>
       <w:proofErr w:type="spellStart"/>
+      <w:proofErr w:type="gramStart"/>
       <w:r>
         <w:rPr>
           <w:rFonts w:ascii="Courier New" w:eastAsia="Times New Roman" w:hAnsi="Courier New" w:cs="Courier New"/>
@@ -4422,6 +4647,7 @@
         <w:t>plt.figure</w:t>
       </w:r>
       <w:proofErr w:type="spellEnd"/>
+      <w:proofErr w:type="gramEnd"/>
       <w:r>
         <w:rPr>
           <w:rFonts w:ascii="Courier New" w:eastAsia="Times New Roman" w:hAnsi="Courier New" w:cs="Courier New"/>
@@ -4518,6 +4744,7 @@
         </w:rPr>
       </w:pPr>
       <w:proofErr w:type="spellStart"/>
+      <w:proofErr w:type="gramStart"/>
       <w:r>
         <w:rPr>
           <w:rFonts w:ascii="Courier New" w:eastAsia="Times New Roman" w:hAnsi="Courier New" w:cs="Courier New"/>
@@ -4529,6 +4756,7 @@
         <w:t>sns.boxplot</w:t>
       </w:r>
       <w:proofErr w:type="spellEnd"/>
+      <w:proofErr w:type="gramEnd"/>
       <w:r>
         <w:rPr>
           <w:rFonts w:ascii="Courier New" w:eastAsia="Times New Roman" w:hAnsi="Courier New" w:cs="Courier New"/>
@@ -5744,16 +5972,34 @@
           <w:sz w:val="24"/>
           <w:szCs w:val="24"/>
         </w:rPr>
-        <w:t>value_counts</w:t>
-      </w:r>
-      <w:proofErr w:type="spellEnd"/>
-      <w:r>
-        <w:rPr>
-          <w:rFonts w:ascii="Times New Roman" w:hAnsi="Times New Roman" w:cs="Times New Roman"/>
-          <w:sz w:val="24"/>
-          <w:szCs w:val="24"/>
-        </w:rPr>
-        <w:t>()</w:t>
+        <w:t>value_</w:t>
+      </w:r>
+      <w:proofErr w:type="gramStart"/>
+      <w:r>
+        <w:rPr>
+          <w:rFonts w:ascii="Times New Roman" w:hAnsi="Times New Roman" w:cs="Times New Roman"/>
+          <w:sz w:val="24"/>
+          <w:szCs w:val="24"/>
+        </w:rPr>
+        <w:t>counts</w:t>
+      </w:r>
+      <w:proofErr w:type="spellEnd"/>
+      <w:r>
+        <w:rPr>
+          <w:rFonts w:ascii="Times New Roman" w:hAnsi="Times New Roman" w:cs="Times New Roman"/>
+          <w:sz w:val="24"/>
+          <w:szCs w:val="24"/>
+        </w:rPr>
+        <w:t>(</w:t>
+      </w:r>
+      <w:proofErr w:type="gramEnd"/>
+      <w:r>
+        <w:rPr>
+          <w:rFonts w:ascii="Times New Roman" w:hAnsi="Times New Roman" w:cs="Times New Roman"/>
+          <w:sz w:val="24"/>
+          <w:szCs w:val="24"/>
+        </w:rPr>
+        <w:t>)</w:t>
       </w:r>
       <w:r>
         <w:rPr>
@@ -5921,18 +6167,40 @@
           <w:szCs w:val="21"/>
           <w:lang w:val="en-US" w:eastAsia="pt-BR"/>
         </w:rPr>
-        <w:t>value_counts</w:t>
-      </w:r>
-      <w:proofErr w:type="spellEnd"/>
-      <w:r>
-        <w:rPr>
-          <w:rFonts w:ascii="Courier New" w:eastAsia="Times New Roman" w:hAnsi="Courier New" w:cs="Courier New"/>
-          <w:color w:val="DCDCDC"/>
+        <w:t>value_</w:t>
+      </w:r>
+      <w:proofErr w:type="gramStart"/>
+      <w:r>
+        <w:rPr>
+          <w:rFonts w:ascii="Courier New" w:eastAsia="Times New Roman" w:hAnsi="Courier New" w:cs="Courier New"/>
+          <w:color w:val="D4D4D4"/>
           <w:sz w:val="21"/>
           <w:szCs w:val="21"/>
           <w:lang w:val="en-US" w:eastAsia="pt-BR"/>
         </w:rPr>
-        <w:t>()</w:t>
+        <w:t>counts</w:t>
+      </w:r>
+      <w:proofErr w:type="spellEnd"/>
+      <w:r>
+        <w:rPr>
+          <w:rFonts w:ascii="Courier New" w:eastAsia="Times New Roman" w:hAnsi="Courier New" w:cs="Courier New"/>
+          <w:color w:val="DCDCDC"/>
+          <w:sz w:val="21"/>
+          <w:szCs w:val="21"/>
+          <w:lang w:val="en-US" w:eastAsia="pt-BR"/>
+        </w:rPr>
+        <w:t>(</w:t>
+      </w:r>
+      <w:proofErr w:type="gramEnd"/>
+      <w:r>
+        <w:rPr>
+          <w:rFonts w:ascii="Courier New" w:eastAsia="Times New Roman" w:hAnsi="Courier New" w:cs="Courier New"/>
+          <w:color w:val="DCDCDC"/>
+          <w:sz w:val="21"/>
+          <w:szCs w:val="21"/>
+          <w:lang w:val="en-US" w:eastAsia="pt-BR"/>
+        </w:rPr>
+        <w:t>)</w:t>
       </w:r>
     </w:p>
     <w:p>
@@ -6030,16 +6298,34 @@
           <w:sz w:val="24"/>
           <w:szCs w:val="24"/>
         </w:rPr>
-        <w:t>reset_index</w:t>
-      </w:r>
-      <w:proofErr w:type="spellEnd"/>
-      <w:r>
-        <w:rPr>
-          <w:rFonts w:ascii="Times New Roman" w:hAnsi="Times New Roman" w:cs="Times New Roman"/>
-          <w:sz w:val="24"/>
-          <w:szCs w:val="24"/>
-        </w:rPr>
-        <w:t>():</w:t>
+        <w:t>reset_</w:t>
+      </w:r>
+      <w:proofErr w:type="gramStart"/>
+      <w:r>
+        <w:rPr>
+          <w:rFonts w:ascii="Times New Roman" w:hAnsi="Times New Roman" w:cs="Times New Roman"/>
+          <w:sz w:val="24"/>
+          <w:szCs w:val="24"/>
+        </w:rPr>
+        <w:t>index</w:t>
+      </w:r>
+      <w:proofErr w:type="spellEnd"/>
+      <w:r>
+        <w:rPr>
+          <w:rFonts w:ascii="Times New Roman" w:hAnsi="Times New Roman" w:cs="Times New Roman"/>
+          <w:sz w:val="24"/>
+          <w:szCs w:val="24"/>
+        </w:rPr>
+        <w:t>(</w:t>
+      </w:r>
+      <w:proofErr w:type="gramEnd"/>
+      <w:r>
+        <w:rPr>
+          <w:rFonts w:ascii="Times New Roman" w:hAnsi="Times New Roman" w:cs="Times New Roman"/>
+          <w:sz w:val="24"/>
+          <w:szCs w:val="24"/>
+        </w:rPr>
+        <w:t>):</w:t>
       </w:r>
     </w:p>
     <w:p>
@@ -6132,17 +6418,39 @@
           <w:szCs w:val="21"/>
           <w:lang w:val="en-US" w:eastAsia="pt-BR"/>
         </w:rPr>
-        <w:t>()</w:t>
-      </w:r>
-      <w:r>
-        <w:rPr>
-          <w:rFonts w:ascii="Courier New" w:eastAsia="Times New Roman" w:hAnsi="Courier New" w:cs="Courier New"/>
-          <w:color w:val="D4D4D4"/>
+        <w:t>(</w:t>
+      </w:r>
+      <w:proofErr w:type="gramStart"/>
+      <w:r>
+        <w:rPr>
+          <w:rFonts w:ascii="Courier New" w:eastAsia="Times New Roman" w:hAnsi="Courier New" w:cs="Courier New"/>
+          <w:color w:val="DCDCDC"/>
           <w:sz w:val="21"/>
           <w:szCs w:val="21"/>
           <w:lang w:val="en-US" w:eastAsia="pt-BR"/>
         </w:rPr>
-        <w:t>.reset_index</w:t>
+        <w:t>)</w:t>
+      </w:r>
+      <w:r>
+        <w:rPr>
+          <w:rFonts w:ascii="Courier New" w:eastAsia="Times New Roman" w:hAnsi="Courier New" w:cs="Courier New"/>
+          <w:color w:val="D4D4D4"/>
+          <w:sz w:val="21"/>
+          <w:szCs w:val="21"/>
+          <w:lang w:val="en-US" w:eastAsia="pt-BR"/>
+        </w:rPr>
+        <w:t>.reset</w:t>
+      </w:r>
+      <w:proofErr w:type="gramEnd"/>
+      <w:r>
+        <w:rPr>
+          <w:rFonts w:ascii="Courier New" w:eastAsia="Times New Roman" w:hAnsi="Courier New" w:cs="Courier New"/>
+          <w:color w:val="D4D4D4"/>
+          <w:sz w:val="21"/>
+          <w:szCs w:val="21"/>
+          <w:lang w:val="en-US" w:eastAsia="pt-BR"/>
+        </w:rPr>
+        <w:t>_index</w:t>
       </w:r>
       <w:r>
         <w:rPr>
@@ -6391,17 +6699,39 @@
           <w:szCs w:val="21"/>
           <w:lang w:eastAsia="pt-BR"/>
         </w:rPr>
-        <w:t>()</w:t>
-      </w:r>
-      <w:r>
-        <w:rPr>
-          <w:rFonts w:ascii="Courier New" w:eastAsia="Times New Roman" w:hAnsi="Courier New" w:cs="Courier New"/>
-          <w:color w:val="D4D4D4"/>
-          <w:sz w:val="21"/>
-          <w:szCs w:val="21"/>
-          <w:lang w:eastAsia="pt-BR"/>
-        </w:rPr>
-        <w:t>.reset_index</w:t>
+        <w:t>(</w:t>
+      </w:r>
+      <w:proofErr w:type="gramStart"/>
+      <w:r>
+        <w:rPr>
+          <w:rFonts w:ascii="Courier New" w:eastAsia="Times New Roman" w:hAnsi="Courier New" w:cs="Courier New"/>
+          <w:color w:val="DCDCDC"/>
+          <w:sz w:val="21"/>
+          <w:szCs w:val="21"/>
+          <w:lang w:eastAsia="pt-BR"/>
+        </w:rPr>
+        <w:t>)</w:t>
+      </w:r>
+      <w:r>
+        <w:rPr>
+          <w:rFonts w:ascii="Courier New" w:eastAsia="Times New Roman" w:hAnsi="Courier New" w:cs="Courier New"/>
+          <w:color w:val="D4D4D4"/>
+          <w:sz w:val="21"/>
+          <w:szCs w:val="21"/>
+          <w:lang w:eastAsia="pt-BR"/>
+        </w:rPr>
+        <w:t>.reset</w:t>
+      </w:r>
+      <w:proofErr w:type="gramEnd"/>
+      <w:r>
+        <w:rPr>
+          <w:rFonts w:ascii="Courier New" w:eastAsia="Times New Roman" w:hAnsi="Courier New" w:cs="Courier New"/>
+          <w:color w:val="D4D4D4"/>
+          <w:sz w:val="21"/>
+          <w:szCs w:val="21"/>
+          <w:lang w:eastAsia="pt-BR"/>
+        </w:rPr>
+        <w:t>_index</w:t>
       </w:r>
       <w:r>
         <w:rPr>
@@ -6435,9 +6765,21 @@
           <w:szCs w:val="21"/>
           <w:lang w:eastAsia="pt-BR"/>
         </w:rPr>
-        <w:t>contagem_de_lingua.columns</w:t>
-      </w:r>
-      <w:proofErr w:type="spellEnd"/>
+        <w:t>contagem_de_</w:t>
+      </w:r>
+      <w:proofErr w:type="gramStart"/>
+      <w:r>
+        <w:rPr>
+          <w:rFonts w:ascii="Courier New" w:eastAsia="Times New Roman" w:hAnsi="Courier New" w:cs="Courier New"/>
+          <w:color w:val="D4D4D4"/>
+          <w:sz w:val="21"/>
+          <w:szCs w:val="21"/>
+          <w:lang w:eastAsia="pt-BR"/>
+        </w:rPr>
+        <w:t>lingua.columns</w:t>
+      </w:r>
+      <w:proofErr w:type="spellEnd"/>
+      <w:proofErr w:type="gramEnd"/>
       <w:r>
         <w:rPr>
           <w:rFonts w:ascii="Courier New" w:eastAsia="Times New Roman" w:hAnsi="Courier New" w:cs="Courier New"/>
@@ -6552,9 +6894,21 @@
           <w:szCs w:val="21"/>
           <w:lang w:eastAsia="pt-BR"/>
         </w:rPr>
-        <w:t>contagem_de_lingua.head</w:t>
-      </w:r>
-      <w:proofErr w:type="spellEnd"/>
+        <w:t>contagem_de_</w:t>
+      </w:r>
+      <w:proofErr w:type="gramStart"/>
+      <w:r>
+        <w:rPr>
+          <w:rFonts w:ascii="Courier New" w:eastAsia="Times New Roman" w:hAnsi="Courier New" w:cs="Courier New"/>
+          <w:color w:val="D4D4D4"/>
+          <w:sz w:val="21"/>
+          <w:szCs w:val="21"/>
+          <w:lang w:eastAsia="pt-BR"/>
+        </w:rPr>
+        <w:t>lingua.head</w:t>
+      </w:r>
+      <w:proofErr w:type="spellEnd"/>
+      <w:proofErr w:type="gramEnd"/>
       <w:r>
         <w:rPr>
           <w:rFonts w:ascii="Courier New" w:eastAsia="Times New Roman" w:hAnsi="Courier New" w:cs="Courier New"/>
@@ -6704,6 +7058,7 @@
         <w:t xml:space="preserve"> Vamos usar o </w:t>
       </w:r>
       <w:proofErr w:type="spellStart"/>
+      <w:proofErr w:type="gramStart"/>
       <w:r>
         <w:rPr>
           <w:rFonts w:ascii="Times New Roman" w:hAnsi="Times New Roman" w:cs="Times New Roman"/>
@@ -6719,7 +7074,16 @@
           <w:sz w:val="24"/>
           <w:szCs w:val="24"/>
         </w:rPr>
-        <w:t xml:space="preserve">(x, y, </w:t>
+        <w:t>(</w:t>
+      </w:r>
+      <w:proofErr w:type="gramEnd"/>
+      <w:r>
+        <w:rPr>
+          <w:rFonts w:ascii="Times New Roman" w:hAnsi="Times New Roman" w:cs="Times New Roman"/>
+          <w:sz w:val="24"/>
+          <w:szCs w:val="24"/>
+        </w:rPr>
+        <w:t xml:space="preserve">x, y, </w:t>
       </w:r>
       <w:proofErr w:type="spellStart"/>
       <w:r>
@@ -6752,6 +7116,7 @@
           <w:lang w:eastAsia="pt-BR"/>
         </w:rPr>
       </w:pPr>
+      <w:proofErr w:type="gramStart"/>
       <w:r>
         <w:rPr>
           <w:rFonts w:ascii="Courier New" w:eastAsia="Times New Roman" w:hAnsi="Courier New" w:cs="Courier New"/>
@@ -6762,6 +7127,7 @@
         </w:rPr>
         <w:t>sns.barplot</w:t>
       </w:r>
+      <w:proofErr w:type="gramEnd"/>
       <w:r>
         <w:rPr>
           <w:rFonts w:ascii="Courier New" w:eastAsia="Times New Roman" w:hAnsi="Courier New" w:cs="Courier New"/>
@@ -7083,7 +7449,25 @@
           <w:sz w:val="24"/>
           <w:szCs w:val="24"/>
         </w:rPr>
-        <w:t xml:space="preserve">’ como parâmetro para que ele conte quantas vezes cada categoria apareceu e depois fazendo as barras. No data passamos o </w:t>
+        <w:t xml:space="preserve">’ como parâmetro para que ele conte quantas vezes cada categoria apareceu e depois fazendo as barras. </w:t>
+      </w:r>
+      <w:proofErr w:type="gramStart"/>
+      <w:r>
+        <w:rPr>
+          <w:rFonts w:ascii="Times New Roman" w:hAnsi="Times New Roman" w:cs="Times New Roman"/>
+          <w:sz w:val="24"/>
+          <w:szCs w:val="24"/>
+        </w:rPr>
+        <w:t>No data</w:t>
+      </w:r>
+      <w:proofErr w:type="gramEnd"/>
+      <w:r>
+        <w:rPr>
+          <w:rFonts w:ascii="Times New Roman" w:hAnsi="Times New Roman" w:cs="Times New Roman"/>
+          <w:sz w:val="24"/>
+          <w:szCs w:val="24"/>
+        </w:rPr>
+        <w:t xml:space="preserve"> passamos o </w:t>
       </w:r>
       <w:proofErr w:type="spellStart"/>
       <w:r>
@@ -7201,7 +7585,25 @@
           <w:sz w:val="24"/>
           <w:szCs w:val="24"/>
         </w:rPr>
-        <w:t xml:space="preserve"> com um print(), veremos que estamos rodando a 0.7.</w:t>
+        <w:t xml:space="preserve"> com um </w:t>
+      </w:r>
+      <w:proofErr w:type="gramStart"/>
+      <w:r>
+        <w:rPr>
+          <w:rFonts w:ascii="Times New Roman" w:hAnsi="Times New Roman" w:cs="Times New Roman"/>
+          <w:sz w:val="24"/>
+          <w:szCs w:val="24"/>
+        </w:rPr>
+        <w:t>print(</w:t>
+      </w:r>
+      <w:proofErr w:type="gramEnd"/>
+      <w:r>
+        <w:rPr>
+          <w:rFonts w:ascii="Times New Roman" w:hAnsi="Times New Roman" w:cs="Times New Roman"/>
+          <w:sz w:val="24"/>
+          <w:szCs w:val="24"/>
+        </w:rPr>
+        <w:t>), veremos que estamos rodando a 0.7.</w:t>
       </w:r>
       <w:r>
         <w:rPr>
@@ -7245,6 +7647,7 @@
         <w:t>(</w:t>
       </w:r>
       <w:proofErr w:type="spellStart"/>
+      <w:proofErr w:type="gramStart"/>
       <w:r>
         <w:rPr>
           <w:rFonts w:ascii="Courier New" w:eastAsia="Times New Roman" w:hAnsi="Courier New" w:cs="Courier New"/>
@@ -7264,7 +7667,18 @@
           <w:szCs w:val="21"/>
           <w:lang w:eastAsia="pt-BR"/>
         </w:rPr>
-        <w:t>.__</w:t>
+        <w:t>._</w:t>
+      </w:r>
+      <w:proofErr w:type="gramEnd"/>
+      <w:r>
+        <w:rPr>
+          <w:rFonts w:ascii="Courier New" w:eastAsia="Times New Roman" w:hAnsi="Courier New" w:cs="Courier New"/>
+          <w:color w:val="D4D4D4"/>
+          <w:sz w:val="21"/>
+          <w:szCs w:val="21"/>
+          <w:lang w:eastAsia="pt-BR"/>
+        </w:rPr>
+        <w:t>_</w:t>
       </w:r>
       <w:proofErr w:type="spellStart"/>
       <w:r>
@@ -7434,7 +7848,16 @@
           <w:sz w:val="24"/>
           <w:szCs w:val="24"/>
         </w:rPr>
-        <w:t xml:space="preserve">, fazemos do mesmo modo que localmente, usando o </w:t>
+        <w:t xml:space="preserve">, fazemos do mesmo modo que localmente, usando </w:t>
+      </w:r>
+      <w:proofErr w:type="gramStart"/>
+      <w:r>
+        <w:rPr>
+          <w:rFonts w:ascii="Times New Roman" w:hAnsi="Times New Roman" w:cs="Times New Roman"/>
+          <w:sz w:val="24"/>
+          <w:szCs w:val="24"/>
+        </w:rPr>
+        <w:t xml:space="preserve">o </w:t>
       </w:r>
       <w:r>
         <w:rPr>
@@ -7454,6 +7877,7 @@
         <w:t>pip</w:t>
       </w:r>
       <w:proofErr w:type="spellEnd"/>
+      <w:proofErr w:type="gramEnd"/>
       <w:r>
         <w:rPr>
           <w:rFonts w:ascii="Times New Roman" w:hAnsi="Times New Roman" w:cs="Times New Roman"/>
@@ -7535,6 +7959,7 @@
           <w:lang w:eastAsia="pt-BR"/>
         </w:rPr>
       </w:pPr>
+      <w:proofErr w:type="gramStart"/>
       <w:r>
         <w:rPr>
           <w:rFonts w:ascii="Courier New" w:eastAsia="Times New Roman" w:hAnsi="Courier New" w:cs="Courier New"/>
@@ -7557,6 +7982,7 @@
         <w:t>pip</w:t>
       </w:r>
       <w:proofErr w:type="spellEnd"/>
+      <w:proofErr w:type="gramEnd"/>
       <w:r>
         <w:rPr>
           <w:rFonts w:ascii="Courier New" w:eastAsia="Times New Roman" w:hAnsi="Courier New" w:cs="Courier New"/>
@@ -7670,6 +8096,7 @@
         <w:t xml:space="preserve"> Resultado com o </w:t>
       </w:r>
       <w:proofErr w:type="spellStart"/>
+      <w:proofErr w:type="gramStart"/>
       <w:r>
         <w:rPr>
           <w:rFonts w:ascii="Times New Roman" w:hAnsi="Times New Roman" w:cs="Times New Roman"/>
@@ -7679,6 +8106,7 @@
         <w:t>sns.catplot</w:t>
       </w:r>
       <w:proofErr w:type="spellEnd"/>
+      <w:proofErr w:type="gramEnd"/>
       <w:r>
         <w:rPr>
           <w:rFonts w:ascii="Times New Roman" w:hAnsi="Times New Roman" w:cs="Times New Roman"/>
@@ -7701,6 +8129,7 @@
         </w:rPr>
       </w:pPr>
       <w:proofErr w:type="spellStart"/>
+      <w:proofErr w:type="gramStart"/>
       <w:r>
         <w:rPr>
           <w:rFonts w:ascii="Courier New" w:eastAsia="Times New Roman" w:hAnsi="Courier New" w:cs="Courier New"/>
@@ -7713,6 +8142,7 @@
         <w:t>sns.catplot</w:t>
       </w:r>
       <w:proofErr w:type="spellEnd"/>
+      <w:proofErr w:type="gramEnd"/>
       <w:r>
         <w:rPr>
           <w:rFonts w:ascii="Courier New" w:eastAsia="Times New Roman" w:hAnsi="Courier New" w:cs="Courier New"/>
@@ -8196,6 +8626,7 @@
         <w:t xml:space="preserve"> no </w:t>
       </w:r>
       <w:proofErr w:type="spellStart"/>
+      <w:proofErr w:type="gramStart"/>
       <w:r>
         <w:rPr>
           <w:rFonts w:ascii="Times New Roman" w:hAnsi="Times New Roman" w:cs="Times New Roman"/>
@@ -8211,7 +8642,16 @@
           <w:sz w:val="24"/>
           <w:szCs w:val="24"/>
         </w:rPr>
-        <w:t xml:space="preserve">(x, </w:t>
+        <w:t>(</w:t>
+      </w:r>
+      <w:proofErr w:type="gramEnd"/>
+      <w:r>
+        <w:rPr>
+          <w:rFonts w:ascii="Times New Roman" w:hAnsi="Times New Roman" w:cs="Times New Roman"/>
+          <w:sz w:val="24"/>
+          <w:szCs w:val="24"/>
+        </w:rPr>
+        <w:t xml:space="preserve">x, </w:t>
       </w:r>
       <w:proofErr w:type="spellStart"/>
       <w:r>
@@ -8358,6 +8798,7 @@
         </w:rPr>
       </w:pPr>
       <w:proofErr w:type="spellStart"/>
+      <w:proofErr w:type="gramStart"/>
       <w:r>
         <w:rPr>
           <w:rFonts w:ascii="Courier New" w:eastAsia="Times New Roman" w:hAnsi="Courier New" w:cs="Courier New"/>
@@ -8369,6 +8810,7 @@
         <w:t>plt.show</w:t>
       </w:r>
       <w:proofErr w:type="spellEnd"/>
+      <w:proofErr w:type="gramEnd"/>
       <w:r>
         <w:rPr>
           <w:rFonts w:ascii="Courier New" w:eastAsia="Times New Roman" w:hAnsi="Courier New" w:cs="Courier New"/>
@@ -8732,18 +9174,40 @@
           <w:szCs w:val="21"/>
           <w:lang w:eastAsia="pt-BR"/>
         </w:rPr>
-        <w:t>value_counts</w:t>
-      </w:r>
-      <w:proofErr w:type="spellEnd"/>
-      <w:r>
-        <w:rPr>
-          <w:rFonts w:ascii="Courier New" w:eastAsia="Times New Roman" w:hAnsi="Courier New" w:cs="Courier New"/>
-          <w:color w:val="DCDCDC"/>
-          <w:sz w:val="21"/>
-          <w:szCs w:val="21"/>
-          <w:lang w:eastAsia="pt-BR"/>
-        </w:rPr>
-        <w:t>()</w:t>
+        <w:t>value_</w:t>
+      </w:r>
+      <w:proofErr w:type="gramStart"/>
+      <w:r>
+        <w:rPr>
+          <w:rFonts w:ascii="Courier New" w:eastAsia="Times New Roman" w:hAnsi="Courier New" w:cs="Courier New"/>
+          <w:color w:val="D4D4D4"/>
+          <w:sz w:val="21"/>
+          <w:szCs w:val="21"/>
+          <w:lang w:eastAsia="pt-BR"/>
+        </w:rPr>
+        <w:t>counts</w:t>
+      </w:r>
+      <w:proofErr w:type="spellEnd"/>
+      <w:r>
+        <w:rPr>
+          <w:rFonts w:ascii="Courier New" w:eastAsia="Times New Roman" w:hAnsi="Courier New" w:cs="Courier New"/>
+          <w:color w:val="DCDCDC"/>
+          <w:sz w:val="21"/>
+          <w:szCs w:val="21"/>
+          <w:lang w:eastAsia="pt-BR"/>
+        </w:rPr>
+        <w:t>(</w:t>
+      </w:r>
+      <w:proofErr w:type="gramEnd"/>
+      <w:r>
+        <w:rPr>
+          <w:rFonts w:ascii="Courier New" w:eastAsia="Times New Roman" w:hAnsi="Courier New" w:cs="Courier New"/>
+          <w:color w:val="DCDCDC"/>
+          <w:sz w:val="21"/>
+          <w:szCs w:val="21"/>
+          <w:lang w:eastAsia="pt-BR"/>
+        </w:rPr>
+        <w:t>)</w:t>
       </w:r>
     </w:p>
     <w:p>
@@ -9003,6 +9467,7 @@
           <w:lang w:eastAsia="pt-BR"/>
         </w:rPr>
       </w:pPr>
+      <w:proofErr w:type="gramStart"/>
       <w:r>
         <w:rPr>
           <w:rFonts w:ascii="Courier New" w:eastAsia="Times New Roman" w:hAnsi="Courier New" w:cs="Courier New"/>
@@ -9024,6 +9489,7 @@
         <w:t>(</w:t>
       </w:r>
       <w:proofErr w:type="spellStart"/>
+      <w:proofErr w:type="gramEnd"/>
       <w:r>
         <w:rPr>
           <w:rFonts w:ascii="Courier New" w:eastAsia="Times New Roman" w:hAnsi="Courier New" w:cs="Courier New"/>
@@ -9579,6 +10045,7 @@
         <w:t>dados = </w:t>
       </w:r>
       <w:proofErr w:type="spellStart"/>
+      <w:proofErr w:type="gramStart"/>
       <w:r>
         <w:rPr>
           <w:rFonts w:ascii="Courier New" w:eastAsia="Times New Roman" w:hAnsi="Courier New" w:cs="Courier New"/>
@@ -9590,6 +10057,7 @@
         <w:t>pd.DataFrame</w:t>
       </w:r>
       <w:proofErr w:type="spellEnd"/>
+      <w:proofErr w:type="gramEnd"/>
       <w:r>
         <w:rPr>
           <w:rFonts w:ascii="Courier New" w:eastAsia="Times New Roman" w:hAnsi="Courier New" w:cs="Courier New"/>
@@ -9741,6 +10209,7 @@
         <w:t xml:space="preserve"> para melhor visualização, passando como parâmetros </w:t>
       </w:r>
       <w:proofErr w:type="spellStart"/>
+      <w:proofErr w:type="gramStart"/>
       <w:r>
         <w:rPr>
           <w:rFonts w:ascii="Times New Roman" w:hAnsi="Times New Roman" w:cs="Times New Roman"/>
@@ -9750,6 +10219,7 @@
         <w:t>sns.barplot</w:t>
       </w:r>
       <w:proofErr w:type="spellEnd"/>
+      <w:proofErr w:type="gramEnd"/>
       <w:r>
         <w:rPr>
           <w:rFonts w:ascii="Times New Roman" w:hAnsi="Times New Roman" w:cs="Times New Roman"/>
@@ -9824,6 +10294,7 @@
         </w:rPr>
       </w:pPr>
       <w:proofErr w:type="spellStart"/>
+      <w:proofErr w:type="gramStart"/>
       <w:r>
         <w:rPr>
           <w:rFonts w:ascii="Courier New" w:eastAsia="Times New Roman" w:hAnsi="Courier New" w:cs="Courier New"/>
@@ -9835,6 +10306,7 @@
         <w:t>sns.barplot</w:t>
       </w:r>
       <w:proofErr w:type="spellEnd"/>
+      <w:proofErr w:type="gramEnd"/>
       <w:r>
         <w:rPr>
           <w:rFonts w:ascii="Courier New" w:eastAsia="Times New Roman" w:hAnsi="Courier New" w:cs="Courier New"/>
@@ -10044,6 +10516,7 @@
         <w:t xml:space="preserve">Criamos uma variável que seleciona todas as línguas menos o inglês e criamos um </w:t>
       </w:r>
       <w:proofErr w:type="spellStart"/>
+      <w:proofErr w:type="gramStart"/>
       <w:r>
         <w:rPr>
           <w:rFonts w:ascii="Times New Roman" w:hAnsi="Times New Roman" w:cs="Times New Roman"/>
@@ -10053,6 +10526,7 @@
         <w:t>sns.catplot</w:t>
       </w:r>
       <w:proofErr w:type="spellEnd"/>
+      <w:proofErr w:type="gramEnd"/>
       <w:r>
         <w:rPr>
           <w:rFonts w:ascii="Times New Roman" w:hAnsi="Times New Roman" w:cs="Times New Roman"/>
@@ -10082,8 +10556,20 @@
           <w:szCs w:val="21"/>
           <w:lang w:eastAsia="pt-BR"/>
         </w:rPr>
-        <w:t>filmes_sem_lingua_original_em_ingles = tmdb.query</w:t>
-      </w:r>
+        <w:t>filmes_sem_lingua_original_em_ingles = </w:t>
+      </w:r>
+      <w:proofErr w:type="gramStart"/>
+      <w:r>
+        <w:rPr>
+          <w:rFonts w:ascii="Courier New" w:eastAsia="Times New Roman" w:hAnsi="Courier New" w:cs="Courier New"/>
+          <w:color w:val="D4D4D4"/>
+          <w:sz w:val="21"/>
+          <w:szCs w:val="21"/>
+          <w:lang w:eastAsia="pt-BR"/>
+        </w:rPr>
+        <w:t>tmdb.query</w:t>
+      </w:r>
+      <w:proofErr w:type="gramEnd"/>
       <w:r>
         <w:rPr>
           <w:rFonts w:ascii="Courier New" w:eastAsia="Times New Roman" w:hAnsi="Courier New" w:cs="Courier New"/>
@@ -10127,6 +10613,7 @@
           <w:lang w:eastAsia="pt-BR"/>
         </w:rPr>
       </w:pPr>
+      <w:proofErr w:type="gramStart"/>
       <w:r>
         <w:rPr>
           <w:rFonts w:ascii="Courier New" w:eastAsia="Times New Roman" w:hAnsi="Courier New" w:cs="Courier New"/>
@@ -10137,6 +10624,7 @@
         </w:rPr>
         <w:t>sns.catplot</w:t>
       </w:r>
+      <w:proofErr w:type="gramEnd"/>
       <w:r>
         <w:rPr>
           <w:rFonts w:ascii="Courier New" w:eastAsia="Times New Roman" w:hAnsi="Courier New" w:cs="Courier New"/>
@@ -10463,16 +10951,34 @@
           <w:sz w:val="24"/>
           <w:szCs w:val="24"/>
         </w:rPr>
-        <w:t>to_frame</w:t>
-      </w:r>
-      <w:proofErr w:type="spellEnd"/>
-      <w:r>
-        <w:rPr>
-          <w:rFonts w:ascii="Times New Roman" w:hAnsi="Times New Roman" w:cs="Times New Roman"/>
-          <w:sz w:val="24"/>
-          <w:szCs w:val="24"/>
-        </w:rPr>
-        <w:t>();</w:t>
+        <w:t>to_</w:t>
+      </w:r>
+      <w:proofErr w:type="gramStart"/>
+      <w:r>
+        <w:rPr>
+          <w:rFonts w:ascii="Times New Roman" w:hAnsi="Times New Roman" w:cs="Times New Roman"/>
+          <w:sz w:val="24"/>
+          <w:szCs w:val="24"/>
+        </w:rPr>
+        <w:t>frame</w:t>
+      </w:r>
+      <w:proofErr w:type="spellEnd"/>
+      <w:r>
+        <w:rPr>
+          <w:rFonts w:ascii="Times New Roman" w:hAnsi="Times New Roman" w:cs="Times New Roman"/>
+          <w:sz w:val="24"/>
+          <w:szCs w:val="24"/>
+        </w:rPr>
+        <w:t>(</w:t>
+      </w:r>
+      <w:proofErr w:type="gramEnd"/>
+      <w:r>
+        <w:rPr>
+          <w:rFonts w:ascii="Times New Roman" w:hAnsi="Times New Roman" w:cs="Times New Roman"/>
+          <w:sz w:val="24"/>
+          <w:szCs w:val="24"/>
+        </w:rPr>
+        <w:t>);</w:t>
       </w:r>
     </w:p>
     <w:p>
@@ -10505,16 +11011,34 @@
           <w:sz w:val="24"/>
           <w:szCs w:val="24"/>
         </w:rPr>
-        <w:t>reset_index</w:t>
-      </w:r>
-      <w:proofErr w:type="spellEnd"/>
-      <w:r>
-        <w:rPr>
-          <w:rFonts w:ascii="Times New Roman" w:hAnsi="Times New Roman" w:cs="Times New Roman"/>
-          <w:sz w:val="24"/>
-          <w:szCs w:val="24"/>
-        </w:rPr>
-        <w:t>();</w:t>
+        <w:t>reset_</w:t>
+      </w:r>
+      <w:proofErr w:type="gramStart"/>
+      <w:r>
+        <w:rPr>
+          <w:rFonts w:ascii="Times New Roman" w:hAnsi="Times New Roman" w:cs="Times New Roman"/>
+          <w:sz w:val="24"/>
+          <w:szCs w:val="24"/>
+        </w:rPr>
+        <w:t>index</w:t>
+      </w:r>
+      <w:proofErr w:type="spellEnd"/>
+      <w:r>
+        <w:rPr>
+          <w:rFonts w:ascii="Times New Roman" w:hAnsi="Times New Roman" w:cs="Times New Roman"/>
+          <w:sz w:val="24"/>
+          <w:szCs w:val="24"/>
+        </w:rPr>
+        <w:t>(</w:t>
+      </w:r>
+      <w:proofErr w:type="gramEnd"/>
+      <w:r>
+        <w:rPr>
+          <w:rFonts w:ascii="Times New Roman" w:hAnsi="Times New Roman" w:cs="Times New Roman"/>
+          <w:sz w:val="24"/>
+          <w:szCs w:val="24"/>
+        </w:rPr>
+        <w:t>);</w:t>
       </w:r>
     </w:p>
     <w:p>
@@ -10647,6 +11171,7 @@
         <w:t xml:space="preserve">Notamos que na figura acima ficou tudo amontoado no eixo x e, diferentemente do </w:t>
       </w:r>
       <w:proofErr w:type="spellStart"/>
+      <w:proofErr w:type="gramStart"/>
       <w:r>
         <w:rPr>
           <w:rFonts w:ascii="Times New Roman" w:hAnsi="Times New Roman" w:cs="Times New Roman"/>
@@ -10656,6 +11181,7 @@
         <w:t>sns.barplot</w:t>
       </w:r>
       <w:proofErr w:type="spellEnd"/>
+      <w:proofErr w:type="gramEnd"/>
       <w:r>
         <w:rPr>
           <w:rFonts w:ascii="Times New Roman" w:hAnsi="Times New Roman" w:cs="Times New Roman"/>
@@ -10867,6 +11393,7 @@
           <w:lang w:eastAsia="pt-BR"/>
         </w:rPr>
       </w:pPr>
+      <w:proofErr w:type="gramStart"/>
       <w:r>
         <w:rPr>
           <w:rFonts w:ascii="Courier New" w:eastAsia="Times New Roman" w:hAnsi="Courier New" w:cs="Courier New"/>
@@ -10877,6 +11404,7 @@
         </w:rPr>
         <w:t>sns.catplot</w:t>
       </w:r>
+      <w:proofErr w:type="gramEnd"/>
       <w:r>
         <w:rPr>
           <w:rFonts w:ascii="Courier New" w:eastAsia="Times New Roman" w:hAnsi="Courier New" w:cs="Courier New"/>
@@ -11191,8 +11719,20 @@
           <w:szCs w:val="21"/>
           <w:lang w:eastAsia="pt-BR"/>
         </w:rPr>
-        <w:t>total_por_lingua_de_outros_filmes = tmdb.query</w:t>
-      </w:r>
+        <w:t>total_por_lingua_de_outros_filmes = </w:t>
+      </w:r>
+      <w:proofErr w:type="gramStart"/>
+      <w:r>
+        <w:rPr>
+          <w:rFonts w:ascii="Courier New" w:eastAsia="Times New Roman" w:hAnsi="Courier New" w:cs="Courier New"/>
+          <w:color w:val="D4D4D4"/>
+          <w:sz w:val="21"/>
+          <w:szCs w:val="21"/>
+          <w:lang w:eastAsia="pt-BR"/>
+        </w:rPr>
+        <w:t>tmdb.query</w:t>
+      </w:r>
+      <w:proofErr w:type="gramEnd"/>
       <w:r>
         <w:rPr>
           <w:rFonts w:ascii="Courier New" w:eastAsia="Times New Roman" w:hAnsi="Courier New" w:cs="Courier New"/>
@@ -11269,6 +11809,7 @@
           <w:lang w:eastAsia="pt-BR"/>
         </w:rPr>
       </w:pPr>
+      <w:proofErr w:type="gramStart"/>
       <w:r>
         <w:rPr>
           <w:rFonts w:ascii="Courier New" w:eastAsia="Times New Roman" w:hAnsi="Courier New" w:cs="Courier New"/>
@@ -11279,6 +11820,7 @@
         </w:rPr>
         <w:t>sns.catplot</w:t>
       </w:r>
+      <w:proofErr w:type="gramEnd"/>
       <w:r>
         <w:rPr>
           <w:rFonts w:ascii="Courier New" w:eastAsia="Times New Roman" w:hAnsi="Courier New" w:cs="Courier New"/>
@@ -11682,6 +12224,7 @@
           <w:lang w:eastAsia="pt-BR"/>
         </w:rPr>
       </w:pPr>
+      <w:proofErr w:type="gramStart"/>
       <w:r>
         <w:rPr>
           <w:rFonts w:ascii="Courier New" w:eastAsia="Times New Roman" w:hAnsi="Courier New" w:cs="Courier New"/>
@@ -11692,6 +12235,7 @@
         </w:rPr>
         <w:t>sns.catplot</w:t>
       </w:r>
+      <w:proofErr w:type="gramEnd"/>
       <w:r>
         <w:rPr>
           <w:rFonts w:ascii="Courier New" w:eastAsia="Times New Roman" w:hAnsi="Courier New" w:cs="Courier New"/>
@@ -12445,6 +12989,7 @@
         <w:t xml:space="preserve"> </w:t>
       </w:r>
       <w:proofErr w:type="spellStart"/>
+      <w:proofErr w:type="gramStart"/>
       <w:r>
         <w:rPr>
           <w:rFonts w:ascii="Courier New" w:eastAsia="Times New Roman" w:hAnsi="Courier New" w:cs="Courier New"/>
@@ -12473,7 +13018,18 @@
           <w:szCs w:val="20"/>
           <w:lang w:val="en-US" w:eastAsia="pt-BR"/>
         </w:rPr>
-        <w:t>load_dataset</w:t>
+        <w:t>load</w:t>
+      </w:r>
+      <w:proofErr w:type="gramEnd"/>
+      <w:r>
+        <w:rPr>
+          <w:rFonts w:ascii="Courier New" w:eastAsia="Times New Roman" w:hAnsi="Courier New" w:cs="Courier New"/>
+          <w:color w:val="3D464D"/>
+          <w:sz w:val="20"/>
+          <w:szCs w:val="20"/>
+          <w:lang w:val="en-US" w:eastAsia="pt-BR"/>
+        </w:rPr>
+        <w:t>_dataset</w:t>
       </w:r>
       <w:proofErr w:type="spellEnd"/>
       <w:r>
@@ -13115,6 +13671,7 @@
         <w:t>scatter_kws</w:t>
       </w:r>
       <w:proofErr w:type="spellEnd"/>
+      <w:proofErr w:type="gramStart"/>
       <w:r>
         <w:rPr>
           <w:rFonts w:ascii="Courier New" w:eastAsia="Times New Roman" w:hAnsi="Courier New" w:cs="Courier New"/>
@@ -13125,6 +13682,7 @@
         </w:rPr>
         <w:t>={</w:t>
       </w:r>
+      <w:proofErr w:type="gramEnd"/>
       <w:r>
         <w:rPr>
           <w:rFonts w:ascii="Courier New" w:eastAsia="Times New Roman" w:hAnsi="Courier New" w:cs="Courier New"/>
@@ -13641,6 +14199,7 @@
         <w:t xml:space="preserve"> com o </w:t>
       </w:r>
       <w:proofErr w:type="spellStart"/>
+      <w:proofErr w:type="gramStart"/>
       <w:r>
         <w:rPr>
           <w:rFonts w:ascii="Times New Roman" w:hAnsi="Times New Roman" w:cs="Times New Roman"/>
@@ -13650,6 +14209,7 @@
         <w:t>np.append</w:t>
       </w:r>
       <w:proofErr w:type="spellEnd"/>
+      <w:proofErr w:type="gramEnd"/>
       <w:r>
         <w:rPr>
           <w:rFonts w:ascii="Times New Roman" w:hAnsi="Times New Roman" w:cs="Times New Roman"/>
@@ -13672,6 +14232,7 @@
         </w:rPr>
       </w:pPr>
       <w:proofErr w:type="spellStart"/>
+      <w:proofErr w:type="gramStart"/>
       <w:r>
         <w:rPr>
           <w:rFonts w:ascii="Courier New" w:eastAsia="Times New Roman" w:hAnsi="Courier New" w:cs="Courier New"/>
@@ -13683,6 +14244,7 @@
         <w:t>np.append</w:t>
       </w:r>
       <w:proofErr w:type="spellEnd"/>
+      <w:proofErr w:type="gramEnd"/>
       <w:r>
         <w:rPr>
           <w:rFonts w:ascii="Courier New" w:eastAsia="Times New Roman" w:hAnsi="Courier New" w:cs="Courier New"/>
@@ -14061,6 +14623,7 @@
         <w:t>filme1 = </w:t>
       </w:r>
       <w:proofErr w:type="spellStart"/>
+      <w:proofErr w:type="gramStart"/>
       <w:r>
         <w:rPr>
           <w:rFonts w:ascii="Courier New" w:eastAsia="Times New Roman" w:hAnsi="Courier New" w:cs="Courier New"/>
@@ -14072,6 +14635,7 @@
         <w:t>np.append</w:t>
       </w:r>
       <w:proofErr w:type="spellEnd"/>
+      <w:proofErr w:type="gramEnd"/>
       <w:r>
         <w:rPr>
           <w:rFonts w:ascii="Courier New" w:eastAsia="Times New Roman" w:hAnsi="Courier New" w:cs="Courier New"/>
@@ -14260,6 +14824,7 @@
         <w:t>filme2 = </w:t>
       </w:r>
       <w:proofErr w:type="spellStart"/>
+      <w:proofErr w:type="gramStart"/>
       <w:r>
         <w:rPr>
           <w:rFonts w:ascii="Courier New" w:eastAsia="Times New Roman" w:hAnsi="Courier New" w:cs="Courier New"/>
@@ -14271,6 +14836,7 @@
         <w:t>np.append</w:t>
       </w:r>
       <w:proofErr w:type="spellEnd"/>
+      <w:proofErr w:type="gramEnd"/>
       <w:r>
         <w:rPr>
           <w:rFonts w:ascii="Courier New" w:eastAsia="Times New Roman" w:hAnsi="Courier New" w:cs="Courier New"/>
@@ -14482,6 +15048,7 @@
         <w:t>(</w:t>
       </w:r>
       <w:proofErr w:type="spellStart"/>
+      <w:proofErr w:type="gramStart"/>
       <w:r>
         <w:rPr>
           <w:rFonts w:ascii="Courier New" w:eastAsia="Times New Roman" w:hAnsi="Courier New" w:cs="Courier New"/>
@@ -14493,6 +15060,7 @@
         <w:t>np.mean</w:t>
       </w:r>
       <w:proofErr w:type="spellEnd"/>
+      <w:proofErr w:type="gramEnd"/>
       <w:r>
         <w:rPr>
           <w:rFonts w:ascii="Courier New" w:eastAsia="Times New Roman" w:hAnsi="Courier New" w:cs="Courier New"/>
@@ -14609,6 +15177,7 @@
         <w:t>(</w:t>
       </w:r>
       <w:proofErr w:type="spellStart"/>
+      <w:proofErr w:type="gramStart"/>
       <w:r>
         <w:rPr>
           <w:rFonts w:ascii="Courier New" w:eastAsia="Times New Roman" w:hAnsi="Courier New" w:cs="Courier New"/>
@@ -14620,6 +15189,7 @@
         <w:t>np.median</w:t>
       </w:r>
       <w:proofErr w:type="spellEnd"/>
+      <w:proofErr w:type="gramEnd"/>
       <w:r>
         <w:rPr>
           <w:rFonts w:ascii="Courier New" w:eastAsia="Times New Roman" w:hAnsi="Courier New" w:cs="Courier New"/>
@@ -14772,6 +15342,7 @@
         </w:rPr>
       </w:pPr>
       <w:proofErr w:type="spellStart"/>
+      <w:proofErr w:type="gramStart"/>
       <w:r>
         <w:rPr>
           <w:rFonts w:ascii="Courier New" w:eastAsia="Times New Roman" w:hAnsi="Courier New" w:cs="Courier New"/>
@@ -14783,6 +15354,7 @@
         <w:t>sns.distplot</w:t>
       </w:r>
       <w:proofErr w:type="spellEnd"/>
+      <w:proofErr w:type="gramEnd"/>
       <w:r>
         <w:rPr>
           <w:rFonts w:ascii="Courier New" w:eastAsia="Times New Roman" w:hAnsi="Courier New" w:cs="Courier New"/>
@@ -14827,6 +15399,7 @@
         </w:rPr>
       </w:pPr>
       <w:proofErr w:type="spellStart"/>
+      <w:proofErr w:type="gramStart"/>
       <w:r>
         <w:rPr>
           <w:rFonts w:ascii="Courier New" w:eastAsia="Times New Roman" w:hAnsi="Courier New" w:cs="Courier New"/>
@@ -14838,6 +15411,7 @@
         <w:t>sns.distplot</w:t>
       </w:r>
       <w:proofErr w:type="spellEnd"/>
+      <w:proofErr w:type="gramEnd"/>
       <w:r>
         <w:rPr>
           <w:rFonts w:ascii="Courier New" w:eastAsia="Times New Roman" w:hAnsi="Courier New" w:cs="Courier New"/>
@@ -14949,6 +15523,7 @@
         </w:rPr>
       </w:pPr>
       <w:proofErr w:type="spellStart"/>
+      <w:proofErr w:type="gramStart"/>
       <w:r>
         <w:rPr>
           <w:rFonts w:ascii="Courier New" w:eastAsia="Times New Roman" w:hAnsi="Courier New" w:cs="Courier New"/>
@@ -14960,6 +15535,7 @@
         <w:t>plt.hist</w:t>
       </w:r>
       <w:proofErr w:type="spellEnd"/>
+      <w:proofErr w:type="gramEnd"/>
       <w:r>
         <w:rPr>
           <w:rFonts w:ascii="Courier New" w:eastAsia="Times New Roman" w:hAnsi="Courier New" w:cs="Courier New"/>
@@ -15004,6 +15580,7 @@
         </w:rPr>
       </w:pPr>
       <w:proofErr w:type="spellStart"/>
+      <w:proofErr w:type="gramStart"/>
       <w:r>
         <w:rPr>
           <w:rFonts w:ascii="Courier New" w:eastAsia="Times New Roman" w:hAnsi="Courier New" w:cs="Courier New"/>
@@ -15015,6 +15592,7 @@
         <w:t>plt.hist</w:t>
       </w:r>
       <w:proofErr w:type="spellEnd"/>
+      <w:proofErr w:type="gramEnd"/>
       <w:r>
         <w:rPr>
           <w:rFonts w:ascii="Courier New" w:eastAsia="Times New Roman" w:hAnsi="Courier New" w:cs="Courier New"/>
@@ -15125,6 +15703,7 @@
         </w:rPr>
       </w:pPr>
       <w:proofErr w:type="spellStart"/>
+      <w:proofErr w:type="gramStart"/>
       <w:r>
         <w:rPr>
           <w:rFonts w:ascii="Courier New" w:eastAsia="Times New Roman" w:hAnsi="Courier New" w:cs="Courier New"/>
@@ -15136,6 +15715,7 @@
         <w:t>sns.boxplot</w:t>
       </w:r>
       <w:proofErr w:type="spellEnd"/>
+      <w:proofErr w:type="gramEnd"/>
       <w:r>
         <w:rPr>
           <w:rFonts w:ascii="Courier New" w:eastAsia="Times New Roman" w:hAnsi="Courier New" w:cs="Courier New"/>
@@ -15180,6 +15760,7 @@
         </w:rPr>
       </w:pPr>
       <w:proofErr w:type="spellStart"/>
+      <w:proofErr w:type="gramStart"/>
       <w:r>
         <w:rPr>
           <w:rFonts w:ascii="Courier New" w:eastAsia="Times New Roman" w:hAnsi="Courier New" w:cs="Courier New"/>
@@ -15191,6 +15772,7 @@
         <w:t>sns.boxplot</w:t>
       </w:r>
       <w:proofErr w:type="spellEnd"/>
+      <w:proofErr w:type="gramEnd"/>
       <w:r>
         <w:rPr>
           <w:rFonts w:ascii="Courier New" w:eastAsia="Times New Roman" w:hAnsi="Courier New" w:cs="Courier New"/>
@@ -15301,6 +15883,7 @@
         </w:rPr>
       </w:pPr>
       <w:proofErr w:type="spellStart"/>
+      <w:proofErr w:type="gramStart"/>
       <w:r>
         <w:rPr>
           <w:rFonts w:ascii="Courier New" w:eastAsia="Times New Roman" w:hAnsi="Courier New" w:cs="Courier New"/>
@@ -15312,6 +15895,7 @@
         <w:t>plt.boxplot</w:t>
       </w:r>
       <w:proofErr w:type="spellEnd"/>
+      <w:proofErr w:type="gramEnd"/>
       <w:r>
         <w:rPr>
           <w:rFonts w:ascii="Courier New" w:eastAsia="Times New Roman" w:hAnsi="Courier New" w:cs="Courier New"/>
@@ -15522,6 +16106,7 @@
         <w:t xml:space="preserve"> das notas, podemos pedir um </w:t>
       </w:r>
       <w:proofErr w:type="spellStart"/>
+      <w:proofErr w:type="gramStart"/>
       <w:r>
         <w:rPr>
           <w:rFonts w:ascii="Times New Roman" w:hAnsi="Times New Roman" w:cs="Times New Roman"/>
@@ -15531,6 +16116,7 @@
         <w:t>sns.boxplot</w:t>
       </w:r>
       <w:proofErr w:type="spellEnd"/>
+      <w:proofErr w:type="gramEnd"/>
       <w:r>
         <w:rPr>
           <w:rFonts w:ascii="Times New Roman" w:hAnsi="Times New Roman" w:cs="Times New Roman"/>
@@ -15605,6 +16191,7 @@
         </w:rPr>
       </w:pPr>
       <w:proofErr w:type="spellStart"/>
+      <w:proofErr w:type="gramStart"/>
       <w:r>
         <w:rPr>
           <w:rFonts w:ascii="Courier New" w:eastAsia="Times New Roman" w:hAnsi="Courier New" w:cs="Courier New"/>
@@ -15616,6 +16203,7 @@
         <w:t>sns.boxplot</w:t>
       </w:r>
       <w:proofErr w:type="spellEnd"/>
+      <w:proofErr w:type="gramEnd"/>
       <w:r>
         <w:rPr>
           <w:rFonts w:ascii="Courier New" w:eastAsia="Times New Roman" w:hAnsi="Courier New" w:cs="Courier New"/>
@@ -15829,6 +16417,7 @@
           <w:lang w:val="en-US" w:eastAsia="pt-BR"/>
         </w:rPr>
       </w:pPr>
+      <w:proofErr w:type="gramStart"/>
       <w:r>
         <w:rPr>
           <w:rFonts w:ascii="Courier New" w:eastAsia="Times New Roman" w:hAnsi="Courier New" w:cs="Courier New"/>
@@ -15839,6 +16428,7 @@
         </w:rPr>
         <w:t>sns.boxplot</w:t>
       </w:r>
+      <w:proofErr w:type="gramEnd"/>
       <w:r>
         <w:rPr>
           <w:rFonts w:ascii="Courier New" w:eastAsia="Times New Roman" w:hAnsi="Courier New" w:cs="Courier New"/>
@@ -16048,6 +16638,7 @@
         <w:t xml:space="preserve">s quartis desviam do padrão, utilizamos o: desvio padrão, ou </w:t>
       </w:r>
       <w:proofErr w:type="spellStart"/>
+      <w:proofErr w:type="gramStart"/>
       <w:r>
         <w:rPr>
           <w:rFonts w:ascii="Times New Roman" w:hAnsi="Times New Roman" w:cs="Times New Roman"/>
@@ -16063,7 +16654,16 @@
           <w:sz w:val="24"/>
           <w:szCs w:val="24"/>
         </w:rPr>
-        <w:t>():</w:t>
+        <w:t>(</w:t>
+      </w:r>
+      <w:proofErr w:type="gramEnd"/>
+      <w:r>
+        <w:rPr>
+          <w:rFonts w:ascii="Times New Roman" w:hAnsi="Times New Roman" w:cs="Times New Roman"/>
+          <w:sz w:val="24"/>
+          <w:szCs w:val="24"/>
+        </w:rPr>
+        <w:t>):</w:t>
       </w:r>
     </w:p>
     <w:p>
@@ -16099,6 +16699,7 @@
         <w:t>(</w:t>
       </w:r>
       <w:proofErr w:type="spellStart"/>
+      <w:proofErr w:type="gramStart"/>
       <w:r>
         <w:rPr>
           <w:rFonts w:ascii="Courier New" w:eastAsia="Times New Roman" w:hAnsi="Courier New" w:cs="Courier New"/>
@@ -16110,6 +16711,7 @@
         <w:t>np.mean</w:t>
       </w:r>
       <w:proofErr w:type="spellEnd"/>
+      <w:proofErr w:type="gramEnd"/>
       <w:r>
         <w:rPr>
           <w:rFonts w:ascii="Courier New" w:eastAsia="Times New Roman" w:hAnsi="Courier New" w:cs="Courier New"/>
@@ -16353,6 +16955,7 @@
         <w:t>(</w:t>
       </w:r>
       <w:proofErr w:type="spellStart"/>
+      <w:proofErr w:type="gramStart"/>
       <w:r>
         <w:rPr>
           <w:rFonts w:ascii="Courier New" w:eastAsia="Times New Roman" w:hAnsi="Courier New" w:cs="Courier New"/>
@@ -16364,6 +16967,7 @@
         <w:t>np.median</w:t>
       </w:r>
       <w:proofErr w:type="spellEnd"/>
+      <w:proofErr w:type="gramEnd"/>
       <w:r>
         <w:rPr>
           <w:rFonts w:ascii="Courier New" w:eastAsia="Times New Roman" w:hAnsi="Courier New" w:cs="Courier New"/>
@@ -16821,6 +17425,7 @@
         <w:t xml:space="preserve"> com o </w:t>
       </w:r>
       <w:proofErr w:type="spellStart"/>
+      <w:proofErr w:type="gramStart"/>
       <w:r>
         <w:rPr>
           <w:rFonts w:ascii="Times New Roman" w:hAnsi="Times New Roman" w:cs="Times New Roman"/>
@@ -16830,6 +17435,7 @@
         <w:t>np.append</w:t>
       </w:r>
       <w:proofErr w:type="spellEnd"/>
+      <w:proofErr w:type="gramEnd"/>
       <w:r>
         <w:rPr>
           <w:rFonts w:ascii="Times New Roman" w:hAnsi="Times New Roman" w:cs="Times New Roman"/>
@@ -17226,6 +17832,7 @@
         <w:t xml:space="preserve"> usando o </w:t>
       </w:r>
       <w:proofErr w:type="spellStart"/>
+      <w:proofErr w:type="gramStart"/>
       <w:r>
         <w:rPr>
           <w:rFonts w:ascii="Times New Roman" w:hAnsi="Times New Roman" w:cs="Times New Roman"/>
@@ -17235,13 +17842,32 @@
         <w:t>df.isna</w:t>
       </w:r>
       <w:proofErr w:type="spellEnd"/>
-      <w:r>
-        <w:rPr>
-          <w:rFonts w:ascii="Times New Roman" w:hAnsi="Times New Roman" w:cs="Times New Roman"/>
-          <w:sz w:val="24"/>
-          <w:szCs w:val="24"/>
-        </w:rPr>
-        <w:t>().sum(), assim ele mostra a somatória de dados nulos em cada coluna. Para saber apenas o número total, sem separar por colunas podemos colocar mais um sum() no final:</w:t>
+      <w:proofErr w:type="gramEnd"/>
+      <w:r>
+        <w:rPr>
+          <w:rFonts w:ascii="Times New Roman" w:hAnsi="Times New Roman" w:cs="Times New Roman"/>
+          <w:sz w:val="24"/>
+          <w:szCs w:val="24"/>
+        </w:rPr>
+        <w:t xml:space="preserve">().sum(), assim ele mostra a somatória de dados nulos em cada coluna. Para saber apenas o número total, sem separar por colunas podemos colocar mais um </w:t>
+      </w:r>
+      <w:proofErr w:type="gramStart"/>
+      <w:r>
+        <w:rPr>
+          <w:rFonts w:ascii="Times New Roman" w:hAnsi="Times New Roman" w:cs="Times New Roman"/>
+          <w:sz w:val="24"/>
+          <w:szCs w:val="24"/>
+        </w:rPr>
+        <w:t>sum(</w:t>
+      </w:r>
+      <w:proofErr w:type="gramEnd"/>
+      <w:r>
+        <w:rPr>
+          <w:rFonts w:ascii="Times New Roman" w:hAnsi="Times New Roman" w:cs="Times New Roman"/>
+          <w:sz w:val="24"/>
+          <w:szCs w:val="24"/>
+        </w:rPr>
+        <w:t>) no final:</w:t>
       </w:r>
     </w:p>
     <w:p>
@@ -17279,15 +17905,27 @@
         <w:t> = </w:t>
       </w:r>
       <w:proofErr w:type="spellStart"/>
-      <w:r>
-        <w:rPr>
-          <w:rFonts w:ascii="Courier New" w:eastAsia="Times New Roman" w:hAnsi="Courier New" w:cs="Courier New"/>
-          <w:color w:val="D4D4D4"/>
-          <w:sz w:val="21"/>
-          <w:szCs w:val="21"/>
-          <w:lang w:eastAsia="pt-BR"/>
-        </w:rPr>
-        <w:t>pd.read_csv</w:t>
+      <w:proofErr w:type="gramStart"/>
+      <w:r>
+        <w:rPr>
+          <w:rFonts w:ascii="Courier New" w:eastAsia="Times New Roman" w:hAnsi="Courier New" w:cs="Courier New"/>
+          <w:color w:val="D4D4D4"/>
+          <w:sz w:val="21"/>
+          <w:szCs w:val="21"/>
+          <w:lang w:eastAsia="pt-BR"/>
+        </w:rPr>
+        <w:t>pd.read</w:t>
+      </w:r>
+      <w:proofErr w:type="gramEnd"/>
+      <w:r>
+        <w:rPr>
+          <w:rFonts w:ascii="Courier New" w:eastAsia="Times New Roman" w:hAnsi="Courier New" w:cs="Courier New"/>
+          <w:color w:val="D4D4D4"/>
+          <w:sz w:val="21"/>
+          <w:szCs w:val="21"/>
+          <w:lang w:eastAsia="pt-BR"/>
+        </w:rPr>
+        <w:t>_csv</w:t>
       </w:r>
       <w:proofErr w:type="spellEnd"/>
       <w:r>
@@ -17333,6 +17971,7 @@
           <w:lang w:eastAsia="pt-BR"/>
         </w:rPr>
       </w:pPr>
+      <w:proofErr w:type="gramStart"/>
       <w:r>
         <w:rPr>
           <w:rFonts w:ascii="Courier New" w:eastAsia="Times New Roman" w:hAnsi="Courier New" w:cs="Courier New"/>
@@ -17354,6 +17993,7 @@
         <w:t>(</w:t>
       </w:r>
       <w:proofErr w:type="spellStart"/>
+      <w:proofErr w:type="gramEnd"/>
       <w:r>
         <w:rPr>
           <w:rFonts w:ascii="Courier New" w:eastAsia="Times New Roman" w:hAnsi="Courier New" w:cs="Courier New"/>
@@ -17575,6 +18215,7 @@
         <w:t xml:space="preserve">Como vamos trabalhar com series temporais é interessante ver quais são os tipos dos nossos dados com o </w:t>
       </w:r>
       <w:proofErr w:type="spellStart"/>
+      <w:proofErr w:type="gramStart"/>
       <w:r>
         <w:rPr>
           <w:rFonts w:ascii="Times New Roman" w:hAnsi="Times New Roman" w:cs="Times New Roman"/>
@@ -17584,6 +18225,7 @@
         <w:t>df.dtypes</w:t>
       </w:r>
       <w:proofErr w:type="spellEnd"/>
+      <w:proofErr w:type="gramEnd"/>
       <w:r>
         <w:rPr>
           <w:rFonts w:ascii="Times New Roman" w:hAnsi="Times New Roman" w:cs="Times New Roman"/>
@@ -17660,6 +18302,7 @@
         </w:rPr>
       </w:pPr>
       <w:proofErr w:type="spellStart"/>
+      <w:proofErr w:type="gramStart"/>
       <w:r>
         <w:rPr>
           <w:rFonts w:ascii="Courier New" w:eastAsia="Times New Roman" w:hAnsi="Courier New" w:cs="Courier New"/>
@@ -17671,6 +18314,7 @@
         <w:t>alucar.dtypes</w:t>
       </w:r>
       <w:proofErr w:type="spellEnd"/>
+      <w:proofErr w:type="gramEnd"/>
     </w:p>
     <w:p>
       <w:pPr>
@@ -17817,6 +18461,7 @@
         </w:rPr>
       </w:pPr>
       <w:proofErr w:type="spellStart"/>
+      <w:proofErr w:type="gramStart"/>
       <w:r>
         <w:rPr>
           <w:rFonts w:ascii="Courier New" w:eastAsia="Times New Roman" w:hAnsi="Courier New" w:cs="Courier New"/>
@@ -17828,6 +18473,7 @@
         <w:t>alucar.dtypes</w:t>
       </w:r>
       <w:proofErr w:type="spellEnd"/>
+      <w:proofErr w:type="gramEnd"/>
     </w:p>
     <w:p>
       <w:pPr>
@@ -17907,6 +18553,7 @@
         <w:t xml:space="preserve">Para criar um gráfico com essas informações, podemos utilizar o </w:t>
       </w:r>
       <w:proofErr w:type="spellStart"/>
+      <w:proofErr w:type="gramStart"/>
       <w:r>
         <w:rPr>
           <w:rFonts w:ascii="Times New Roman" w:hAnsi="Times New Roman" w:cs="Times New Roman"/>
@@ -17916,6 +18563,7 @@
         <w:t>sns.lineplot</w:t>
       </w:r>
       <w:proofErr w:type="spellEnd"/>
+      <w:proofErr w:type="gramEnd"/>
       <w:r>
         <w:rPr>
           <w:rFonts w:ascii="Times New Roman" w:hAnsi="Times New Roman" w:cs="Times New Roman"/>
@@ -17972,6 +18620,7 @@
         </w:rPr>
       </w:pPr>
       <w:proofErr w:type="spellStart"/>
+      <w:proofErr w:type="gramStart"/>
       <w:r>
         <w:rPr>
           <w:rFonts w:ascii="Courier New" w:eastAsia="Times New Roman" w:hAnsi="Courier New" w:cs="Courier New"/>
@@ -17983,6 +18632,7 @@
         <w:t>sns.lineplot</w:t>
       </w:r>
       <w:proofErr w:type="spellEnd"/>
+      <w:proofErr w:type="gramEnd"/>
       <w:r>
         <w:rPr>
           <w:rFonts w:ascii="Courier New" w:eastAsia="Times New Roman" w:hAnsi="Courier New" w:cs="Courier New"/>
@@ -18650,6 +19300,7 @@
         </w:rPr>
       </w:pPr>
       <w:proofErr w:type="spellStart"/>
+      <w:proofErr w:type="gramStart"/>
       <w:r>
         <w:rPr>
           <w:rFonts w:ascii="Courier New" w:eastAsia="Times New Roman" w:hAnsi="Courier New" w:cs="Courier New"/>
@@ -18661,6 +19312,7 @@
         <w:t>sns.lineplot</w:t>
       </w:r>
       <w:proofErr w:type="spellEnd"/>
+      <w:proofErr w:type="gramEnd"/>
       <w:r>
         <w:rPr>
           <w:rFonts w:ascii="Courier New" w:eastAsia="Times New Roman" w:hAnsi="Courier New" w:cs="Courier New"/>
@@ -18881,16 +19533,34 @@
           <w:sz w:val="24"/>
           <w:szCs w:val="24"/>
         </w:rPr>
-        <w:t>ax.figure.set_size_inches</w:t>
-      </w:r>
-      <w:proofErr w:type="spellEnd"/>
-      <w:r>
-        <w:rPr>
-          <w:rFonts w:ascii="Times New Roman" w:hAnsi="Times New Roman" w:cs="Times New Roman"/>
-          <w:sz w:val="24"/>
-          <w:szCs w:val="24"/>
-        </w:rPr>
-        <w:t>(12, 6), deixando a visualização bem mais clara:</w:t>
+        <w:t>ax.figure.set_size_</w:t>
+      </w:r>
+      <w:proofErr w:type="gramStart"/>
+      <w:r>
+        <w:rPr>
+          <w:rFonts w:ascii="Times New Roman" w:hAnsi="Times New Roman" w:cs="Times New Roman"/>
+          <w:sz w:val="24"/>
+          <w:szCs w:val="24"/>
+        </w:rPr>
+        <w:t>inches</w:t>
+      </w:r>
+      <w:proofErr w:type="spellEnd"/>
+      <w:r>
+        <w:rPr>
+          <w:rFonts w:ascii="Times New Roman" w:hAnsi="Times New Roman" w:cs="Times New Roman"/>
+          <w:sz w:val="24"/>
+          <w:szCs w:val="24"/>
+        </w:rPr>
+        <w:t>(</w:t>
+      </w:r>
+      <w:proofErr w:type="gramEnd"/>
+      <w:r>
+        <w:rPr>
+          <w:rFonts w:ascii="Times New Roman" w:hAnsi="Times New Roman" w:cs="Times New Roman"/>
+          <w:sz w:val="24"/>
+          <w:szCs w:val="24"/>
+        </w:rPr>
+        <w:t>12, 6), deixando a visualização bem mais clara:</w:t>
       </w:r>
     </w:p>
     <w:p>
@@ -18928,6 +19598,7 @@
         <w:t> = </w:t>
       </w:r>
       <w:proofErr w:type="spellStart"/>
+      <w:proofErr w:type="gramStart"/>
       <w:r>
         <w:rPr>
           <w:rFonts w:ascii="Courier New" w:eastAsia="Times New Roman" w:hAnsi="Courier New" w:cs="Courier New"/>
@@ -18939,6 +19610,7 @@
         <w:t>sns.lineplot</w:t>
       </w:r>
       <w:proofErr w:type="spellEnd"/>
+      <w:proofErr w:type="gramEnd"/>
       <w:r>
         <w:rPr>
           <w:rFonts w:ascii="Courier New" w:eastAsia="Times New Roman" w:hAnsi="Courier New" w:cs="Courier New"/>
@@ -19085,7 +19757,18 @@
           <w:szCs w:val="21"/>
           <w:lang w:eastAsia="pt-BR"/>
         </w:rPr>
-        <w:t>ax.figure.set_size_inches</w:t>
+        <w:t>ax.figure.set_size_</w:t>
+      </w:r>
+      <w:proofErr w:type="gramStart"/>
+      <w:r>
+        <w:rPr>
+          <w:rFonts w:ascii="Courier New" w:eastAsia="Times New Roman" w:hAnsi="Courier New" w:cs="Courier New"/>
+          <w:color w:val="D4D4D4"/>
+          <w:sz w:val="21"/>
+          <w:szCs w:val="21"/>
+          <w:lang w:eastAsia="pt-BR"/>
+        </w:rPr>
+        <w:t>inches</w:t>
       </w:r>
       <w:proofErr w:type="spellEnd"/>
       <w:r>
@@ -19098,6 +19781,7 @@
         </w:rPr>
         <w:t>(</w:t>
       </w:r>
+      <w:proofErr w:type="gramEnd"/>
       <w:r>
         <w:rPr>
           <w:rFonts w:ascii="Courier New" w:eastAsia="Times New Roman" w:hAnsi="Courier New" w:cs="Courier New"/>
@@ -19311,7 +19995,18 @@
           <w:szCs w:val="21"/>
           <w:lang w:eastAsia="pt-BR"/>
         </w:rPr>
-        <w:t>ax.set_title</w:t>
+        <w:t>ax.set_</w:t>
+      </w:r>
+      <w:proofErr w:type="gramStart"/>
+      <w:r>
+        <w:rPr>
+          <w:rFonts w:ascii="Courier New" w:eastAsia="Times New Roman" w:hAnsi="Courier New" w:cs="Courier New"/>
+          <w:color w:val="D4D4D4"/>
+          <w:sz w:val="21"/>
+          <w:szCs w:val="21"/>
+          <w:lang w:eastAsia="pt-BR"/>
+        </w:rPr>
+        <w:t>title</w:t>
       </w:r>
       <w:r>
         <w:rPr>
@@ -19323,6 +20018,7 @@
         </w:rPr>
         <w:t>(</w:t>
       </w:r>
+      <w:proofErr w:type="gramEnd"/>
       <w:r>
         <w:rPr>
           <w:rFonts w:ascii="Courier New" w:eastAsia="Times New Roman" w:hAnsi="Courier New" w:cs="Courier New"/>
@@ -19425,7 +20121,18 @@
           <w:szCs w:val="21"/>
           <w:lang w:eastAsia="pt-BR"/>
         </w:rPr>
-        <w:t>ax.set_xlabel</w:t>
+        <w:t>ax.set_</w:t>
+      </w:r>
+      <w:proofErr w:type="gramStart"/>
+      <w:r>
+        <w:rPr>
+          <w:rFonts w:ascii="Courier New" w:eastAsia="Times New Roman" w:hAnsi="Courier New" w:cs="Courier New"/>
+          <w:color w:val="D4D4D4"/>
+          <w:sz w:val="21"/>
+          <w:szCs w:val="21"/>
+          <w:lang w:eastAsia="pt-BR"/>
+        </w:rPr>
+        <w:t>xlabel</w:t>
       </w:r>
       <w:proofErr w:type="spellEnd"/>
       <w:r>
@@ -19438,6 +20145,7 @@
         </w:rPr>
         <w:t>(</w:t>
       </w:r>
+      <w:proofErr w:type="gramEnd"/>
       <w:r>
         <w:rPr>
           <w:rFonts w:ascii="Courier New" w:eastAsia="Times New Roman" w:hAnsi="Courier New" w:cs="Courier New"/>
@@ -19532,7 +20240,18 @@
           <w:szCs w:val="21"/>
           <w:lang w:eastAsia="pt-BR"/>
         </w:rPr>
-        <w:t>ax.set_ylabel</w:t>
+        <w:t>ax.set_</w:t>
+      </w:r>
+      <w:proofErr w:type="gramStart"/>
+      <w:r>
+        <w:rPr>
+          <w:rFonts w:ascii="Courier New" w:eastAsia="Times New Roman" w:hAnsi="Courier New" w:cs="Courier New"/>
+          <w:color w:val="D4D4D4"/>
+          <w:sz w:val="21"/>
+          <w:szCs w:val="21"/>
+          <w:lang w:eastAsia="pt-BR"/>
+        </w:rPr>
+        <w:t>ylabel</w:t>
       </w:r>
       <w:proofErr w:type="spellEnd"/>
       <w:r>
@@ -19545,6 +20264,7 @@
         </w:rPr>
         <w:t>(</w:t>
       </w:r>
+      <w:proofErr w:type="gramEnd"/>
       <w:r>
         <w:rPr>
           <w:rFonts w:ascii="Courier New" w:eastAsia="Times New Roman" w:hAnsi="Courier New" w:cs="Courier New"/>
@@ -19831,7 +20551,25 @@
           <w:sz w:val="24"/>
           <w:szCs w:val="24"/>
         </w:rPr>
-        <w:t>Isso é uma time series, uma coleção de</w:t>
+        <w:t xml:space="preserve">Isso é </w:t>
+      </w:r>
+      <w:proofErr w:type="gramStart"/>
+      <w:r>
+        <w:rPr>
+          <w:rFonts w:ascii="Times New Roman" w:hAnsi="Times New Roman" w:cs="Times New Roman"/>
+          <w:sz w:val="24"/>
+          <w:szCs w:val="24"/>
+        </w:rPr>
+        <w:t>uma time</w:t>
+      </w:r>
+      <w:proofErr w:type="gramEnd"/>
+      <w:r>
+        <w:rPr>
+          <w:rFonts w:ascii="Times New Roman" w:hAnsi="Times New Roman" w:cs="Times New Roman"/>
+          <w:sz w:val="24"/>
+          <w:szCs w:val="24"/>
+        </w:rPr>
+        <w:t xml:space="preserve"> series, uma coleção de</w:t>
       </w:r>
       <w:r>
         <w:rPr>
@@ -20116,6 +20854,7 @@
         <w:t xml:space="preserve">Examinamos o arquivo através de funções do pandas, para descobrir a quantidade de linhas e colunas presentes com o comando </w:t>
       </w:r>
       <w:proofErr w:type="spellStart"/>
+      <w:proofErr w:type="gramStart"/>
       <w:r>
         <w:rPr>
           <w:rFonts w:ascii="Times New Roman" w:hAnsi="Times New Roman" w:cs="Times New Roman"/>
@@ -20125,6 +20864,7 @@
         <w:t>alucar.shape</w:t>
       </w:r>
       <w:proofErr w:type="spellEnd"/>
+      <w:proofErr w:type="gramEnd"/>
       <w:r>
         <w:rPr>
           <w:rFonts w:ascii="Times New Roman" w:hAnsi="Times New Roman" w:cs="Times New Roman"/>
@@ -20158,6 +20898,7 @@
         <w:t xml:space="preserve">Verificamos se havia dados nulos com o comando </w:t>
       </w:r>
       <w:proofErr w:type="spellStart"/>
+      <w:proofErr w:type="gramStart"/>
       <w:r>
         <w:rPr>
           <w:rFonts w:ascii="Times New Roman" w:hAnsi="Times New Roman" w:cs="Times New Roman"/>
@@ -20167,6 +20908,7 @@
         <w:t>alucar.isna</w:t>
       </w:r>
       <w:proofErr w:type="spellEnd"/>
+      <w:proofErr w:type="gramEnd"/>
       <w:r>
         <w:rPr>
           <w:rFonts w:ascii="Times New Roman" w:hAnsi="Times New Roman" w:cs="Times New Roman"/>
@@ -20582,9 +21324,19 @@
           <w:sz w:val="24"/>
           <w:szCs w:val="24"/>
         </w:rPr>
-        <w:t>df.s.diff</w:t>
-      </w:r>
-      <w:proofErr w:type="spellEnd"/>
+        <w:t>df.</w:t>
+      </w:r>
+      <w:proofErr w:type="gramStart"/>
+      <w:r>
+        <w:rPr>
+          <w:rFonts w:ascii="Times New Roman" w:hAnsi="Times New Roman" w:cs="Times New Roman"/>
+          <w:sz w:val="24"/>
+          <w:szCs w:val="24"/>
+        </w:rPr>
+        <w:t>s.diff</w:t>
+      </w:r>
+      <w:proofErr w:type="spellEnd"/>
+      <w:proofErr w:type="gramEnd"/>
       <w:r>
         <w:rPr>
           <w:rFonts w:ascii="Times New Roman" w:hAnsi="Times New Roman" w:cs="Times New Roman"/>
@@ -20659,15 +21411,27 @@
         <w:t> = </w:t>
       </w:r>
       <w:proofErr w:type="spellStart"/>
-      <w:r>
-        <w:rPr>
-          <w:rFonts w:ascii="Courier New" w:eastAsia="Times New Roman" w:hAnsi="Courier New" w:cs="Courier New"/>
-          <w:color w:val="D4D4D4"/>
-          <w:sz w:val="21"/>
-          <w:szCs w:val="21"/>
-          <w:lang w:eastAsia="pt-BR"/>
-        </w:rPr>
-        <w:t>alucar.vendas.diff</w:t>
+      <w:proofErr w:type="gramStart"/>
+      <w:r>
+        <w:rPr>
+          <w:rFonts w:ascii="Courier New" w:eastAsia="Times New Roman" w:hAnsi="Courier New" w:cs="Courier New"/>
+          <w:color w:val="D4D4D4"/>
+          <w:sz w:val="21"/>
+          <w:szCs w:val="21"/>
+          <w:lang w:eastAsia="pt-BR"/>
+        </w:rPr>
+        <w:t>alucar.vendas</w:t>
+      </w:r>
+      <w:proofErr w:type="gramEnd"/>
+      <w:r>
+        <w:rPr>
+          <w:rFonts w:ascii="Courier New" w:eastAsia="Times New Roman" w:hAnsi="Courier New" w:cs="Courier New"/>
+          <w:color w:val="D4D4D4"/>
+          <w:sz w:val="21"/>
+          <w:szCs w:val="21"/>
+          <w:lang w:eastAsia="pt-BR"/>
+        </w:rPr>
+        <w:t>.diff</w:t>
       </w:r>
       <w:proofErr w:type="spellEnd"/>
       <w:r>
@@ -20694,6 +21458,7 @@
         </w:rPr>
       </w:pPr>
       <w:proofErr w:type="spellStart"/>
+      <w:proofErr w:type="gramStart"/>
       <w:r>
         <w:rPr>
           <w:rFonts w:ascii="Courier New" w:eastAsia="Times New Roman" w:hAnsi="Courier New" w:cs="Courier New"/>
@@ -20705,6 +21470,7 @@
         <w:t>alucar.head</w:t>
       </w:r>
       <w:proofErr w:type="spellEnd"/>
+      <w:proofErr w:type="gramEnd"/>
       <w:r>
         <w:rPr>
           <w:rFonts w:ascii="Courier New" w:eastAsia="Times New Roman" w:hAnsi="Courier New" w:cs="Courier New"/>
@@ -21001,6 +21767,7 @@
         <w:t> = </w:t>
       </w:r>
       <w:proofErr w:type="spellStart"/>
+      <w:proofErr w:type="gramStart"/>
       <w:r>
         <w:rPr>
           <w:rFonts w:ascii="Courier New" w:eastAsia="Times New Roman" w:hAnsi="Courier New" w:cs="Courier New"/>
@@ -21012,6 +21779,7 @@
         <w:t>sns.lineplot</w:t>
       </w:r>
       <w:proofErr w:type="spellEnd"/>
+      <w:proofErr w:type="gramEnd"/>
       <w:r>
         <w:rPr>
           <w:rFonts w:ascii="Courier New" w:eastAsia="Times New Roman" w:hAnsi="Courier New" w:cs="Courier New"/>
@@ -21158,7 +21926,18 @@
           <w:szCs w:val="21"/>
           <w:lang w:eastAsia="pt-BR"/>
         </w:rPr>
-        <w:t>ax.figure.set_size_inches</w:t>
+        <w:t>ax.figure.set_size_</w:t>
+      </w:r>
+      <w:proofErr w:type="gramStart"/>
+      <w:r>
+        <w:rPr>
+          <w:rFonts w:ascii="Courier New" w:eastAsia="Times New Roman" w:hAnsi="Courier New" w:cs="Courier New"/>
+          <w:color w:val="D4D4D4"/>
+          <w:sz w:val="21"/>
+          <w:szCs w:val="21"/>
+          <w:lang w:eastAsia="pt-BR"/>
+        </w:rPr>
+        <w:t>inches</w:t>
       </w:r>
       <w:proofErr w:type="spellEnd"/>
       <w:r>
@@ -21171,6 +21950,7 @@
         </w:rPr>
         <w:t>(</w:t>
       </w:r>
+      <w:proofErr w:type="gramEnd"/>
       <w:r>
         <w:rPr>
           <w:rFonts w:ascii="Courier New" w:eastAsia="Times New Roman" w:hAnsi="Courier New" w:cs="Courier New"/>
@@ -21242,7 +22022,18 @@
           <w:szCs w:val="21"/>
           <w:lang w:eastAsia="pt-BR"/>
         </w:rPr>
-        <w:t>ax.set_title</w:t>
+        <w:t>ax.set_</w:t>
+      </w:r>
+      <w:proofErr w:type="gramStart"/>
+      <w:r>
+        <w:rPr>
+          <w:rFonts w:ascii="Courier New" w:eastAsia="Times New Roman" w:hAnsi="Courier New" w:cs="Courier New"/>
+          <w:color w:val="D4D4D4"/>
+          <w:sz w:val="21"/>
+          <w:szCs w:val="21"/>
+          <w:lang w:eastAsia="pt-BR"/>
+        </w:rPr>
+        <w:t>title</w:t>
       </w:r>
       <w:r>
         <w:rPr>
@@ -21254,6 +22045,7 @@
         </w:rPr>
         <w:t>(</w:t>
       </w:r>
+      <w:proofErr w:type="gramEnd"/>
       <w:r>
         <w:rPr>
           <w:rFonts w:ascii="Courier New" w:eastAsia="Times New Roman" w:hAnsi="Courier New" w:cs="Courier New"/>
@@ -21356,7 +22148,18 @@
           <w:szCs w:val="21"/>
           <w:lang w:eastAsia="pt-BR"/>
         </w:rPr>
-        <w:t>ax.set_xlabel</w:t>
+        <w:t>ax.set_</w:t>
+      </w:r>
+      <w:proofErr w:type="gramStart"/>
+      <w:r>
+        <w:rPr>
+          <w:rFonts w:ascii="Courier New" w:eastAsia="Times New Roman" w:hAnsi="Courier New" w:cs="Courier New"/>
+          <w:color w:val="D4D4D4"/>
+          <w:sz w:val="21"/>
+          <w:szCs w:val="21"/>
+          <w:lang w:eastAsia="pt-BR"/>
+        </w:rPr>
+        <w:t>xlabel</w:t>
       </w:r>
       <w:proofErr w:type="spellEnd"/>
       <w:r>
@@ -21369,6 +22172,7 @@
         </w:rPr>
         <w:t>(</w:t>
       </w:r>
+      <w:proofErr w:type="gramEnd"/>
       <w:r>
         <w:rPr>
           <w:rFonts w:ascii="Courier New" w:eastAsia="Times New Roman" w:hAnsi="Courier New" w:cs="Courier New"/>
@@ -21463,7 +22267,18 @@
           <w:szCs w:val="21"/>
           <w:lang w:eastAsia="pt-BR"/>
         </w:rPr>
-        <w:t>ax.set_ylabel</w:t>
+        <w:t>ax.set_</w:t>
+      </w:r>
+      <w:proofErr w:type="gramStart"/>
+      <w:r>
+        <w:rPr>
+          <w:rFonts w:ascii="Courier New" w:eastAsia="Times New Roman" w:hAnsi="Courier New" w:cs="Courier New"/>
+          <w:color w:val="D4D4D4"/>
+          <w:sz w:val="21"/>
+          <w:szCs w:val="21"/>
+          <w:lang w:eastAsia="pt-BR"/>
+        </w:rPr>
+        <w:t>ylabel</w:t>
       </w:r>
       <w:proofErr w:type="spellEnd"/>
       <w:r>
@@ -21476,6 +22291,7 @@
         </w:rPr>
         <w:t>(</w:t>
       </w:r>
+      <w:proofErr w:type="gramEnd"/>
       <w:r>
         <w:rPr>
           <w:rFonts w:ascii="Courier New" w:eastAsia="Times New Roman" w:hAnsi="Courier New" w:cs="Courier New"/>
@@ -21689,7 +22505,25 @@
           <w:sz w:val="24"/>
           <w:szCs w:val="24"/>
         </w:rPr>
-        <w:t>Para não ficar copiando e colando todo esse código sempre que a gente for plotar um gráfico colocamos ele em uma função chamada plotar(), assim passamos só as informações e ele plota pra gente:</w:t>
+        <w:t xml:space="preserve">Para não ficar copiando e colando todo esse código sempre que a gente for plotar um gráfico colocamos ele em uma função chamada </w:t>
+      </w:r>
+      <w:proofErr w:type="gramStart"/>
+      <w:r>
+        <w:rPr>
+          <w:rFonts w:ascii="Times New Roman" w:hAnsi="Times New Roman" w:cs="Times New Roman"/>
+          <w:sz w:val="24"/>
+          <w:szCs w:val="24"/>
+        </w:rPr>
+        <w:t>plotar(</w:t>
+      </w:r>
+      <w:proofErr w:type="gramEnd"/>
+      <w:r>
+        <w:rPr>
+          <w:rFonts w:ascii="Times New Roman" w:hAnsi="Times New Roman" w:cs="Times New Roman"/>
+          <w:sz w:val="24"/>
+          <w:szCs w:val="24"/>
+        </w:rPr>
+        <w:t>), assim passamos só as informações e ele plota pra gente:</w:t>
       </w:r>
     </w:p>
     <w:p>
@@ -21724,6 +22558,7 @@
         </w:rPr>
         <w:t> </w:t>
       </w:r>
+      <w:proofErr w:type="gramStart"/>
       <w:r>
         <w:rPr>
           <w:rFonts w:ascii="Courier New" w:eastAsia="Times New Roman" w:hAnsi="Courier New" w:cs="Courier New"/>
@@ -21744,6 +22579,7 @@
         </w:rPr>
         <w:t>(</w:t>
       </w:r>
+      <w:proofErr w:type="gramEnd"/>
       <w:r>
         <w:rPr>
           <w:rFonts w:ascii="Courier New" w:eastAsia="Times New Roman" w:hAnsi="Courier New" w:cs="Courier New"/>
@@ -22194,6 +23030,7 @@
         <w:t> = </w:t>
       </w:r>
       <w:proofErr w:type="spellStart"/>
+      <w:proofErr w:type="gramStart"/>
       <w:r>
         <w:rPr>
           <w:rFonts w:ascii="Courier New" w:eastAsia="Times New Roman" w:hAnsi="Courier New" w:cs="Courier New"/>
@@ -22205,6 +23042,7 @@
         <w:t>sns.lineplot</w:t>
       </w:r>
       <w:proofErr w:type="spellEnd"/>
+      <w:proofErr w:type="gramEnd"/>
       <w:r>
         <w:rPr>
           <w:rFonts w:ascii="Courier New" w:eastAsia="Times New Roman" w:hAnsi="Courier New" w:cs="Courier New"/>
@@ -22319,7 +23157,18 @@
           <w:szCs w:val="21"/>
           <w:lang w:eastAsia="pt-BR"/>
         </w:rPr>
-        <w:t>ax.figure.set_size_inches</w:t>
+        <w:t>ax.figure.set_size_</w:t>
+      </w:r>
+      <w:proofErr w:type="gramStart"/>
+      <w:r>
+        <w:rPr>
+          <w:rFonts w:ascii="Courier New" w:eastAsia="Times New Roman" w:hAnsi="Courier New" w:cs="Courier New"/>
+          <w:color w:val="D4D4D4"/>
+          <w:sz w:val="21"/>
+          <w:szCs w:val="21"/>
+          <w:lang w:eastAsia="pt-BR"/>
+        </w:rPr>
+        <w:t>inches</w:t>
       </w:r>
       <w:proofErr w:type="spellEnd"/>
       <w:r>
@@ -22332,6 +23181,7 @@
         </w:rPr>
         <w:t>(</w:t>
       </w:r>
+      <w:proofErr w:type="gramEnd"/>
       <w:r>
         <w:rPr>
           <w:rFonts w:ascii="Courier New" w:eastAsia="Times New Roman" w:hAnsi="Courier New" w:cs="Courier New"/>
@@ -22414,7 +23264,18 @@
           <w:szCs w:val="21"/>
           <w:lang w:eastAsia="pt-BR"/>
         </w:rPr>
-        <w:t>ax.set_title</w:t>
+        <w:t>ax.set_</w:t>
+      </w:r>
+      <w:proofErr w:type="gramStart"/>
+      <w:r>
+        <w:rPr>
+          <w:rFonts w:ascii="Courier New" w:eastAsia="Times New Roman" w:hAnsi="Courier New" w:cs="Courier New"/>
+          <w:color w:val="D4D4D4"/>
+          <w:sz w:val="21"/>
+          <w:szCs w:val="21"/>
+          <w:lang w:eastAsia="pt-BR"/>
+        </w:rPr>
+        <w:t>title</w:t>
       </w:r>
       <w:proofErr w:type="spellEnd"/>
       <w:r>
@@ -22427,6 +23288,7 @@
         </w:rPr>
         <w:t>(</w:t>
       </w:r>
+      <w:proofErr w:type="gramEnd"/>
       <w:r>
         <w:rPr>
           <w:rFonts w:ascii="Courier New" w:eastAsia="Times New Roman" w:hAnsi="Courier New" w:cs="Courier New"/>
@@ -22605,7 +23467,18 @@
           <w:szCs w:val="21"/>
           <w:lang w:eastAsia="pt-BR"/>
         </w:rPr>
-        <w:t>ax.set_xlabel</w:t>
+        <w:t>ax.set_</w:t>
+      </w:r>
+      <w:proofErr w:type="gramStart"/>
+      <w:r>
+        <w:rPr>
+          <w:rFonts w:ascii="Courier New" w:eastAsia="Times New Roman" w:hAnsi="Courier New" w:cs="Courier New"/>
+          <w:color w:val="D4D4D4"/>
+          <w:sz w:val="21"/>
+          <w:szCs w:val="21"/>
+          <w:lang w:eastAsia="pt-BR"/>
+        </w:rPr>
+        <w:t>xlabel</w:t>
       </w:r>
       <w:proofErr w:type="spellEnd"/>
       <w:r>
@@ -22619,6 +23492,7 @@
         <w:t>(</w:t>
       </w:r>
       <w:proofErr w:type="spellStart"/>
+      <w:proofErr w:type="gramEnd"/>
       <w:r>
         <w:rPr>
           <w:rFonts w:ascii="Courier New" w:eastAsia="Times New Roman" w:hAnsi="Courier New" w:cs="Courier New"/>
@@ -22724,7 +23598,18 @@
           <w:szCs w:val="21"/>
           <w:lang w:eastAsia="pt-BR"/>
         </w:rPr>
-        <w:t>ax.set_ylabel</w:t>
+        <w:t>ax.set_</w:t>
+      </w:r>
+      <w:proofErr w:type="gramStart"/>
+      <w:r>
+        <w:rPr>
+          <w:rFonts w:ascii="Courier New" w:eastAsia="Times New Roman" w:hAnsi="Courier New" w:cs="Courier New"/>
+          <w:color w:val="D4D4D4"/>
+          <w:sz w:val="21"/>
+          <w:szCs w:val="21"/>
+          <w:lang w:eastAsia="pt-BR"/>
+        </w:rPr>
+        <w:t>ylabel</w:t>
       </w:r>
       <w:proofErr w:type="spellEnd"/>
       <w:r>
@@ -22738,6 +23623,7 @@
         <w:t>(</w:t>
       </w:r>
       <w:proofErr w:type="spellStart"/>
+      <w:proofErr w:type="gramEnd"/>
       <w:r>
         <w:rPr>
           <w:rFonts w:ascii="Courier New" w:eastAsia="Times New Roman" w:hAnsi="Courier New" w:cs="Courier New"/>
@@ -22894,6 +23780,7 @@
           <w:lang w:eastAsia="pt-BR"/>
         </w:rPr>
       </w:pPr>
+      <w:proofErr w:type="gramStart"/>
       <w:r>
         <w:rPr>
           <w:rFonts w:ascii="Courier New" w:eastAsia="Times New Roman" w:hAnsi="Courier New" w:cs="Courier New"/>
@@ -22914,6 +23801,7 @@
         </w:rPr>
         <w:t>(</w:t>
       </w:r>
+      <w:proofErr w:type="gramEnd"/>
       <w:r>
         <w:rPr>
           <w:rFonts w:ascii="Courier New" w:eastAsia="Times New Roman" w:hAnsi="Courier New" w:cs="Courier New"/>
@@ -23188,13 +24076,23 @@
         <w:t xml:space="preserve"> Esse processo é basicamente o mesmo que fizemos para o aumento, porém faremos utilizando o aumento, ou seja: </w:t>
       </w:r>
       <w:proofErr w:type="spellStart"/>
-      <w:r>
-        <w:rPr>
-          <w:rFonts w:ascii="Times New Roman" w:hAnsi="Times New Roman" w:cs="Times New Roman"/>
-          <w:sz w:val="24"/>
-          <w:szCs w:val="24"/>
-        </w:rPr>
-        <w:t>alucar.aumento.diff</w:t>
+      <w:proofErr w:type="gramStart"/>
+      <w:r>
+        <w:rPr>
+          <w:rFonts w:ascii="Times New Roman" w:hAnsi="Times New Roman" w:cs="Times New Roman"/>
+          <w:sz w:val="24"/>
+          <w:szCs w:val="24"/>
+        </w:rPr>
+        <w:t>alucar.aumento</w:t>
+      </w:r>
+      <w:proofErr w:type="gramEnd"/>
+      <w:r>
+        <w:rPr>
+          <w:rFonts w:ascii="Times New Roman" w:hAnsi="Times New Roman" w:cs="Times New Roman"/>
+          <w:sz w:val="24"/>
+          <w:szCs w:val="24"/>
+        </w:rPr>
+        <w:t>.diff</w:t>
       </w:r>
       <w:proofErr w:type="spellEnd"/>
       <w:r>
@@ -23293,15 +24191,27 @@
         <w:t> = </w:t>
       </w:r>
       <w:proofErr w:type="spellStart"/>
-      <w:r>
-        <w:rPr>
-          <w:rFonts w:ascii="Courier New" w:eastAsia="Times New Roman" w:hAnsi="Courier New" w:cs="Courier New"/>
-          <w:color w:val="D4D4D4"/>
-          <w:sz w:val="21"/>
-          <w:szCs w:val="21"/>
-          <w:lang w:eastAsia="pt-BR"/>
-        </w:rPr>
-        <w:t>alucar.aumento.diff</w:t>
+      <w:proofErr w:type="gramStart"/>
+      <w:r>
+        <w:rPr>
+          <w:rFonts w:ascii="Courier New" w:eastAsia="Times New Roman" w:hAnsi="Courier New" w:cs="Courier New"/>
+          <w:color w:val="D4D4D4"/>
+          <w:sz w:val="21"/>
+          <w:szCs w:val="21"/>
+          <w:lang w:eastAsia="pt-BR"/>
+        </w:rPr>
+        <w:t>alucar.aumento</w:t>
+      </w:r>
+      <w:proofErr w:type="gramEnd"/>
+      <w:r>
+        <w:rPr>
+          <w:rFonts w:ascii="Courier New" w:eastAsia="Times New Roman" w:hAnsi="Courier New" w:cs="Courier New"/>
+          <w:color w:val="D4D4D4"/>
+          <w:sz w:val="21"/>
+          <w:szCs w:val="21"/>
+          <w:lang w:eastAsia="pt-BR"/>
+        </w:rPr>
+        <w:t>.diff</w:t>
       </w:r>
       <w:proofErr w:type="spellEnd"/>
       <w:r>
@@ -23328,6 +24238,7 @@
         </w:rPr>
       </w:pPr>
       <w:proofErr w:type="spellStart"/>
+      <w:proofErr w:type="gramStart"/>
       <w:r>
         <w:rPr>
           <w:rFonts w:ascii="Courier New" w:eastAsia="Times New Roman" w:hAnsi="Courier New" w:cs="Courier New"/>
@@ -23339,6 +24250,7 @@
         <w:t>alucar.head</w:t>
       </w:r>
       <w:proofErr w:type="spellEnd"/>
+      <w:proofErr w:type="gramEnd"/>
       <w:r>
         <w:rPr>
           <w:rFonts w:ascii="Courier New" w:eastAsia="Times New Roman" w:hAnsi="Courier New" w:cs="Courier New"/>
@@ -23479,6 +24391,7 @@
           <w:lang w:eastAsia="pt-BR"/>
         </w:rPr>
       </w:pPr>
+      <w:proofErr w:type="gramStart"/>
       <w:r>
         <w:rPr>
           <w:rFonts w:ascii="Courier New" w:eastAsia="Times New Roman" w:hAnsi="Courier New" w:cs="Courier New"/>
@@ -23499,6 +24412,7 @@
         </w:rPr>
         <w:t>(</w:t>
       </w:r>
+      <w:proofErr w:type="gramEnd"/>
       <w:r>
         <w:rPr>
           <w:rFonts w:ascii="Courier New" w:eastAsia="Times New Roman" w:hAnsi="Courier New" w:cs="Courier New"/>
@@ -23881,6 +24795,7 @@
         <w:t xml:space="preserve"> separados de cada tipo de análise. Para isso utilizamos o </w:t>
       </w:r>
       <w:proofErr w:type="spellStart"/>
+      <w:proofErr w:type="gramStart"/>
       <w:r>
         <w:rPr>
           <w:rFonts w:ascii="Times New Roman" w:hAnsi="Times New Roman" w:cs="Times New Roman"/>
@@ -23890,6 +24805,7 @@
         <w:t>matplotlib.pyplot</w:t>
       </w:r>
       <w:proofErr w:type="spellEnd"/>
+      <w:proofErr w:type="gramEnd"/>
       <w:r>
         <w:rPr>
           <w:rFonts w:ascii="Times New Roman" w:hAnsi="Times New Roman" w:cs="Times New Roman"/>
@@ -23930,6 +24846,7 @@
         </w:rPr>
       </w:pPr>
       <w:proofErr w:type="spellStart"/>
+      <w:proofErr w:type="gramStart"/>
       <w:r>
         <w:rPr>
           <w:rFonts w:ascii="Courier New" w:eastAsia="Times New Roman" w:hAnsi="Courier New" w:cs="Courier New"/>
@@ -23941,6 +24858,7 @@
         <w:t>plt.figure</w:t>
       </w:r>
       <w:proofErr w:type="spellEnd"/>
+      <w:proofErr w:type="gramEnd"/>
       <w:r>
         <w:rPr>
           <w:rFonts w:ascii="Courier New" w:eastAsia="Times New Roman" w:hAnsi="Courier New" w:cs="Courier New"/>
@@ -24074,8 +24992,20 @@
           <w:szCs w:val="21"/>
           <w:lang w:eastAsia="pt-BR"/>
         </w:rPr>
-        <w:t>ax = plt.subplot</w:t>
-      </w:r>
+        <w:t>ax = </w:t>
+      </w:r>
+      <w:proofErr w:type="gramStart"/>
+      <w:r>
+        <w:rPr>
+          <w:rFonts w:ascii="Courier New" w:eastAsia="Times New Roman" w:hAnsi="Courier New" w:cs="Courier New"/>
+          <w:color w:val="D4D4D4"/>
+          <w:sz w:val="21"/>
+          <w:szCs w:val="21"/>
+          <w:lang w:eastAsia="pt-BR"/>
+        </w:rPr>
+        <w:t>plt.subplot</w:t>
+      </w:r>
+      <w:proofErr w:type="gramEnd"/>
       <w:r>
         <w:rPr>
           <w:rFonts w:ascii="Courier New" w:eastAsia="Times New Roman" w:hAnsi="Courier New" w:cs="Courier New"/>
@@ -24208,7 +25138,18 @@
           <w:szCs w:val="21"/>
           <w:lang w:eastAsia="pt-BR"/>
         </w:rPr>
-        <w:t>ax.set_title</w:t>
+        <w:t>ax.set_</w:t>
+      </w:r>
+      <w:proofErr w:type="gramStart"/>
+      <w:r>
+        <w:rPr>
+          <w:rFonts w:ascii="Courier New" w:eastAsia="Times New Roman" w:hAnsi="Courier New" w:cs="Courier New"/>
+          <w:color w:val="D4D4D4"/>
+          <w:sz w:val="21"/>
+          <w:szCs w:val="21"/>
+          <w:lang w:eastAsia="pt-BR"/>
+        </w:rPr>
+        <w:t>title</w:t>
       </w:r>
       <w:proofErr w:type="spellEnd"/>
       <w:r>
@@ -24221,6 +25162,7 @@
         </w:rPr>
         <w:t>(</w:t>
       </w:r>
+      <w:proofErr w:type="gramEnd"/>
       <w:r>
         <w:rPr>
           <w:rFonts w:ascii="Courier New" w:eastAsia="Times New Roman" w:hAnsi="Courier New" w:cs="Courier New"/>
@@ -24324,7 +25266,18 @@
           <w:szCs w:val="21"/>
           <w:lang w:eastAsia="pt-BR"/>
         </w:rPr>
-        <w:t>'left'</w:t>
+        <w:t>'left</w:t>
+      </w:r>
+      <w:proofErr w:type="gramStart"/>
+      <w:r>
+        <w:rPr>
+          <w:rFonts w:ascii="Courier New" w:eastAsia="Times New Roman" w:hAnsi="Courier New" w:cs="Courier New"/>
+          <w:color w:val="CE9178"/>
+          <w:sz w:val="21"/>
+          <w:szCs w:val="21"/>
+          <w:lang w:eastAsia="pt-BR"/>
+        </w:rPr>
+        <w:t>'</w:t>
       </w:r>
       <w:r>
         <w:rPr>
@@ -24346,6 +25299,7 @@
         </w:rPr>
         <w:t>   </w:t>
       </w:r>
+      <w:proofErr w:type="gramEnd"/>
       <w:r>
         <w:rPr>
           <w:rFonts w:ascii="Courier New" w:eastAsia="Times New Roman" w:hAnsi="Courier New" w:cs="Courier New"/>
@@ -24369,6 +25323,7 @@
           <w:lang w:eastAsia="pt-BR"/>
         </w:rPr>
       </w:pPr>
+      <w:proofErr w:type="gramStart"/>
       <w:r>
         <w:rPr>
           <w:rFonts w:ascii="Courier New" w:eastAsia="Times New Roman" w:hAnsi="Courier New" w:cs="Courier New"/>
@@ -24379,6 +25334,7 @@
         </w:rPr>
         <w:t>sns.lineplot</w:t>
       </w:r>
+      <w:proofErr w:type="gramEnd"/>
       <w:r>
         <w:rPr>
           <w:rFonts w:ascii="Courier New" w:eastAsia="Times New Roman" w:hAnsi="Courier New" w:cs="Courier New"/>
@@ -24502,6 +25458,7 @@
           <w:lang w:eastAsia="pt-BR"/>
         </w:rPr>
       </w:pPr>
+      <w:proofErr w:type="gramStart"/>
       <w:r>
         <w:rPr>
           <w:rFonts w:ascii="Courier New" w:eastAsia="Times New Roman" w:hAnsi="Courier New" w:cs="Courier New"/>
@@ -24512,6 +25469,7 @@
         </w:rPr>
         <w:t>plt.subplot</w:t>
       </w:r>
+      <w:proofErr w:type="gramEnd"/>
       <w:r>
         <w:rPr>
           <w:rFonts w:ascii="Courier New" w:eastAsia="Times New Roman" w:hAnsi="Courier New" w:cs="Courier New"/>
@@ -24635,6 +25593,7 @@
           <w:lang w:eastAsia="pt-BR"/>
         </w:rPr>
       </w:pPr>
+      <w:proofErr w:type="gramStart"/>
       <w:r>
         <w:rPr>
           <w:rFonts w:ascii="Courier New" w:eastAsia="Times New Roman" w:hAnsi="Courier New" w:cs="Courier New"/>
@@ -24645,6 +25604,7 @@
         </w:rPr>
         <w:t>sns.lineplot</w:t>
       </w:r>
+      <w:proofErr w:type="gramEnd"/>
       <w:r>
         <w:rPr>
           <w:rFonts w:ascii="Courier New" w:eastAsia="Times New Roman" w:hAnsi="Courier New" w:cs="Courier New"/>
@@ -24768,6 +25728,7 @@
           <w:lang w:eastAsia="pt-BR"/>
         </w:rPr>
       </w:pPr>
+      <w:proofErr w:type="gramStart"/>
       <w:r>
         <w:rPr>
           <w:rFonts w:ascii="Courier New" w:eastAsia="Times New Roman" w:hAnsi="Courier New" w:cs="Courier New"/>
@@ -24778,6 +25739,7 @@
         </w:rPr>
         <w:t>plt.subplot</w:t>
       </w:r>
+      <w:proofErr w:type="gramEnd"/>
       <w:r>
         <w:rPr>
           <w:rFonts w:ascii="Courier New" w:eastAsia="Times New Roman" w:hAnsi="Courier New" w:cs="Courier New"/>
@@ -24901,6 +25863,7 @@
           <w:lang w:eastAsia="pt-BR"/>
         </w:rPr>
       </w:pPr>
+      <w:proofErr w:type="gramStart"/>
       <w:r>
         <w:rPr>
           <w:rFonts w:ascii="Courier New" w:eastAsia="Times New Roman" w:hAnsi="Courier New" w:cs="Courier New"/>
@@ -24911,6 +25874,7 @@
         </w:rPr>
         <w:t>sns.lineplot</w:t>
       </w:r>
+      <w:proofErr w:type="gramEnd"/>
       <w:r>
         <w:rPr>
           <w:rFonts w:ascii="Courier New" w:eastAsia="Times New Roman" w:hAnsi="Courier New" w:cs="Courier New"/>
@@ -25216,7 +26180,18 @@
           <w:szCs w:val="21"/>
           <w:lang w:eastAsia="pt-BR"/>
         </w:rPr>
-        <w:t>plot_comparacao</w:t>
+        <w:t>plot_</w:t>
+      </w:r>
+      <w:proofErr w:type="gramStart"/>
+      <w:r>
+        <w:rPr>
+          <w:rFonts w:ascii="Courier New" w:eastAsia="Times New Roman" w:hAnsi="Courier New" w:cs="Courier New"/>
+          <w:color w:val="DCDCAA"/>
+          <w:sz w:val="21"/>
+          <w:szCs w:val="21"/>
+          <w:lang w:eastAsia="pt-BR"/>
+        </w:rPr>
+        <w:t>comparacao</w:t>
       </w:r>
       <w:r>
         <w:rPr>
@@ -25228,6 +26203,7 @@
         </w:rPr>
         <w:t>(</w:t>
       </w:r>
+      <w:proofErr w:type="gramEnd"/>
       <w:r>
         <w:rPr>
           <w:rFonts w:ascii="Courier New" w:eastAsia="Times New Roman" w:hAnsi="Courier New" w:cs="Courier New"/>
@@ -25482,6 +26458,7 @@
         <w:t>  </w:t>
       </w:r>
       <w:proofErr w:type="spellStart"/>
+      <w:proofErr w:type="gramStart"/>
       <w:r>
         <w:rPr>
           <w:rFonts w:ascii="Courier New" w:eastAsia="Times New Roman" w:hAnsi="Courier New" w:cs="Courier New"/>
@@ -25493,6 +26470,7 @@
         <w:t>plt.figure</w:t>
       </w:r>
       <w:proofErr w:type="spellEnd"/>
+      <w:proofErr w:type="gramEnd"/>
       <w:r>
         <w:rPr>
           <w:rFonts w:ascii="Courier New" w:eastAsia="Times New Roman" w:hAnsi="Courier New" w:cs="Courier New"/>
@@ -25631,6 +26609,7 @@
         <w:t> = </w:t>
       </w:r>
       <w:proofErr w:type="spellStart"/>
+      <w:proofErr w:type="gramStart"/>
       <w:r>
         <w:rPr>
           <w:rFonts w:ascii="Courier New" w:eastAsia="Times New Roman" w:hAnsi="Courier New" w:cs="Courier New"/>
@@ -25642,6 +26621,7 @@
         <w:t>plt.subplot</w:t>
       </w:r>
       <w:proofErr w:type="spellEnd"/>
+      <w:proofErr w:type="gramEnd"/>
       <w:r>
         <w:rPr>
           <w:rFonts w:ascii="Courier New" w:eastAsia="Times New Roman" w:hAnsi="Courier New" w:cs="Courier New"/>
@@ -25764,7 +26744,18 @@
           <w:szCs w:val="21"/>
           <w:lang w:eastAsia="pt-BR"/>
         </w:rPr>
-        <w:t>ax.set_title</w:t>
+        <w:t>ax.set_</w:t>
+      </w:r>
+      <w:proofErr w:type="gramStart"/>
+      <w:r>
+        <w:rPr>
+          <w:rFonts w:ascii="Courier New" w:eastAsia="Times New Roman" w:hAnsi="Courier New" w:cs="Courier New"/>
+          <w:color w:val="D4D4D4"/>
+          <w:sz w:val="21"/>
+          <w:szCs w:val="21"/>
+          <w:lang w:eastAsia="pt-BR"/>
+        </w:rPr>
+        <w:t>title</w:t>
       </w:r>
       <w:proofErr w:type="spellEnd"/>
       <w:r>
@@ -25777,6 +26768,7 @@
         </w:rPr>
         <w:t>(</w:t>
       </w:r>
+      <w:proofErr w:type="gramEnd"/>
       <w:r>
         <w:rPr>
           <w:rFonts w:ascii="Courier New" w:eastAsia="Times New Roman" w:hAnsi="Courier New" w:cs="Courier New"/>
@@ -25947,6 +26939,7 @@
         <w:t>  </w:t>
       </w:r>
       <w:proofErr w:type="spellStart"/>
+      <w:proofErr w:type="gramStart"/>
       <w:r>
         <w:rPr>
           <w:rFonts w:ascii="Courier New" w:eastAsia="Times New Roman" w:hAnsi="Courier New" w:cs="Courier New"/>
@@ -25958,6 +26951,7 @@
         <w:t>sns.lineplot</w:t>
       </w:r>
       <w:proofErr w:type="spellEnd"/>
+      <w:proofErr w:type="gramEnd"/>
       <w:r>
         <w:rPr>
           <w:rFonts w:ascii="Courier New" w:eastAsia="Times New Roman" w:hAnsi="Courier New" w:cs="Courier New"/>
@@ -26064,6 +27058,7 @@
         <w:t>  </w:t>
       </w:r>
       <w:proofErr w:type="spellStart"/>
+      <w:proofErr w:type="gramStart"/>
       <w:r>
         <w:rPr>
           <w:rFonts w:ascii="Courier New" w:eastAsia="Times New Roman" w:hAnsi="Courier New" w:cs="Courier New"/>
@@ -26075,6 +27070,7 @@
         <w:t>plt.subplot</w:t>
       </w:r>
       <w:proofErr w:type="spellEnd"/>
+      <w:proofErr w:type="gramEnd"/>
       <w:r>
         <w:rPr>
           <w:rFonts w:ascii="Courier New" w:eastAsia="Times New Roman" w:hAnsi="Courier New" w:cs="Courier New"/>
@@ -26189,6 +27185,7 @@
         <w:t>  </w:t>
       </w:r>
       <w:proofErr w:type="spellStart"/>
+      <w:proofErr w:type="gramStart"/>
       <w:r>
         <w:rPr>
           <w:rFonts w:ascii="Courier New" w:eastAsia="Times New Roman" w:hAnsi="Courier New" w:cs="Courier New"/>
@@ -26200,6 +27197,7 @@
         <w:t>sns.lineplot</w:t>
       </w:r>
       <w:proofErr w:type="spellEnd"/>
+      <w:proofErr w:type="gramEnd"/>
       <w:r>
         <w:rPr>
           <w:rFonts w:ascii="Courier New" w:eastAsia="Times New Roman" w:hAnsi="Courier New" w:cs="Courier New"/>
@@ -26306,6 +27304,7 @@
         <w:t>  </w:t>
       </w:r>
       <w:proofErr w:type="spellStart"/>
+      <w:proofErr w:type="gramStart"/>
       <w:r>
         <w:rPr>
           <w:rFonts w:ascii="Courier New" w:eastAsia="Times New Roman" w:hAnsi="Courier New" w:cs="Courier New"/>
@@ -26317,6 +27316,7 @@
         <w:t>plt.subplot</w:t>
       </w:r>
       <w:proofErr w:type="spellEnd"/>
+      <w:proofErr w:type="gramEnd"/>
       <w:r>
         <w:rPr>
           <w:rFonts w:ascii="Courier New" w:eastAsia="Times New Roman" w:hAnsi="Courier New" w:cs="Courier New"/>
@@ -26431,6 +27431,7 @@
         <w:t>  </w:t>
       </w:r>
       <w:proofErr w:type="spellStart"/>
+      <w:proofErr w:type="gramStart"/>
       <w:r>
         <w:rPr>
           <w:rFonts w:ascii="Courier New" w:eastAsia="Times New Roman" w:hAnsi="Courier New" w:cs="Courier New"/>
@@ -26442,6 +27443,7 @@
         <w:t>sns.lineplot</w:t>
       </w:r>
       <w:proofErr w:type="spellEnd"/>
+      <w:proofErr w:type="gramEnd"/>
       <w:r>
         <w:rPr>
           <w:rFonts w:ascii="Courier New" w:eastAsia="Times New Roman" w:hAnsi="Courier New" w:cs="Courier New"/>
@@ -26615,7 +27617,18 @@
           <w:szCs w:val="21"/>
           <w:lang w:eastAsia="pt-BR"/>
         </w:rPr>
-        <w:t>plot_comparacao</w:t>
+        <w:t>plot_</w:t>
+      </w:r>
+      <w:proofErr w:type="gramStart"/>
+      <w:r>
+        <w:rPr>
+          <w:rFonts w:ascii="Courier New" w:eastAsia="Times New Roman" w:hAnsi="Courier New" w:cs="Courier New"/>
+          <w:color w:val="D4D4D4"/>
+          <w:sz w:val="21"/>
+          <w:szCs w:val="21"/>
+          <w:lang w:eastAsia="pt-BR"/>
+        </w:rPr>
+        <w:t>comparacao</w:t>
       </w:r>
       <w:r>
         <w:rPr>
@@ -26627,6 +27640,7 @@
         </w:rPr>
         <w:t>(</w:t>
       </w:r>
+      <w:proofErr w:type="gramEnd"/>
       <w:r>
         <w:rPr>
           <w:rFonts w:ascii="Courier New" w:eastAsia="Times New Roman" w:hAnsi="Courier New" w:cs="Courier New"/>
@@ -26991,6 +28005,7 @@
         <w:t xml:space="preserve">, da </w:t>
       </w:r>
       <w:proofErr w:type="spellStart"/>
+      <w:proofErr w:type="gramStart"/>
       <w:r>
         <w:rPr>
           <w:rFonts w:ascii="Times New Roman" w:hAnsi="Times New Roman" w:cs="Times New Roman"/>
@@ -27000,6 +28015,7 @@
         <w:t>pandas.plotting</w:t>
       </w:r>
       <w:proofErr w:type="spellEnd"/>
+      <w:proofErr w:type="gramEnd"/>
       <w:r>
         <w:rPr>
           <w:rFonts w:ascii="Times New Roman" w:hAnsi="Times New Roman" w:cs="Times New Roman"/>
@@ -27042,6 +28058,7 @@
         <w:t> </w:t>
       </w:r>
       <w:proofErr w:type="spellStart"/>
+      <w:proofErr w:type="gramStart"/>
       <w:r>
         <w:rPr>
           <w:rFonts w:ascii="Courier New" w:eastAsia="Times New Roman" w:hAnsi="Courier New" w:cs="Courier New"/>
@@ -27053,6 +28070,7 @@
         <w:t>pandas.plotting</w:t>
       </w:r>
       <w:proofErr w:type="spellEnd"/>
+      <w:proofErr w:type="gramEnd"/>
       <w:r>
         <w:rPr>
           <w:rFonts w:ascii="Courier New" w:eastAsia="Times New Roman" w:hAnsi="Courier New" w:cs="Courier New"/>
@@ -27173,6 +28191,7 @@
         <w:t>(</w:t>
       </w:r>
       <w:proofErr w:type="spellStart"/>
+      <w:proofErr w:type="gramStart"/>
       <w:r>
         <w:rPr>
           <w:rFonts w:ascii="Courier New" w:eastAsia="Times New Roman" w:hAnsi="Courier New" w:cs="Courier New"/>
@@ -27184,6 +28203,7 @@
         <w:t>alucar.vendas</w:t>
       </w:r>
       <w:proofErr w:type="spellEnd"/>
+      <w:proofErr w:type="gramEnd"/>
       <w:r>
         <w:rPr>
           <w:rFonts w:ascii="Courier New" w:eastAsia="Times New Roman" w:hAnsi="Courier New" w:cs="Courier New"/>
@@ -27331,7 +28351,25 @@
           <w:sz w:val="24"/>
           <w:szCs w:val="24"/>
         </w:rPr>
-        <w:t xml:space="preserve">Podemos melhorar esse gráfico com algumas configurações que, por ser um gráfico advindo do pandas, que utiliza o </w:t>
+        <w:t xml:space="preserve">Podemos melhorar esse gráfico com algumas configurações que, por ser um gráfico advindo </w:t>
+      </w:r>
+      <w:proofErr w:type="gramStart"/>
+      <w:r>
+        <w:rPr>
+          <w:rFonts w:ascii="Times New Roman" w:hAnsi="Times New Roman" w:cs="Times New Roman"/>
+          <w:sz w:val="24"/>
+          <w:szCs w:val="24"/>
+        </w:rPr>
+        <w:t>do pandas</w:t>
+      </w:r>
+      <w:proofErr w:type="gramEnd"/>
+      <w:r>
+        <w:rPr>
+          <w:rFonts w:ascii="Times New Roman" w:hAnsi="Times New Roman" w:cs="Times New Roman"/>
+          <w:sz w:val="24"/>
+          <w:szCs w:val="24"/>
+        </w:rPr>
+        <w:t xml:space="preserve">, que utiliza o </w:t>
       </w:r>
       <w:proofErr w:type="spellStart"/>
       <w:r>
@@ -27405,6 +28443,7 @@
         <w:t> = </w:t>
       </w:r>
       <w:proofErr w:type="spellStart"/>
+      <w:proofErr w:type="gramStart"/>
       <w:r>
         <w:rPr>
           <w:rFonts w:ascii="Courier New" w:eastAsia="Times New Roman" w:hAnsi="Courier New" w:cs="Courier New"/>
@@ -27416,6 +28455,7 @@
         <w:t>plt.figure</w:t>
       </w:r>
       <w:proofErr w:type="spellEnd"/>
+      <w:proofErr w:type="gramEnd"/>
       <w:r>
         <w:rPr>
           <w:rFonts w:ascii="Courier New" w:eastAsia="Times New Roman" w:hAnsi="Courier New" w:cs="Courier New"/>
@@ -27511,6 +28551,7 @@
           <w:lang w:eastAsia="pt-BR"/>
         </w:rPr>
       </w:pPr>
+      <w:proofErr w:type="gramStart"/>
       <w:r>
         <w:rPr>
           <w:rFonts w:ascii="Courier New" w:eastAsia="Times New Roman" w:hAnsi="Courier New" w:cs="Courier New"/>
@@ -27521,6 +28562,7 @@
         </w:rPr>
         <w:t>ax.suptitle</w:t>
       </w:r>
+      <w:proofErr w:type="gramEnd"/>
       <w:r>
         <w:rPr>
           <w:rFonts w:ascii="Courier New" w:eastAsia="Times New Roman" w:hAnsi="Courier New" w:cs="Courier New"/>
@@ -27677,6 +28719,7 @@
         <w:t>(</w:t>
       </w:r>
       <w:proofErr w:type="spellStart"/>
+      <w:proofErr w:type="gramStart"/>
       <w:r>
         <w:rPr>
           <w:rFonts w:ascii="Courier New" w:eastAsia="Times New Roman" w:hAnsi="Courier New" w:cs="Courier New"/>
@@ -27688,6 +28731,7 @@
         <w:t>alucar.vendas</w:t>
       </w:r>
       <w:proofErr w:type="spellEnd"/>
+      <w:proofErr w:type="gramEnd"/>
       <w:r>
         <w:rPr>
           <w:rFonts w:ascii="Courier New" w:eastAsia="Times New Roman" w:hAnsi="Courier New" w:cs="Courier New"/>
@@ -27886,6 +28930,7 @@
         <w:t> = </w:t>
       </w:r>
       <w:proofErr w:type="spellStart"/>
+      <w:proofErr w:type="gramStart"/>
       <w:r>
         <w:rPr>
           <w:rFonts w:ascii="Courier New" w:eastAsia="Times New Roman" w:hAnsi="Courier New" w:cs="Courier New"/>
@@ -27897,6 +28942,7 @@
         <w:t>plt.figure</w:t>
       </w:r>
       <w:proofErr w:type="spellEnd"/>
+      <w:proofErr w:type="gramEnd"/>
       <w:r>
         <w:rPr>
           <w:rFonts w:ascii="Courier New" w:eastAsia="Times New Roman" w:hAnsi="Courier New" w:cs="Courier New"/>
@@ -27992,6 +29038,7 @@
           <w:lang w:eastAsia="pt-BR"/>
         </w:rPr>
       </w:pPr>
+      <w:proofErr w:type="gramStart"/>
       <w:r>
         <w:rPr>
           <w:rFonts w:ascii="Courier New" w:eastAsia="Times New Roman" w:hAnsi="Courier New" w:cs="Courier New"/>
@@ -28002,6 +29049,7 @@
         </w:rPr>
         <w:t>ax.suptitle</w:t>
       </w:r>
+      <w:proofErr w:type="gramEnd"/>
       <w:r>
         <w:rPr>
           <w:rFonts w:ascii="Courier New" w:eastAsia="Times New Roman" w:hAnsi="Courier New" w:cs="Courier New"/>
@@ -28158,6 +29206,7 @@
         <w:t>(</w:t>
       </w:r>
       <w:proofErr w:type="spellStart"/>
+      <w:proofErr w:type="gramStart"/>
       <w:r>
         <w:rPr>
           <w:rFonts w:ascii="Courier New" w:eastAsia="Times New Roman" w:hAnsi="Courier New" w:cs="Courier New"/>
@@ -28169,6 +29218,7 @@
         <w:t>alucar.aumento</w:t>
       </w:r>
       <w:proofErr w:type="spellEnd"/>
+      <w:proofErr w:type="gramEnd"/>
       <w:r>
         <w:rPr>
           <w:rFonts w:ascii="Courier New" w:eastAsia="Times New Roman" w:hAnsi="Courier New" w:cs="Courier New"/>
@@ -28326,6 +29376,7 @@
         <w:t> = </w:t>
       </w:r>
       <w:proofErr w:type="spellStart"/>
+      <w:proofErr w:type="gramStart"/>
       <w:r>
         <w:rPr>
           <w:rFonts w:ascii="Courier New" w:eastAsia="Times New Roman" w:hAnsi="Courier New" w:cs="Courier New"/>
@@ -28337,6 +29388,7 @@
         <w:t>plt.figure</w:t>
       </w:r>
       <w:proofErr w:type="spellEnd"/>
+      <w:proofErr w:type="gramEnd"/>
       <w:r>
         <w:rPr>
           <w:rFonts w:ascii="Courier New" w:eastAsia="Times New Roman" w:hAnsi="Courier New" w:cs="Courier New"/>
@@ -28432,6 +29484,7 @@
           <w:lang w:eastAsia="pt-BR"/>
         </w:rPr>
       </w:pPr>
+      <w:proofErr w:type="gramStart"/>
       <w:r>
         <w:rPr>
           <w:rFonts w:ascii="Courier New" w:eastAsia="Times New Roman" w:hAnsi="Courier New" w:cs="Courier New"/>
@@ -28442,6 +29495,7 @@
         </w:rPr>
         <w:t>ax.suptitle</w:t>
       </w:r>
+      <w:proofErr w:type="gramEnd"/>
       <w:r>
         <w:rPr>
           <w:rFonts w:ascii="Courier New" w:eastAsia="Times New Roman" w:hAnsi="Courier New" w:cs="Courier New"/>
@@ -28598,6 +29652,7 @@
         <w:t>(</w:t>
       </w:r>
       <w:proofErr w:type="spellStart"/>
+      <w:proofErr w:type="gramStart"/>
       <w:r>
         <w:rPr>
           <w:rFonts w:ascii="Courier New" w:eastAsia="Times New Roman" w:hAnsi="Courier New" w:cs="Courier New"/>
@@ -28609,6 +29664,7 @@
         <w:t>alucar.aumento</w:t>
       </w:r>
       <w:proofErr w:type="spellEnd"/>
+      <w:proofErr w:type="gramEnd"/>
       <w:r>
         <w:rPr>
           <w:rFonts w:ascii="Courier New" w:eastAsia="Times New Roman" w:hAnsi="Courier New" w:cs="Courier New"/>
@@ -28810,6 +29866,7 @@
         <w:t> = </w:t>
       </w:r>
       <w:proofErr w:type="spellStart"/>
+      <w:proofErr w:type="gramStart"/>
       <w:r>
         <w:rPr>
           <w:rFonts w:ascii="Courier New" w:eastAsia="Times New Roman" w:hAnsi="Courier New" w:cs="Courier New"/>
@@ -28821,6 +29878,7 @@
         <w:t>plt.figure</w:t>
       </w:r>
       <w:proofErr w:type="spellEnd"/>
+      <w:proofErr w:type="gramEnd"/>
       <w:r>
         <w:rPr>
           <w:rFonts w:ascii="Courier New" w:eastAsia="Times New Roman" w:hAnsi="Courier New" w:cs="Courier New"/>
@@ -28916,6 +29974,7 @@
           <w:lang w:eastAsia="pt-BR"/>
         </w:rPr>
       </w:pPr>
+      <w:proofErr w:type="gramStart"/>
       <w:r>
         <w:rPr>
           <w:rFonts w:ascii="Courier New" w:eastAsia="Times New Roman" w:hAnsi="Courier New" w:cs="Courier New"/>
@@ -28926,6 +29985,7 @@
         </w:rPr>
         <w:t>ax.suptitle</w:t>
       </w:r>
+      <w:proofErr w:type="gramEnd"/>
       <w:r>
         <w:rPr>
           <w:rFonts w:ascii="Courier New" w:eastAsia="Times New Roman" w:hAnsi="Courier New" w:cs="Courier New"/>
@@ -29082,6 +30142,7 @@
         <w:t>(</w:t>
       </w:r>
       <w:proofErr w:type="spellStart"/>
+      <w:proofErr w:type="gramStart"/>
       <w:r>
         <w:rPr>
           <w:rFonts w:ascii="Courier New" w:eastAsia="Times New Roman" w:hAnsi="Courier New" w:cs="Courier New"/>
@@ -29093,6 +30154,7 @@
         <w:t>alucar.aceleracao</w:t>
       </w:r>
       <w:proofErr w:type="spellEnd"/>
+      <w:proofErr w:type="gramEnd"/>
       <w:r>
         <w:rPr>
           <w:rFonts w:ascii="Courier New" w:eastAsia="Times New Roman" w:hAnsi="Courier New" w:cs="Courier New"/>
@@ -29462,7 +30524,25 @@
           <w:sz w:val="24"/>
           <w:szCs w:val="24"/>
         </w:rPr>
-        <w:t>Aplicamos a técnica de Decomposição de uma time series, para mensurar o crescimento mês a mês</w:t>
+        <w:t xml:space="preserve">Aplicamos a técnica de Decomposição de </w:t>
+      </w:r>
+      <w:proofErr w:type="gramStart"/>
+      <w:r>
+        <w:rPr>
+          <w:rFonts w:ascii="Times New Roman" w:hAnsi="Times New Roman" w:cs="Times New Roman"/>
+          <w:sz w:val="24"/>
+          <w:szCs w:val="24"/>
+        </w:rPr>
+        <w:t>uma time</w:t>
+      </w:r>
+      <w:proofErr w:type="gramEnd"/>
+      <w:r>
+        <w:rPr>
+          <w:rFonts w:ascii="Times New Roman" w:hAnsi="Times New Roman" w:cs="Times New Roman"/>
+          <w:sz w:val="24"/>
+          <w:szCs w:val="24"/>
+        </w:rPr>
+        <w:t xml:space="preserve"> series, para mensurar o crescimento mês a mês</w:t>
       </w:r>
       <w:r>
         <w:rPr>
@@ -29498,6 +30578,7 @@
         <w:t xml:space="preserve">Utilizamos a função </w:t>
       </w:r>
       <w:proofErr w:type="spellStart"/>
+      <w:proofErr w:type="gramStart"/>
       <w:r>
         <w:rPr>
           <w:rFonts w:ascii="Times New Roman" w:hAnsi="Times New Roman" w:cs="Times New Roman"/>
@@ -29513,7 +30594,16 @@
           <w:sz w:val="24"/>
           <w:szCs w:val="24"/>
         </w:rPr>
-        <w:t>() para decomposição das vendas para criar o aumento, e do aumento para descobrir a aceleração</w:t>
+        <w:t>(</w:t>
+      </w:r>
+      <w:proofErr w:type="gramEnd"/>
+      <w:r>
+        <w:rPr>
+          <w:rFonts w:ascii="Times New Roman" w:hAnsi="Times New Roman" w:cs="Times New Roman"/>
+          <w:sz w:val="24"/>
+          <w:szCs w:val="24"/>
+        </w:rPr>
+        <w:t>) para decomposição das vendas para criar o aumento, e do aumento para descobrir a aceleração</w:t>
       </w:r>
       <w:r>
         <w:rPr>
@@ -29577,7 +30667,25 @@
           <w:sz w:val="24"/>
           <w:szCs w:val="24"/>
         </w:rPr>
-        <w:t xml:space="preserve">Criamos uma função chamada plotar() e </w:t>
+        <w:t xml:space="preserve">Criamos uma função chamada </w:t>
+      </w:r>
+      <w:proofErr w:type="gramStart"/>
+      <w:r>
+        <w:rPr>
+          <w:rFonts w:ascii="Times New Roman" w:hAnsi="Times New Roman" w:cs="Times New Roman"/>
+          <w:sz w:val="24"/>
+          <w:szCs w:val="24"/>
+        </w:rPr>
+        <w:t>plotar(</w:t>
+      </w:r>
+      <w:proofErr w:type="gramEnd"/>
+      <w:r>
+        <w:rPr>
+          <w:rFonts w:ascii="Times New Roman" w:hAnsi="Times New Roman" w:cs="Times New Roman"/>
+          <w:sz w:val="24"/>
+          <w:szCs w:val="24"/>
+        </w:rPr>
+        <w:t xml:space="preserve">) e </w:t>
       </w:r>
       <w:proofErr w:type="spellStart"/>
       <w:r>
@@ -30234,16 +31342,34 @@
           <w:sz w:val="24"/>
           <w:szCs w:val="24"/>
         </w:rPr>
-        <w:t>dt.day_name</w:t>
-      </w:r>
-      <w:proofErr w:type="spellEnd"/>
-      <w:r>
-        <w:rPr>
-          <w:rFonts w:ascii="Times New Roman" w:hAnsi="Times New Roman" w:cs="Times New Roman"/>
-          <w:sz w:val="24"/>
-          <w:szCs w:val="24"/>
-        </w:rPr>
-        <w:t>() a partir da nossa variável dia, onde ela nomeia os dias corretamente a partir da data da variável dia:</w:t>
+        <w:t>dt.day_</w:t>
+      </w:r>
+      <w:proofErr w:type="gramStart"/>
+      <w:r>
+        <w:rPr>
+          <w:rFonts w:ascii="Times New Roman" w:hAnsi="Times New Roman" w:cs="Times New Roman"/>
+          <w:sz w:val="24"/>
+          <w:szCs w:val="24"/>
+        </w:rPr>
+        <w:t>name</w:t>
+      </w:r>
+      <w:proofErr w:type="spellEnd"/>
+      <w:r>
+        <w:rPr>
+          <w:rFonts w:ascii="Times New Roman" w:hAnsi="Times New Roman" w:cs="Times New Roman"/>
+          <w:sz w:val="24"/>
+          <w:szCs w:val="24"/>
+        </w:rPr>
+        <w:t>(</w:t>
+      </w:r>
+      <w:proofErr w:type="gramEnd"/>
+      <w:r>
+        <w:rPr>
+          <w:rFonts w:ascii="Times New Roman" w:hAnsi="Times New Roman" w:cs="Times New Roman"/>
+          <w:sz w:val="24"/>
+          <w:szCs w:val="24"/>
+        </w:rPr>
+        <w:t>) a partir da nossa variável dia, onde ela nomeia os dias corretamente a partir da data da variável dia:</w:t>
       </w:r>
     </w:p>
     <w:p>
@@ -30306,17 +31432,39 @@
           <w:szCs w:val="21"/>
           <w:lang w:eastAsia="pt-BR"/>
         </w:rPr>
-        <w:t> = vendas_por_dia.dia.dt.day_name</w:t>
-      </w:r>
-      <w:r>
-        <w:rPr>
-          <w:rFonts w:ascii="Courier New" w:eastAsia="Times New Roman" w:hAnsi="Courier New" w:cs="Courier New"/>
-          <w:color w:val="DCDCDC"/>
-          <w:sz w:val="21"/>
-          <w:szCs w:val="21"/>
-          <w:lang w:eastAsia="pt-BR"/>
-        </w:rPr>
-        <w:t>()</w:t>
+        <w:t> = vendas_por_dia.dia.dt.day_</w:t>
+      </w:r>
+      <w:proofErr w:type="gramStart"/>
+      <w:r>
+        <w:rPr>
+          <w:rFonts w:ascii="Courier New" w:eastAsia="Times New Roman" w:hAnsi="Courier New" w:cs="Courier New"/>
+          <w:color w:val="D4D4D4"/>
+          <w:sz w:val="21"/>
+          <w:szCs w:val="21"/>
+          <w:lang w:eastAsia="pt-BR"/>
+        </w:rPr>
+        <w:t>name</w:t>
+      </w:r>
+      <w:r>
+        <w:rPr>
+          <w:rFonts w:ascii="Courier New" w:eastAsia="Times New Roman" w:hAnsi="Courier New" w:cs="Courier New"/>
+          <w:color w:val="DCDCDC"/>
+          <w:sz w:val="21"/>
+          <w:szCs w:val="21"/>
+          <w:lang w:eastAsia="pt-BR"/>
+        </w:rPr>
+        <w:t>(</w:t>
+      </w:r>
+      <w:proofErr w:type="gramEnd"/>
+      <w:r>
+        <w:rPr>
+          <w:rFonts w:ascii="Courier New" w:eastAsia="Times New Roman" w:hAnsi="Courier New" w:cs="Courier New"/>
+          <w:color w:val="DCDCDC"/>
+          <w:sz w:val="21"/>
+          <w:szCs w:val="21"/>
+          <w:lang w:eastAsia="pt-BR"/>
+        </w:rPr>
+        <w:t>)</w:t>
       </w:r>
     </w:p>
     <w:p>
@@ -30340,9 +31488,21 @@
           <w:szCs w:val="21"/>
           <w:lang w:eastAsia="pt-BR"/>
         </w:rPr>
-        <w:t>vendas_por_dia.head</w:t>
-      </w:r>
-      <w:proofErr w:type="spellEnd"/>
+        <w:t>vendas_por_</w:t>
+      </w:r>
+      <w:proofErr w:type="gramStart"/>
+      <w:r>
+        <w:rPr>
+          <w:rFonts w:ascii="Courier New" w:eastAsia="Times New Roman" w:hAnsi="Courier New" w:cs="Courier New"/>
+          <w:color w:val="D4D4D4"/>
+          <w:sz w:val="21"/>
+          <w:szCs w:val="21"/>
+          <w:lang w:eastAsia="pt-BR"/>
+        </w:rPr>
+        <w:t>dia.head</w:t>
+      </w:r>
+      <w:proofErr w:type="spellEnd"/>
+      <w:proofErr w:type="gramEnd"/>
       <w:r>
         <w:rPr>
           <w:rFonts w:ascii="Courier New" w:eastAsia="Times New Roman" w:hAnsi="Courier New" w:cs="Courier New"/>
@@ -30480,8 +31640,20 @@
           <w:lang w:eastAsia="pt-BR"/>
         </w:rPr>
         <w:lastRenderedPageBreak/>
-        <w:t>vendas_agrupadas = vendas_por_dia.groupby</w:t>
-      </w:r>
+        <w:t>vendas_agrupadas = vendas_por_</w:t>
+      </w:r>
+      <w:proofErr w:type="gramStart"/>
+      <w:r>
+        <w:rPr>
+          <w:rFonts w:ascii="Courier New" w:eastAsia="Times New Roman" w:hAnsi="Courier New" w:cs="Courier New"/>
+          <w:color w:val="D4D4D4"/>
+          <w:sz w:val="21"/>
+          <w:szCs w:val="21"/>
+          <w:lang w:eastAsia="pt-BR"/>
+        </w:rPr>
+        <w:t>dia.groupby</w:t>
+      </w:r>
+      <w:proofErr w:type="gramEnd"/>
       <w:r>
         <w:rPr>
           <w:rFonts w:ascii="Courier New" w:eastAsia="Times New Roman" w:hAnsi="Courier New" w:cs="Courier New"/>
@@ -30879,7 +32051,25 @@
           <w:sz w:val="24"/>
           <w:szCs w:val="24"/>
         </w:rPr>
-        <w:t>A principal variável em uma time series é o tempo. Sendo assim, a ausência desta variável impossibilita análise de séries temporais.</w:t>
+        <w:t xml:space="preserve">A principal variável em </w:t>
+      </w:r>
+      <w:proofErr w:type="gramStart"/>
+      <w:r>
+        <w:rPr>
+          <w:rFonts w:ascii="Times New Roman" w:hAnsi="Times New Roman" w:cs="Times New Roman"/>
+          <w:sz w:val="24"/>
+          <w:szCs w:val="24"/>
+        </w:rPr>
+        <w:t>uma time</w:t>
+      </w:r>
+      <w:proofErr w:type="gramEnd"/>
+      <w:r>
+        <w:rPr>
+          <w:rFonts w:ascii="Times New Roman" w:hAnsi="Times New Roman" w:cs="Times New Roman"/>
+          <w:sz w:val="24"/>
+          <w:szCs w:val="24"/>
+        </w:rPr>
+        <w:t xml:space="preserve"> series é o tempo. Sendo assim, a ausência desta variável impossibilita análise de séries temporais.</w:t>
       </w:r>
     </w:p>
     <w:p>
@@ -31047,7 +32237,25 @@
           <w:sz w:val="24"/>
           <w:szCs w:val="24"/>
         </w:rPr>
-        <w:t xml:space="preserve">Vimos a importância da técnica de Decomposição na análise dos assinantes da newsletter da </w:t>
+        <w:t xml:space="preserve">Vimos a importância da técnica de Decomposição na análise dos assinantes </w:t>
+      </w:r>
+      <w:proofErr w:type="gramStart"/>
+      <w:r>
+        <w:rPr>
+          <w:rFonts w:ascii="Times New Roman" w:hAnsi="Times New Roman" w:cs="Times New Roman"/>
+          <w:sz w:val="24"/>
+          <w:szCs w:val="24"/>
+        </w:rPr>
+        <w:t>da newsletter</w:t>
+      </w:r>
+      <w:proofErr w:type="gramEnd"/>
+      <w:r>
+        <w:rPr>
+          <w:rFonts w:ascii="Times New Roman" w:hAnsi="Times New Roman" w:cs="Times New Roman"/>
+          <w:sz w:val="24"/>
+          <w:szCs w:val="24"/>
+        </w:rPr>
+        <w:t xml:space="preserve"> da </w:t>
       </w:r>
       <w:proofErr w:type="spellStart"/>
       <w:r>
@@ -31157,7 +32365,25 @@
           <w:sz w:val="24"/>
           <w:szCs w:val="24"/>
         </w:rPr>
-        <w:t xml:space="preserve"> nos meses de Outubro e Novembro de 2018, e descobrimos que também havia uma sazonalidade</w:t>
+        <w:t xml:space="preserve"> nos meses de </w:t>
+      </w:r>
+      <w:proofErr w:type="gramStart"/>
+      <w:r>
+        <w:rPr>
+          <w:rFonts w:ascii="Times New Roman" w:hAnsi="Times New Roman" w:cs="Times New Roman"/>
+          <w:sz w:val="24"/>
+          <w:szCs w:val="24"/>
+        </w:rPr>
+        <w:t>Outubro</w:t>
+      </w:r>
+      <w:proofErr w:type="gramEnd"/>
+      <w:r>
+        <w:rPr>
+          <w:rFonts w:ascii="Times New Roman" w:hAnsi="Times New Roman" w:cs="Times New Roman"/>
+          <w:sz w:val="24"/>
+          <w:szCs w:val="24"/>
+        </w:rPr>
+        <w:t xml:space="preserve"> e Novembro de 2018, e descobrimos que também havia uma sazonalidade</w:t>
       </w:r>
       <w:r>
         <w:rPr>
@@ -31361,6 +32587,7 @@
         <w:t> = </w:t>
       </w:r>
       <w:proofErr w:type="spellStart"/>
+      <w:proofErr w:type="gramStart"/>
       <w:r>
         <w:rPr>
           <w:rFonts w:ascii="Courier New" w:eastAsia="Times New Roman" w:hAnsi="Courier New" w:cs="Courier New"/>
@@ -31372,6 +32599,7 @@
         <w:t>plt.figure</w:t>
       </w:r>
       <w:proofErr w:type="spellEnd"/>
+      <w:proofErr w:type="gramEnd"/>
       <w:r>
         <w:rPr>
           <w:rFonts w:ascii="Courier New" w:eastAsia="Times New Roman" w:hAnsi="Courier New" w:cs="Courier New"/>
@@ -31467,6 +32695,7 @@
           <w:lang w:eastAsia="pt-BR"/>
         </w:rPr>
       </w:pPr>
+      <w:proofErr w:type="gramStart"/>
       <w:r>
         <w:rPr>
           <w:rFonts w:ascii="Courier New" w:eastAsia="Times New Roman" w:hAnsi="Courier New" w:cs="Courier New"/>
@@ -31477,6 +32706,7 @@
         </w:rPr>
         <w:t>ax.suptitle</w:t>
       </w:r>
+      <w:proofErr w:type="gramEnd"/>
       <w:r>
         <w:rPr>
           <w:rFonts w:ascii="Courier New" w:eastAsia="Times New Roman" w:hAnsi="Courier New" w:cs="Courier New"/>
@@ -31641,9 +32871,21 @@
           <w:szCs w:val="21"/>
           <w:lang w:eastAsia="pt-BR"/>
         </w:rPr>
-        <w:t>vendas_por_dia.vendas</w:t>
-      </w:r>
-      <w:proofErr w:type="spellEnd"/>
+        <w:t>vendas_por_</w:t>
+      </w:r>
+      <w:proofErr w:type="gramStart"/>
+      <w:r>
+        <w:rPr>
+          <w:rFonts w:ascii="Courier New" w:eastAsia="Times New Roman" w:hAnsi="Courier New" w:cs="Courier New"/>
+          <w:color w:val="D4D4D4"/>
+          <w:sz w:val="21"/>
+          <w:szCs w:val="21"/>
+          <w:lang w:eastAsia="pt-BR"/>
+        </w:rPr>
+        <w:t>dia.vendas</w:t>
+      </w:r>
+      <w:proofErr w:type="spellEnd"/>
+      <w:proofErr w:type="gramEnd"/>
       <w:r>
         <w:rPr>
           <w:rFonts w:ascii="Courier New" w:eastAsia="Times New Roman" w:hAnsi="Courier New" w:cs="Courier New"/>
@@ -31892,15 +33134,27 @@
         <w:t> = </w:t>
       </w:r>
       <w:proofErr w:type="spellStart"/>
-      <w:r>
-        <w:rPr>
-          <w:rFonts w:ascii="Courier New" w:eastAsia="Times New Roman" w:hAnsi="Courier New" w:cs="Courier New"/>
-          <w:color w:val="D4D4D4"/>
-          <w:sz w:val="21"/>
-          <w:szCs w:val="21"/>
-          <w:lang w:eastAsia="pt-BR"/>
-        </w:rPr>
-        <w:t>pd.read_csv</w:t>
+      <w:proofErr w:type="gramStart"/>
+      <w:r>
+        <w:rPr>
+          <w:rFonts w:ascii="Courier New" w:eastAsia="Times New Roman" w:hAnsi="Courier New" w:cs="Courier New"/>
+          <w:color w:val="D4D4D4"/>
+          <w:sz w:val="21"/>
+          <w:szCs w:val="21"/>
+          <w:lang w:eastAsia="pt-BR"/>
+        </w:rPr>
+        <w:t>pd.read</w:t>
+      </w:r>
+      <w:proofErr w:type="gramEnd"/>
+      <w:r>
+        <w:rPr>
+          <w:rFonts w:ascii="Courier New" w:eastAsia="Times New Roman" w:hAnsi="Courier New" w:cs="Courier New"/>
+          <w:color w:val="D4D4D4"/>
+          <w:sz w:val="21"/>
+          <w:szCs w:val="21"/>
+          <w:lang w:eastAsia="pt-BR"/>
+        </w:rPr>
+        <w:t>_csv</w:t>
       </w:r>
       <w:proofErr w:type="spellEnd"/>
       <w:r>
@@ -31947,6 +33201,7 @@
         </w:rPr>
       </w:pPr>
       <w:proofErr w:type="spellStart"/>
+      <w:proofErr w:type="gramStart"/>
       <w:r>
         <w:rPr>
           <w:rFonts w:ascii="Courier New" w:eastAsia="Times New Roman" w:hAnsi="Courier New" w:cs="Courier New"/>
@@ -31958,6 +33213,7 @@
         <w:t>cafe.head</w:t>
       </w:r>
       <w:proofErr w:type="spellEnd"/>
+      <w:proofErr w:type="gramEnd"/>
       <w:r>
         <w:rPr>
           <w:rFonts w:ascii="Courier New" w:eastAsia="Times New Roman" w:hAnsi="Courier New" w:cs="Courier New"/>
@@ -32052,6 +33308,7 @@
           <w:lang w:eastAsia="pt-BR"/>
         </w:rPr>
       </w:pPr>
+      <w:proofErr w:type="gramStart"/>
       <w:r>
         <w:rPr>
           <w:rFonts w:ascii="Courier New" w:eastAsia="Times New Roman" w:hAnsi="Courier New" w:cs="Courier New"/>
@@ -32072,6 +33329,7 @@
         </w:rPr>
         <w:t>(</w:t>
       </w:r>
+      <w:proofErr w:type="gramEnd"/>
       <w:r>
         <w:rPr>
           <w:rFonts w:ascii="Courier New" w:eastAsia="Times New Roman" w:hAnsi="Courier New" w:cs="Courier New"/>
@@ -32317,7 +33575,29 @@
           <w:szCs w:val="21"/>
           <w:lang w:eastAsia="pt-BR"/>
         </w:rPr>
-        <w:t>quantidade_de_dias_de_fds = pd.read_csv</w:t>
+        <w:t>quantidade_de_dias_de_fds = </w:t>
+      </w:r>
+      <w:proofErr w:type="gramStart"/>
+      <w:r>
+        <w:rPr>
+          <w:rFonts w:ascii="Courier New" w:eastAsia="Times New Roman" w:hAnsi="Courier New" w:cs="Courier New"/>
+          <w:color w:val="D4D4D4"/>
+          <w:sz w:val="21"/>
+          <w:szCs w:val="21"/>
+          <w:lang w:eastAsia="pt-BR"/>
+        </w:rPr>
+        <w:t>pd.read</w:t>
+      </w:r>
+      <w:proofErr w:type="gramEnd"/>
+      <w:r>
+        <w:rPr>
+          <w:rFonts w:ascii="Courier New" w:eastAsia="Times New Roman" w:hAnsi="Courier New" w:cs="Courier New"/>
+          <w:color w:val="D4D4D4"/>
+          <w:sz w:val="21"/>
+          <w:szCs w:val="21"/>
+          <w:lang w:eastAsia="pt-BR"/>
+        </w:rPr>
+        <w:t>_csv</w:t>
       </w:r>
       <w:r>
         <w:rPr>
@@ -32372,9 +33652,21 @@
           <w:lang w:eastAsia="pt-BR"/>
         </w:rPr>
         <w:lastRenderedPageBreak/>
-        <w:t>quantidade_de_dias_de_fds.head</w:t>
-      </w:r>
-      <w:proofErr w:type="spellEnd"/>
+        <w:t>quantidade_de_dias_de_</w:t>
+      </w:r>
+      <w:proofErr w:type="gramStart"/>
+      <w:r>
+        <w:rPr>
+          <w:rFonts w:ascii="Courier New" w:eastAsia="Times New Roman" w:hAnsi="Courier New" w:cs="Courier New"/>
+          <w:color w:val="D4D4D4"/>
+          <w:sz w:val="21"/>
+          <w:szCs w:val="21"/>
+          <w:lang w:eastAsia="pt-BR"/>
+        </w:rPr>
+        <w:t>fds.head</w:t>
+      </w:r>
+      <w:proofErr w:type="spellEnd"/>
+      <w:proofErr w:type="gramEnd"/>
       <w:r>
         <w:rPr>
           <w:rFonts w:ascii="Courier New" w:eastAsia="Times New Roman" w:hAnsi="Courier New" w:cs="Courier New"/>
@@ -32499,7 +33791,29 @@
           <w:szCs w:val="21"/>
           <w:lang w:eastAsia="pt-BR"/>
         </w:rPr>
-        <w:t> = cafe.vendas / quantidade_de_dias_de_fds.quantidade_de_dias.values</w:t>
+        <w:t> = </w:t>
+      </w:r>
+      <w:proofErr w:type="gramStart"/>
+      <w:r>
+        <w:rPr>
+          <w:rFonts w:ascii="Courier New" w:eastAsia="Times New Roman" w:hAnsi="Courier New" w:cs="Courier New"/>
+          <w:color w:val="D4D4D4"/>
+          <w:sz w:val="21"/>
+          <w:szCs w:val="21"/>
+          <w:lang w:eastAsia="pt-BR"/>
+        </w:rPr>
+        <w:t>cafe.vendas</w:t>
+      </w:r>
+      <w:proofErr w:type="gramEnd"/>
+      <w:r>
+        <w:rPr>
+          <w:rFonts w:ascii="Courier New" w:eastAsia="Times New Roman" w:hAnsi="Courier New" w:cs="Courier New"/>
+          <w:color w:val="D4D4D4"/>
+          <w:sz w:val="21"/>
+          <w:szCs w:val="21"/>
+          <w:lang w:eastAsia="pt-BR"/>
+        </w:rPr>
+        <w:t> / quantidade_de_dias_de_fds.quantidade_de_dias.values</w:t>
       </w:r>
     </w:p>
     <w:p>
@@ -32515,6 +33829,7 @@
         </w:rPr>
       </w:pPr>
       <w:proofErr w:type="spellStart"/>
+      <w:proofErr w:type="gramStart"/>
       <w:r>
         <w:rPr>
           <w:rFonts w:ascii="Courier New" w:eastAsia="Times New Roman" w:hAnsi="Courier New" w:cs="Courier New"/>
@@ -32526,6 +33841,7 @@
         <w:t>cafe.head</w:t>
       </w:r>
       <w:proofErr w:type="spellEnd"/>
+      <w:proofErr w:type="gramEnd"/>
       <w:r>
         <w:rPr>
           <w:rFonts w:ascii="Courier New" w:eastAsia="Times New Roman" w:hAnsi="Courier New" w:cs="Courier New"/>
@@ -32602,6 +33918,7 @@
           <w:lang w:eastAsia="pt-BR"/>
         </w:rPr>
       </w:pPr>
+      <w:proofErr w:type="gramStart"/>
       <w:r>
         <w:rPr>
           <w:rFonts w:ascii="Courier New" w:eastAsia="Times New Roman" w:hAnsi="Courier New" w:cs="Courier New"/>
@@ -32622,6 +33939,7 @@
         </w:rPr>
         <w:t>(</w:t>
       </w:r>
+      <w:proofErr w:type="gramEnd"/>
       <w:r>
         <w:rPr>
           <w:rFonts w:ascii="Courier New" w:eastAsia="Times New Roman" w:hAnsi="Courier New" w:cs="Courier New"/>
@@ -32873,6 +34191,7 @@
         </w:rPr>
       </w:pPr>
       <w:proofErr w:type="spellStart"/>
+      <w:proofErr w:type="gramStart"/>
       <w:r>
         <w:rPr>
           <w:rFonts w:ascii="Courier New" w:eastAsia="Times New Roman" w:hAnsi="Courier New" w:cs="Courier New"/>
@@ -32884,6 +34203,7 @@
         <w:t>plt.figure</w:t>
       </w:r>
       <w:proofErr w:type="spellEnd"/>
+      <w:proofErr w:type="gramEnd"/>
       <w:r>
         <w:rPr>
           <w:rFonts w:ascii="Courier New" w:eastAsia="Times New Roman" w:hAnsi="Courier New" w:cs="Courier New"/>
@@ -33012,6 +34332,7 @@
         <w:t> = </w:t>
       </w:r>
       <w:proofErr w:type="spellStart"/>
+      <w:proofErr w:type="gramStart"/>
       <w:r>
         <w:rPr>
           <w:rFonts w:ascii="Courier New" w:eastAsia="Times New Roman" w:hAnsi="Courier New" w:cs="Courier New"/>
@@ -33023,6 +34344,7 @@
         <w:t>plt.subplot</w:t>
       </w:r>
       <w:proofErr w:type="spellEnd"/>
+      <w:proofErr w:type="gramEnd"/>
       <w:r>
         <w:rPr>
           <w:rFonts w:ascii="Courier New" w:eastAsia="Times New Roman" w:hAnsi="Courier New" w:cs="Courier New"/>
@@ -33135,7 +34457,18 @@
           <w:szCs w:val="21"/>
           <w:lang w:eastAsia="pt-BR"/>
         </w:rPr>
-        <w:t>ax.set_title</w:t>
+        <w:t>ax.set_</w:t>
+      </w:r>
+      <w:proofErr w:type="gramStart"/>
+      <w:r>
+        <w:rPr>
+          <w:rFonts w:ascii="Courier New" w:eastAsia="Times New Roman" w:hAnsi="Courier New" w:cs="Courier New"/>
+          <w:color w:val="D4D4D4"/>
+          <w:sz w:val="21"/>
+          <w:szCs w:val="21"/>
+          <w:lang w:eastAsia="pt-BR"/>
+        </w:rPr>
+        <w:t>title</w:t>
       </w:r>
       <w:proofErr w:type="spellEnd"/>
       <w:r>
@@ -33148,6 +34481,7 @@
         </w:rPr>
         <w:t>(</w:t>
       </w:r>
+      <w:proofErr w:type="gramEnd"/>
       <w:r>
         <w:rPr>
           <w:rFonts w:ascii="Courier New" w:eastAsia="Times New Roman" w:hAnsi="Courier New" w:cs="Courier New"/>
@@ -33204,6 +34538,7 @@
         </w:rPr>
       </w:pPr>
       <w:proofErr w:type="spellStart"/>
+      <w:proofErr w:type="gramStart"/>
       <w:r>
         <w:rPr>
           <w:rFonts w:ascii="Courier New" w:eastAsia="Times New Roman" w:hAnsi="Courier New" w:cs="Courier New"/>
@@ -33215,6 +34550,7 @@
         <w:t>sns.lineplot</w:t>
       </w:r>
       <w:proofErr w:type="spellEnd"/>
+      <w:proofErr w:type="gramEnd"/>
       <w:r>
         <w:rPr>
           <w:rFonts w:ascii="Courier New" w:eastAsia="Times New Roman" w:hAnsi="Courier New" w:cs="Courier New"/>
@@ -33375,6 +34711,7 @@
         <w:t> = </w:t>
       </w:r>
       <w:proofErr w:type="spellStart"/>
+      <w:proofErr w:type="gramStart"/>
       <w:r>
         <w:rPr>
           <w:rFonts w:ascii="Courier New" w:eastAsia="Times New Roman" w:hAnsi="Courier New" w:cs="Courier New"/>
@@ -33386,6 +34723,7 @@
         <w:t>plt.subplot</w:t>
       </w:r>
       <w:proofErr w:type="spellEnd"/>
+      <w:proofErr w:type="gramEnd"/>
       <w:r>
         <w:rPr>
           <w:rFonts w:ascii="Courier New" w:eastAsia="Times New Roman" w:hAnsi="Courier New" w:cs="Courier New"/>
@@ -33498,7 +34836,18 @@
           <w:szCs w:val="21"/>
           <w:lang w:eastAsia="pt-BR"/>
         </w:rPr>
-        <w:t>ax.set_title</w:t>
+        <w:t>ax.set_</w:t>
+      </w:r>
+      <w:proofErr w:type="gramStart"/>
+      <w:r>
+        <w:rPr>
+          <w:rFonts w:ascii="Courier New" w:eastAsia="Times New Roman" w:hAnsi="Courier New" w:cs="Courier New"/>
+          <w:color w:val="D4D4D4"/>
+          <w:sz w:val="21"/>
+          <w:szCs w:val="21"/>
+          <w:lang w:eastAsia="pt-BR"/>
+        </w:rPr>
+        <w:t>title</w:t>
       </w:r>
       <w:proofErr w:type="spellEnd"/>
       <w:r>
@@ -33511,6 +34860,7 @@
         </w:rPr>
         <w:t>(</w:t>
       </w:r>
+      <w:proofErr w:type="gramEnd"/>
       <w:r>
         <w:rPr>
           <w:rFonts w:ascii="Courier New" w:eastAsia="Times New Roman" w:hAnsi="Courier New" w:cs="Courier New"/>
@@ -33567,6 +34917,7 @@
         </w:rPr>
       </w:pPr>
       <w:proofErr w:type="spellStart"/>
+      <w:proofErr w:type="gramStart"/>
       <w:r>
         <w:rPr>
           <w:rFonts w:ascii="Courier New" w:eastAsia="Times New Roman" w:hAnsi="Courier New" w:cs="Courier New"/>
@@ -33578,6 +34929,7 @@
         <w:t>sns.lineplot</w:t>
       </w:r>
       <w:proofErr w:type="spellEnd"/>
+      <w:proofErr w:type="gramEnd"/>
       <w:r>
         <w:rPr>
           <w:rFonts w:ascii="Courier New" w:eastAsia="Times New Roman" w:hAnsi="Courier New" w:cs="Courier New"/>
@@ -33939,6 +35291,7 @@
         <w:t xml:space="preserve"> </w:t>
       </w:r>
       <w:proofErr w:type="spellStart"/>
+      <w:proofErr w:type="gramStart"/>
       <w:r>
         <w:rPr>
           <w:rFonts w:ascii="Times New Roman" w:hAnsi="Times New Roman" w:cs="Times New Roman"/>
@@ -33948,6 +35301,7 @@
         <w:t>statsmodels.tsa.seasonal</w:t>
       </w:r>
       <w:proofErr w:type="spellEnd"/>
+      <w:proofErr w:type="gramEnd"/>
       <w:r>
         <w:rPr>
           <w:rFonts w:ascii="Times New Roman" w:hAnsi="Times New Roman" w:cs="Times New Roman"/>
@@ -33990,6 +35344,7 @@
         <w:t> </w:t>
       </w:r>
       <w:proofErr w:type="spellStart"/>
+      <w:proofErr w:type="gramStart"/>
       <w:r>
         <w:rPr>
           <w:rFonts w:ascii="Courier New" w:eastAsia="Times New Roman" w:hAnsi="Courier New" w:cs="Courier New"/>
@@ -34001,6 +35356,7 @@
         <w:t>statsmodels.tsa.seasonal</w:t>
       </w:r>
       <w:proofErr w:type="spellEnd"/>
+      <w:proofErr w:type="gramEnd"/>
       <w:r>
         <w:rPr>
           <w:rFonts w:ascii="Courier New" w:eastAsia="Times New Roman" w:hAnsi="Courier New" w:cs="Courier New"/>
@@ -34089,6 +35445,7 @@
         <w:t>([</w:t>
       </w:r>
       <w:proofErr w:type="spellStart"/>
+      <w:proofErr w:type="gramStart"/>
       <w:r>
         <w:rPr>
           <w:rFonts w:ascii="Courier New" w:eastAsia="Times New Roman" w:hAnsi="Courier New" w:cs="Courier New"/>
@@ -34100,6 +35457,7 @@
         <w:t>choco.vendas</w:t>
       </w:r>
       <w:proofErr w:type="spellEnd"/>
+      <w:proofErr w:type="gramEnd"/>
       <w:r>
         <w:rPr>
           <w:rFonts w:ascii="Courier New" w:eastAsia="Times New Roman" w:hAnsi="Courier New" w:cs="Courier New"/>
@@ -34198,6 +35556,7 @@
         <w:t> = </w:t>
       </w:r>
       <w:proofErr w:type="spellStart"/>
+      <w:proofErr w:type="gramStart"/>
       <w:r>
         <w:rPr>
           <w:rFonts w:ascii="Courier New" w:eastAsia="Times New Roman" w:hAnsi="Courier New" w:cs="Courier New"/>
@@ -34209,6 +35568,7 @@
         <w:t>resultado.plot</w:t>
       </w:r>
       <w:proofErr w:type="spellEnd"/>
+      <w:proofErr w:type="gramEnd"/>
       <w:r>
         <w:rPr>
           <w:rFonts w:ascii="Courier New" w:eastAsia="Times New Roman" w:hAnsi="Courier New" w:cs="Courier New"/>
@@ -34361,6 +35721,7 @@
         <w:t>([</w:t>
       </w:r>
       <w:proofErr w:type="spellStart"/>
+      <w:proofErr w:type="gramStart"/>
       <w:r>
         <w:rPr>
           <w:rFonts w:ascii="Courier New" w:eastAsia="Times New Roman" w:hAnsi="Courier New" w:cs="Courier New"/>
@@ -34372,6 +35733,7 @@
         <w:t>choco.vendas</w:t>
       </w:r>
       <w:proofErr w:type="spellEnd"/>
+      <w:proofErr w:type="gramEnd"/>
       <w:r>
         <w:rPr>
           <w:rFonts w:ascii="Courier New" w:eastAsia="Times New Roman" w:hAnsi="Courier New" w:cs="Courier New"/>
@@ -34470,6 +35832,7 @@
         <w:t> = </w:t>
       </w:r>
       <w:proofErr w:type="spellStart"/>
+      <w:proofErr w:type="gramStart"/>
       <w:r>
         <w:rPr>
           <w:rFonts w:ascii="Courier New" w:eastAsia="Times New Roman" w:hAnsi="Courier New" w:cs="Courier New"/>
@@ -34481,6 +35844,7 @@
         <w:t>resultado.plot</w:t>
       </w:r>
       <w:proofErr w:type="spellEnd"/>
+      <w:proofErr w:type="gramEnd"/>
       <w:r>
         <w:rPr>
           <w:rFonts w:ascii="Courier New" w:eastAsia="Times New Roman" w:hAnsi="Courier New" w:cs="Courier New"/>
@@ -34616,6 +35980,7 @@
         <w:t> = </w:t>
       </w:r>
       <w:proofErr w:type="spellStart"/>
+      <w:proofErr w:type="gramStart"/>
       <w:r>
         <w:rPr>
           <w:rFonts w:ascii="Courier New" w:eastAsia="Times New Roman" w:hAnsi="Courier New" w:cs="Courier New"/>
@@ -34627,6 +35992,7 @@
         <w:t>resultado.observed</w:t>
       </w:r>
       <w:proofErr w:type="spellEnd"/>
+      <w:proofErr w:type="gramEnd"/>
     </w:p>
     <w:p>
       <w:pPr>
@@ -34651,6 +36017,7 @@
         <w:t>tendencia = </w:t>
       </w:r>
       <w:proofErr w:type="spellStart"/>
+      <w:proofErr w:type="gramStart"/>
       <w:r>
         <w:rPr>
           <w:rFonts w:ascii="Courier New" w:eastAsia="Times New Roman" w:hAnsi="Courier New" w:cs="Courier New"/>
@@ -34662,6 +36029,7 @@
         <w:t>resultado.trend</w:t>
       </w:r>
       <w:proofErr w:type="spellEnd"/>
+      <w:proofErr w:type="gramEnd"/>
     </w:p>
     <w:p>
       <w:pPr>
@@ -34686,6 +36054,7 @@
         <w:t>sazonalidade = </w:t>
       </w:r>
       <w:proofErr w:type="spellStart"/>
+      <w:proofErr w:type="gramStart"/>
       <w:r>
         <w:rPr>
           <w:rFonts w:ascii="Courier New" w:eastAsia="Times New Roman" w:hAnsi="Courier New" w:cs="Courier New"/>
@@ -34697,6 +36066,7 @@
         <w:t>resultado.seasonal</w:t>
       </w:r>
       <w:proofErr w:type="spellEnd"/>
+      <w:proofErr w:type="gramEnd"/>
     </w:p>
     <w:p>
       <w:pPr>
@@ -34721,6 +36091,7 @@
         <w:t>ruido = </w:t>
       </w:r>
       <w:proofErr w:type="spellStart"/>
+      <w:proofErr w:type="gramStart"/>
       <w:r>
         <w:rPr>
           <w:rFonts w:ascii="Courier New" w:eastAsia="Times New Roman" w:hAnsi="Courier New" w:cs="Courier New"/>
@@ -34732,6 +36103,7 @@
         <w:t>resultado.resid</w:t>
       </w:r>
       <w:proofErr w:type="spellEnd"/>
+      <w:proofErr w:type="gramEnd"/>
     </w:p>
     <w:p>
       <w:pPr>
@@ -35114,6 +36486,7 @@
         <w:t>resultado = </w:t>
       </w:r>
       <w:proofErr w:type="spellStart"/>
+      <w:proofErr w:type="gramStart"/>
       <w:r>
         <w:rPr>
           <w:rFonts w:ascii="Courier New" w:eastAsia="Times New Roman" w:hAnsi="Courier New" w:cs="Courier New"/>
@@ -35125,6 +36498,7 @@
         <w:t>pd.DataFrame</w:t>
       </w:r>
       <w:proofErr w:type="spellEnd"/>
+      <w:proofErr w:type="gramEnd"/>
       <w:r>
         <w:rPr>
           <w:rFonts w:ascii="Courier New" w:eastAsia="Times New Roman" w:hAnsi="Courier New" w:cs="Courier New"/>
@@ -35169,6 +36543,7 @@
         </w:rPr>
       </w:pPr>
       <w:proofErr w:type="spellStart"/>
+      <w:proofErr w:type="gramStart"/>
       <w:r>
         <w:rPr>
           <w:rFonts w:ascii="Courier New" w:eastAsia="Times New Roman" w:hAnsi="Courier New" w:cs="Courier New"/>
@@ -35180,6 +36555,7 @@
         <w:t>resultado.head</w:t>
       </w:r>
       <w:proofErr w:type="spellEnd"/>
+      <w:proofErr w:type="gramEnd"/>
       <w:r>
         <w:rPr>
           <w:rFonts w:ascii="Courier New" w:eastAsia="Times New Roman" w:hAnsi="Courier New" w:cs="Courier New"/>
@@ -35264,7 +36640,18 @@
           <w:szCs w:val="21"/>
           <w:lang w:eastAsia="pt-BR"/>
         </w:rPr>
-        <w:t>plot_comparacao</w:t>
+        <w:t>plot_</w:t>
+      </w:r>
+      <w:proofErr w:type="gramStart"/>
+      <w:r>
+        <w:rPr>
+          <w:rFonts w:ascii="Courier New" w:eastAsia="Times New Roman" w:hAnsi="Courier New" w:cs="Courier New"/>
+          <w:color w:val="D4D4D4"/>
+          <w:sz w:val="21"/>
+          <w:szCs w:val="21"/>
+          <w:lang w:eastAsia="pt-BR"/>
+        </w:rPr>
+        <w:t>comparacao</w:t>
       </w:r>
       <w:r>
         <w:rPr>
@@ -35276,6 +36663,7 @@
         </w:rPr>
         <w:t>(</w:t>
       </w:r>
+      <w:proofErr w:type="gramEnd"/>
       <w:r>
         <w:rPr>
           <w:rFonts w:ascii="Courier New" w:eastAsia="Times New Roman" w:hAnsi="Courier New" w:cs="Courier New"/>
@@ -35531,7 +36919,16 @@
           <w:sz w:val="24"/>
           <w:szCs w:val="24"/>
         </w:rPr>
-        <w:t>Encontrei dados nulos... e agora?</w:t>
+        <w:t xml:space="preserve">Encontrei dados nulos... e </w:t>
+      </w:r>
+      <w:proofErr w:type="gramStart"/>
+      <w:r>
+        <w:rPr>
+          <w:rFonts w:ascii="Times New Roman" w:hAnsi="Times New Roman" w:cs="Times New Roman"/>
+          <w:sz w:val="24"/>
+          <w:szCs w:val="24"/>
+        </w:rPr>
+        <w:t>agora?</w:t>
       </w:r>
       <w:r>
         <w:rPr>
@@ -35541,6 +36938,7 @@
         </w:rPr>
         <w:t>:</w:t>
       </w:r>
+      <w:proofErr w:type="gramEnd"/>
     </w:p>
     <w:p>
       <w:pPr>
@@ -35874,7 +37272,27 @@
             <w:sz w:val="24"/>
             <w:szCs w:val="24"/>
           </w:rPr>
-          <w:t>Neste link, você pode acessar a documentação do pandas e encontrar outras soluções para dados nulos ou perdidos</w:t>
+          <w:t xml:space="preserve">Neste link, você pode acessar a documentação </w:t>
+        </w:r>
+        <w:proofErr w:type="gramStart"/>
+        <w:r>
+          <w:rPr>
+            <w:rStyle w:val="Hyperlink"/>
+            <w:rFonts w:ascii="Times New Roman" w:hAnsi="Times New Roman" w:cs="Times New Roman"/>
+            <w:sz w:val="24"/>
+            <w:szCs w:val="24"/>
+          </w:rPr>
+          <w:t>do pandas</w:t>
+        </w:r>
+        <w:proofErr w:type="gramEnd"/>
+        <w:r>
+          <w:rPr>
+            <w:rStyle w:val="Hyperlink"/>
+            <w:rFonts w:ascii="Times New Roman" w:hAnsi="Times New Roman" w:cs="Times New Roman"/>
+            <w:sz w:val="24"/>
+            <w:szCs w:val="24"/>
+          </w:rPr>
+          <w:t xml:space="preserve"> e encontrar outras soluções para dados nulos ou perdidos</w:t>
         </w:r>
       </w:hyperlink>
       <w:r>
@@ -36016,6 +37434,7 @@
         <w:t xml:space="preserve">Analisamos uma time series importando da biblioteca </w:t>
       </w:r>
       <w:proofErr w:type="spellStart"/>
+      <w:proofErr w:type="gramStart"/>
       <w:r>
         <w:rPr>
           <w:rFonts w:ascii="Times New Roman" w:hAnsi="Times New Roman" w:cs="Times New Roman"/>
@@ -36025,6 +37444,7 @@
         <w:t>statsmodels.tsa.seasonal</w:t>
       </w:r>
       <w:proofErr w:type="spellEnd"/>
+      <w:proofErr w:type="gramEnd"/>
       <w:r>
         <w:rPr>
           <w:rFonts w:ascii="Times New Roman" w:hAnsi="Times New Roman" w:cs="Times New Roman"/>
@@ -36209,7 +37629,18 @@
           <w:szCs w:val="21"/>
           <w:lang w:eastAsia="pt-BR"/>
         </w:rPr>
-        <w:t>plot_comparacao</w:t>
+        <w:t>plot_</w:t>
+      </w:r>
+      <w:proofErr w:type="gramStart"/>
+      <w:r>
+        <w:rPr>
+          <w:rFonts w:ascii="Courier New" w:eastAsia="Times New Roman" w:hAnsi="Courier New" w:cs="Courier New"/>
+          <w:color w:val="D4D4D4"/>
+          <w:sz w:val="21"/>
+          <w:szCs w:val="21"/>
+          <w:lang w:eastAsia="pt-BR"/>
+        </w:rPr>
+        <w:t>comparacao</w:t>
       </w:r>
       <w:r>
         <w:rPr>
@@ -36221,6 +37652,7 @@
         </w:rPr>
         <w:t>(</w:t>
       </w:r>
+      <w:proofErr w:type="gramEnd"/>
       <w:r>
         <w:rPr>
           <w:rFonts w:ascii="Courier New" w:eastAsia="Times New Roman" w:hAnsi="Courier New" w:cs="Courier New"/>
@@ -36573,9 +38005,19 @@
           <w:sz w:val="24"/>
           <w:szCs w:val="24"/>
         </w:rPr>
-        <w:t>df.s.rolling</w:t>
-      </w:r>
-      <w:proofErr w:type="spellEnd"/>
+        <w:t>df.</w:t>
+      </w:r>
+      <w:proofErr w:type="gramStart"/>
+      <w:r>
+        <w:rPr>
+          <w:rFonts w:ascii="Times New Roman" w:hAnsi="Times New Roman" w:cs="Times New Roman"/>
+          <w:sz w:val="24"/>
+          <w:szCs w:val="24"/>
+        </w:rPr>
+        <w:t>s.rolling</w:t>
+      </w:r>
+      <w:proofErr w:type="spellEnd"/>
+      <w:proofErr w:type="gramEnd"/>
       <w:r>
         <w:rPr>
           <w:rFonts w:ascii="Times New Roman" w:hAnsi="Times New Roman" w:cs="Times New Roman"/>
@@ -36698,15 +38140,27 @@
         <w:t> = </w:t>
       </w:r>
       <w:proofErr w:type="spellStart"/>
-      <w:r>
-        <w:rPr>
-          <w:rFonts w:ascii="Courier New" w:eastAsia="Times New Roman" w:hAnsi="Courier New" w:cs="Courier New"/>
-          <w:color w:val="D4D4D4"/>
-          <w:sz w:val="21"/>
-          <w:szCs w:val="21"/>
-          <w:lang w:eastAsia="pt-BR"/>
-        </w:rPr>
-        <w:t>alucel.vendas.rolling</w:t>
+      <w:proofErr w:type="gramStart"/>
+      <w:r>
+        <w:rPr>
+          <w:rFonts w:ascii="Courier New" w:eastAsia="Times New Roman" w:hAnsi="Courier New" w:cs="Courier New"/>
+          <w:color w:val="D4D4D4"/>
+          <w:sz w:val="21"/>
+          <w:szCs w:val="21"/>
+          <w:lang w:eastAsia="pt-BR"/>
+        </w:rPr>
+        <w:t>alucel.vendas</w:t>
+      </w:r>
+      <w:proofErr w:type="gramEnd"/>
+      <w:r>
+        <w:rPr>
+          <w:rFonts w:ascii="Courier New" w:eastAsia="Times New Roman" w:hAnsi="Courier New" w:cs="Courier New"/>
+          <w:color w:val="D4D4D4"/>
+          <w:sz w:val="21"/>
+          <w:szCs w:val="21"/>
+          <w:lang w:eastAsia="pt-BR"/>
+        </w:rPr>
+        <w:t>.rolling</w:t>
       </w:r>
       <w:proofErr w:type="spellEnd"/>
       <w:r>
@@ -36785,6 +38239,7 @@
         </w:rPr>
       </w:pPr>
       <w:proofErr w:type="spellStart"/>
+      <w:proofErr w:type="gramStart"/>
       <w:r>
         <w:rPr>
           <w:rFonts w:ascii="Courier New" w:eastAsia="Times New Roman" w:hAnsi="Courier New" w:cs="Courier New"/>
@@ -36796,6 +38251,7 @@
         <w:t>alucel.head</w:t>
       </w:r>
       <w:proofErr w:type="spellEnd"/>
+      <w:proofErr w:type="gramEnd"/>
       <w:r>
         <w:rPr>
           <w:rFonts w:ascii="Courier New" w:eastAsia="Times New Roman" w:hAnsi="Courier New" w:cs="Courier New"/>
@@ -36924,6 +38380,7 @@
           <w:lang w:eastAsia="pt-BR"/>
         </w:rPr>
       </w:pPr>
+      <w:proofErr w:type="gramStart"/>
       <w:r>
         <w:rPr>
           <w:rFonts w:ascii="Courier New" w:eastAsia="Times New Roman" w:hAnsi="Courier New" w:cs="Courier New"/>
@@ -36944,6 +38401,7 @@
         </w:rPr>
         <w:t>(</w:t>
       </w:r>
+      <w:proofErr w:type="gramEnd"/>
       <w:r>
         <w:rPr>
           <w:rFonts w:ascii="Courier New" w:eastAsia="Times New Roman" w:hAnsi="Courier New" w:cs="Courier New"/>
@@ -37203,6 +38661,7 @@
           <w:lang w:eastAsia="pt-BR"/>
         </w:rPr>
       </w:pPr>
+      <w:proofErr w:type="gramStart"/>
       <w:r>
         <w:rPr>
           <w:rFonts w:ascii="Courier New" w:eastAsia="Times New Roman" w:hAnsi="Courier New" w:cs="Courier New"/>
@@ -37223,6 +38682,7 @@
         </w:rPr>
         <w:t>(</w:t>
       </w:r>
+      <w:proofErr w:type="gramEnd"/>
       <w:r>
         <w:rPr>
           <w:rFonts w:ascii="Courier New" w:eastAsia="Times New Roman" w:hAnsi="Courier New" w:cs="Courier New"/>
@@ -37543,7 +39003,18 @@
           <w:szCs w:val="21"/>
           <w:lang w:eastAsia="pt-BR"/>
         </w:rPr>
-        <w:t>plot_comparacao</w:t>
+        <w:t>plot_</w:t>
+      </w:r>
+      <w:proofErr w:type="gramStart"/>
+      <w:r>
+        <w:rPr>
+          <w:rFonts w:ascii="Courier New" w:eastAsia="Times New Roman" w:hAnsi="Courier New" w:cs="Courier New"/>
+          <w:color w:val="D4D4D4"/>
+          <w:sz w:val="21"/>
+          <w:szCs w:val="21"/>
+          <w:lang w:eastAsia="pt-BR"/>
+        </w:rPr>
+        <w:t>comparacao</w:t>
       </w:r>
       <w:r>
         <w:rPr>
@@ -37555,6 +39026,7 @@
         </w:rPr>
         <w:t>(</w:t>
       </w:r>
+      <w:proofErr w:type="gramEnd"/>
       <w:r>
         <w:rPr>
           <w:rFonts w:ascii="Courier New" w:eastAsia="Times New Roman" w:hAnsi="Courier New" w:cs="Courier New"/>
@@ -37774,6 +39246,30 @@
       <w:pPr>
         <w:pStyle w:val="PargrafodaLista"/>
         <w:numPr>
+          <w:ilvl w:val="1"/>
+          <w:numId w:val="4"/>
+        </w:numPr>
+        <w:spacing w:before="240" w:line="360" w:lineRule="auto"/>
+        <w:jc w:val="both"/>
+        <w:rPr>
+          <w:rFonts w:ascii="Times New Roman" w:hAnsi="Times New Roman" w:cs="Times New Roman"/>
+          <w:sz w:val="24"/>
+          <w:szCs w:val="24"/>
+        </w:rPr>
+      </w:pPr>
+      <w:r>
+        <w:rPr>
+          <w:rFonts w:ascii="Times New Roman" w:hAnsi="Times New Roman" w:cs="Times New Roman"/>
+          <w:sz w:val="24"/>
+          <w:szCs w:val="24"/>
+        </w:rPr>
+        <w:t xml:space="preserve"> O que aprendemos:</w:t>
+      </w:r>
+    </w:p>
+    <w:p>
+      <w:pPr>
+        <w:pStyle w:val="PargrafodaLista"/>
+        <w:numPr>
           <w:ilvl w:val="2"/>
           <w:numId w:val="4"/>
         </w:numPr>
@@ -37785,6 +39281,105 @@
           <w:szCs w:val="24"/>
         </w:rPr>
       </w:pPr>
+      <w:r>
+        <w:rPr>
+          <w:rFonts w:ascii="Times New Roman" w:hAnsi="Times New Roman" w:cs="Times New Roman"/>
+          <w:sz w:val="24"/>
+          <w:szCs w:val="24"/>
+        </w:rPr>
+        <w:lastRenderedPageBreak/>
+        <w:t>Aprendemos que um componente presente na maioria das Time Series é o ruído</w:t>
+      </w:r>
+      <w:r>
+        <w:rPr>
+          <w:rFonts w:ascii="Times New Roman" w:hAnsi="Times New Roman" w:cs="Times New Roman"/>
+          <w:sz w:val="24"/>
+          <w:szCs w:val="24"/>
+        </w:rPr>
+        <w:t>;</w:t>
+      </w:r>
+    </w:p>
+    <w:p>
+      <w:pPr>
+        <w:pStyle w:val="PargrafodaLista"/>
+        <w:numPr>
+          <w:ilvl w:val="2"/>
+          <w:numId w:val="4"/>
+        </w:numPr>
+        <w:spacing w:before="240" w:line="360" w:lineRule="auto"/>
+        <w:jc w:val="both"/>
+        <w:rPr>
+          <w:rFonts w:ascii="Times New Roman" w:hAnsi="Times New Roman" w:cs="Times New Roman"/>
+          <w:sz w:val="24"/>
+          <w:szCs w:val="24"/>
+        </w:rPr>
+      </w:pPr>
+      <w:r>
+        <w:rPr>
+          <w:rFonts w:ascii="Times New Roman" w:hAnsi="Times New Roman" w:cs="Times New Roman"/>
+          <w:sz w:val="24"/>
+          <w:szCs w:val="24"/>
+        </w:rPr>
+        <w:t xml:space="preserve">Vimos que podemos minimizar os ruídos de </w:t>
+      </w:r>
+      <w:proofErr w:type="gramStart"/>
+      <w:r>
+        <w:rPr>
+          <w:rFonts w:ascii="Times New Roman" w:hAnsi="Times New Roman" w:cs="Times New Roman"/>
+          <w:sz w:val="24"/>
+          <w:szCs w:val="24"/>
+        </w:rPr>
+        <w:t>uma time</w:t>
+      </w:r>
+      <w:proofErr w:type="gramEnd"/>
+      <w:r>
+        <w:rPr>
+          <w:rFonts w:ascii="Times New Roman" w:hAnsi="Times New Roman" w:cs="Times New Roman"/>
+          <w:sz w:val="24"/>
+          <w:szCs w:val="24"/>
+        </w:rPr>
+        <w:t xml:space="preserve"> series aplicando a técnica da média móvel</w:t>
+      </w:r>
+      <w:r>
+        <w:rPr>
+          <w:rFonts w:ascii="Times New Roman" w:hAnsi="Times New Roman" w:cs="Times New Roman"/>
+          <w:sz w:val="24"/>
+          <w:szCs w:val="24"/>
+        </w:rPr>
+        <w:t>;</w:t>
+      </w:r>
+    </w:p>
+    <w:p>
+      <w:pPr>
+        <w:pStyle w:val="PargrafodaLista"/>
+        <w:numPr>
+          <w:ilvl w:val="2"/>
+          <w:numId w:val="4"/>
+        </w:numPr>
+        <w:spacing w:before="240" w:line="360" w:lineRule="auto"/>
+        <w:jc w:val="both"/>
+        <w:rPr>
+          <w:rFonts w:ascii="Times New Roman" w:hAnsi="Times New Roman" w:cs="Times New Roman"/>
+          <w:sz w:val="24"/>
+          <w:szCs w:val="24"/>
+        </w:rPr>
+      </w:pPr>
+      <w:r>
+        <w:rPr>
+          <w:rFonts w:ascii="Times New Roman" w:hAnsi="Times New Roman" w:cs="Times New Roman"/>
+          <w:sz w:val="24"/>
+          <w:szCs w:val="24"/>
+        </w:rPr>
+        <w:t>Criamos um gráfico com a média móvel de 7 e 21 dias e comparamos com nossa observação</w:t>
+      </w:r>
+      <w:r>
+        <w:rPr>
+          <w:rFonts w:ascii="Times New Roman" w:hAnsi="Times New Roman" w:cs="Times New Roman"/>
+          <w:sz w:val="24"/>
+          <w:szCs w:val="24"/>
+        </w:rPr>
+        <w:t>.</w:t>
+      </w:r>
     </w:p>
     <w:sectPr>
       <w:pgSz w:w="11906" w:h="16838"/>

</xml_diff>